<commit_message>
Added VCN discussion to report. Added newlines to printout of statistics.
</commit_message>
<xml_diff>
--- a/report.docx
+++ b/report.docx
@@ -128,15 +128,7 @@
           <w:color w:val="212121"/>
           <w:shd w:val="clear" w:color="auto" w:fill="FFFFFF"/>
         </w:rPr>
-        <w:t>z</w:t>
-      </w:r>
-      <w:r>
-        <w:rPr>
-          <w:rFonts w:ascii="Calibri" w:hAnsi="Calibri"/>
-          <w:color w:val="212121"/>
-          <w:shd w:val="clear" w:color="auto" w:fill="FFFFFF"/>
-        </w:rPr>
-        <w:t>3418434</w:t>
+        <w:t>z3418434</w:t>
       </w:r>
     </w:p>
     <w:p>
@@ -353,13 +345,8 @@
         <w:tab/>
       </w:r>
       <w:r>
-        <w:t xml:space="preserve">Contains one of the two Nodes at either end of the </w:t>
-      </w:r>
-      <w:proofErr w:type="spellStart"/>
-      <w:r>
-        <w:t>Edge.</w:t>
-      </w:r>
-      <w:proofErr w:type="spellEnd"/>
+        <w:t>Contains one of the two Nodes at either end of the Edge.</w:t>
+      </w:r>
     </w:p>
     <w:p>
       <w:pPr>
@@ -432,13 +419,8 @@
       </w:r>
       <w:proofErr w:type="spellEnd"/>
       <w:r>
-        <w:t xml:space="preserve"> is an argument taken in from </w:t>
-      </w:r>
-      <w:proofErr w:type="spellStart"/>
-      <w:r>
-        <w:t>topology.txt.</w:t>
-      </w:r>
-      <w:proofErr w:type="spellEnd"/>
+        <w:t xml:space="preserve"> is an argument taken in from topology.txt.</w:t>
+      </w:r>
     </w:p>
     <w:p>
       <w:pPr>
@@ -506,13 +488,8 @@
     </w:p>
     <w:p>
       <w:r>
-        <w:t xml:space="preserve">Contains 2 </w:t>
-      </w:r>
-      <w:proofErr w:type="spellStart"/>
-      <w:r>
-        <w:t>fields:</w:t>
-      </w:r>
-      <w:proofErr w:type="spellEnd"/>
+        <w:t>Contains 2 fields:</w:t>
+      </w:r>
     </w:p>
     <w:p>
       <w:pPr>
@@ -589,26 +566,492 @@
     </w:p>
     <w:p>
       <w:pPr>
+        <w:rPr>
+          <w:rFonts w:asciiTheme="majorHAnsi" w:eastAsiaTheme="majorEastAsia" w:hAnsiTheme="majorHAnsi" w:cstheme="majorBidi"/>
+          <w:color w:val="2E74B5" w:themeColor="accent1" w:themeShade="BF"/>
+          <w:sz w:val="32"/>
+          <w:szCs w:val="32"/>
+        </w:rPr>
+      </w:pPr>
+      <w:r>
+        <w:br w:type="page"/>
+      </w:r>
+    </w:p>
+    <w:p>
+      <w:pPr>
         <w:pStyle w:val="Heading1"/>
       </w:pPr>
       <w:r>
+        <w:lastRenderedPageBreak/>
         <w:t>Comparison of Performance Metrics</w:t>
       </w:r>
-    </w:p>
-    <w:p>
+      <w:r>
+        <w:t xml:space="preserve"> (VCN)</w:t>
+      </w:r>
+    </w:p>
+    <w:p>
+      <w:r>
+        <w:t>Temporary values. Still need to fix bug regarding bidirectional edges.</w:t>
+      </w:r>
+    </w:p>
+    <w:tbl>
+      <w:tblPr>
+        <w:tblStyle w:val="TableGrid"/>
+        <w:tblW w:w="0" w:type="auto"/>
+        <w:tblLook w:val="04A0" w:firstRow="1" w:lastRow="0" w:firstColumn="1" w:lastColumn="0" w:noHBand="0" w:noVBand="1"/>
+      </w:tblPr>
+      <w:tblGrid>
+        <w:gridCol w:w="569"/>
+        <w:gridCol w:w="947"/>
+        <w:gridCol w:w="886"/>
+        <w:gridCol w:w="1350"/>
+        <w:gridCol w:w="1095"/>
+        <w:gridCol w:w="1419"/>
+        <w:gridCol w:w="1115"/>
+        <w:gridCol w:w="678"/>
+        <w:gridCol w:w="957"/>
+      </w:tblGrid>
+      <w:tr>
+        <w:tc>
+          <w:tcPr>
+            <w:tcW w:w="569" w:type="dxa"/>
+          </w:tcPr>
+          <w:p/>
+        </w:tc>
+        <w:tc>
+          <w:tcPr>
+            <w:tcW w:w="974" w:type="dxa"/>
+          </w:tcPr>
+          <w:p>
+            <w:r>
+              <w:t>Total VC</w:t>
+            </w:r>
+          </w:p>
+        </w:tc>
+        <w:tc>
+          <w:tcPr>
+            <w:tcW w:w="706" w:type="dxa"/>
+          </w:tcPr>
+          <w:p>
+            <w:r>
+              <w:t>Total</w:t>
+            </w:r>
+          </w:p>
+          <w:p>
+            <w:proofErr w:type="spellStart"/>
+            <w:r>
+              <w:t>pkt</w:t>
+            </w:r>
+            <w:proofErr w:type="spellEnd"/>
+          </w:p>
+        </w:tc>
+        <w:tc>
+          <w:tcPr>
+            <w:tcW w:w="1395" w:type="dxa"/>
+          </w:tcPr>
+          <w:p>
+            <w:proofErr w:type="spellStart"/>
+            <w:r>
+              <w:t>Succ</w:t>
+            </w:r>
+            <w:proofErr w:type="spellEnd"/>
+            <w:r>
+              <w:t>. Routed</w:t>
+            </w:r>
+          </w:p>
+          <w:p>
+            <w:proofErr w:type="spellStart"/>
+            <w:r>
+              <w:t>pkt</w:t>
+            </w:r>
+            <w:proofErr w:type="spellEnd"/>
+          </w:p>
+        </w:tc>
+        <w:tc>
+          <w:tcPr>
+            <w:tcW w:w="1121" w:type="dxa"/>
+          </w:tcPr>
+          <w:p>
+            <w:r>
+              <w:t>% routed</w:t>
+            </w:r>
+          </w:p>
+          <w:p>
+            <w:proofErr w:type="spellStart"/>
+            <w:r>
+              <w:t>pkt</w:t>
+            </w:r>
+            <w:proofErr w:type="spellEnd"/>
+          </w:p>
+        </w:tc>
+        <w:tc>
+          <w:tcPr>
+            <w:tcW w:w="1467" w:type="dxa"/>
+          </w:tcPr>
+          <w:p>
+            <w:proofErr w:type="spellStart"/>
+            <w:r>
+              <w:t>Num</w:t>
+            </w:r>
+            <w:proofErr w:type="spellEnd"/>
+            <w:r>
+              <w:t xml:space="preserve"> blocked</w:t>
+            </w:r>
+          </w:p>
+          <w:p>
+            <w:proofErr w:type="spellStart"/>
+            <w:r>
+              <w:t>pkt</w:t>
+            </w:r>
+            <w:proofErr w:type="spellEnd"/>
+          </w:p>
+        </w:tc>
+        <w:tc>
+          <w:tcPr>
+            <w:tcW w:w="1134" w:type="dxa"/>
+          </w:tcPr>
+          <w:p>
+            <w:r>
+              <w:t>% blocked</w:t>
+            </w:r>
+          </w:p>
+          <w:p>
+            <w:proofErr w:type="spellStart"/>
+            <w:r>
+              <w:t>pkt</w:t>
+            </w:r>
+            <w:proofErr w:type="spellEnd"/>
+          </w:p>
+        </w:tc>
+        <w:tc>
+          <w:tcPr>
+            <w:tcW w:w="681" w:type="dxa"/>
+          </w:tcPr>
+          <w:p>
+            <w:proofErr w:type="spellStart"/>
+            <w:r>
+              <w:t>Avg</w:t>
+            </w:r>
+            <w:proofErr w:type="spellEnd"/>
+            <w:r>
+              <w:t xml:space="preserve"> hops</w:t>
+            </w:r>
+          </w:p>
+        </w:tc>
+        <w:tc>
+          <w:tcPr>
+            <w:tcW w:w="969" w:type="dxa"/>
+          </w:tcPr>
+          <w:p>
+            <w:r>
+              <w:t>Cum. Prop delay</w:t>
+            </w:r>
+          </w:p>
+        </w:tc>
+      </w:tr>
+      <w:tr>
+        <w:tc>
+          <w:tcPr>
+            <w:tcW w:w="569" w:type="dxa"/>
+          </w:tcPr>
+          <w:p>
+            <w:r>
+              <w:t>SHP</w:t>
+            </w:r>
+          </w:p>
+        </w:tc>
+        <w:tc>
+          <w:tcPr>
+            <w:tcW w:w="974" w:type="dxa"/>
+          </w:tcPr>
+          <w:p>
+            <w:r>
+              <w:t>8377</w:t>
+            </w:r>
+          </w:p>
+        </w:tc>
+        <w:tc>
+          <w:tcPr>
+            <w:tcW w:w="706" w:type="dxa"/>
+          </w:tcPr>
+          <w:p>
+            <w:r>
+              <w:t>259106</w:t>
+            </w:r>
+          </w:p>
+        </w:tc>
+        <w:tc>
+          <w:tcPr>
+            <w:tcW w:w="1395" w:type="dxa"/>
+          </w:tcPr>
+          <w:p>
+            <w:r>
+              <w:t>256653</w:t>
+            </w:r>
+          </w:p>
+        </w:tc>
+        <w:tc>
+          <w:tcPr>
+            <w:tcW w:w="1121" w:type="dxa"/>
+          </w:tcPr>
+          <w:p>
+            <w:r>
+              <w:t>99.05</w:t>
+            </w:r>
+          </w:p>
+        </w:tc>
+        <w:tc>
+          <w:tcPr>
+            <w:tcW w:w="1467" w:type="dxa"/>
+          </w:tcPr>
+          <w:p>
+            <w:r>
+              <w:t>2453</w:t>
+            </w:r>
+          </w:p>
+        </w:tc>
+        <w:tc>
+          <w:tcPr>
+            <w:tcW w:w="1134" w:type="dxa"/>
+          </w:tcPr>
+          <w:p>
+            <w:r>
+              <w:t>0.95</w:t>
+            </w:r>
+          </w:p>
+        </w:tc>
+        <w:tc>
+          <w:tcPr>
+            <w:tcW w:w="681" w:type="dxa"/>
+          </w:tcPr>
+          <w:p>
+            <w:r>
+              <w:t>2.70</w:t>
+            </w:r>
+          </w:p>
+        </w:tc>
+        <w:tc>
+          <w:tcPr>
+            <w:tcW w:w="969" w:type="dxa"/>
+          </w:tcPr>
+          <w:p>
+            <w:r>
+              <w:t>173.53</w:t>
+            </w:r>
+          </w:p>
+        </w:tc>
+      </w:tr>
+      <w:tr>
+        <w:tc>
+          <w:tcPr>
+            <w:tcW w:w="569" w:type="dxa"/>
+          </w:tcPr>
+          <w:p>
+            <w:r>
+              <w:t>SDP</w:t>
+            </w:r>
+          </w:p>
+        </w:tc>
+        <w:tc>
+          <w:tcPr>
+            <w:tcW w:w="974" w:type="dxa"/>
+          </w:tcPr>
+          <w:p>
+            <w:r>
+              <w:t>8377</w:t>
+            </w:r>
+          </w:p>
+        </w:tc>
+        <w:tc>
+          <w:tcPr>
+            <w:tcW w:w="706" w:type="dxa"/>
+          </w:tcPr>
+          <w:p>
+            <w:r>
+              <w:t>259106</w:t>
+            </w:r>
+          </w:p>
+        </w:tc>
+        <w:tc>
+          <w:tcPr>
+            <w:tcW w:w="1395" w:type="dxa"/>
+          </w:tcPr>
+          <w:p>
+            <w:r>
+              <w:t>258759</w:t>
+            </w:r>
+          </w:p>
+        </w:tc>
+        <w:tc>
+          <w:tcPr>
+            <w:tcW w:w="1121" w:type="dxa"/>
+          </w:tcPr>
+          <w:p>
+            <w:r>
+              <w:t>99.87</w:t>
+            </w:r>
+          </w:p>
+        </w:tc>
+        <w:tc>
+          <w:tcPr>
+            <w:tcW w:w="1467" w:type="dxa"/>
+          </w:tcPr>
+          <w:p>
+            <w:r>
+              <w:t>347</w:t>
+            </w:r>
+          </w:p>
+        </w:tc>
+        <w:tc>
+          <w:tcPr>
+            <w:tcW w:w="1134" w:type="dxa"/>
+          </w:tcPr>
+          <w:p>
+            <w:r>
+              <w:t>0.13</w:t>
+            </w:r>
+          </w:p>
+        </w:tc>
+        <w:tc>
+          <w:tcPr>
+            <w:tcW w:w="681" w:type="dxa"/>
+          </w:tcPr>
+          <w:p>
+            <w:r>
+              <w:t>3.44</w:t>
+            </w:r>
+          </w:p>
+        </w:tc>
+        <w:tc>
+          <w:tcPr>
+            <w:tcW w:w="969" w:type="dxa"/>
+          </w:tcPr>
+          <w:p>
+            <w:r>
+              <w:t>142.25</w:t>
+            </w:r>
+          </w:p>
+        </w:tc>
+      </w:tr>
+      <w:tr>
+        <w:tc>
+          <w:tcPr>
+            <w:tcW w:w="569" w:type="dxa"/>
+          </w:tcPr>
+          <w:p>
+            <w:r>
+              <w:t>LLP</w:t>
+            </w:r>
+          </w:p>
+        </w:tc>
+        <w:tc>
+          <w:tcPr>
+            <w:tcW w:w="974" w:type="dxa"/>
+          </w:tcPr>
+          <w:p/>
+        </w:tc>
+        <w:tc>
+          <w:tcPr>
+            <w:tcW w:w="706" w:type="dxa"/>
+          </w:tcPr>
+          <w:p/>
+        </w:tc>
+        <w:tc>
+          <w:tcPr>
+            <w:tcW w:w="1395" w:type="dxa"/>
+          </w:tcPr>
+          <w:p/>
+        </w:tc>
+        <w:tc>
+          <w:tcPr>
+            <w:tcW w:w="1121" w:type="dxa"/>
+          </w:tcPr>
+          <w:p/>
+        </w:tc>
+        <w:tc>
+          <w:tcPr>
+            <w:tcW w:w="1467" w:type="dxa"/>
+          </w:tcPr>
+          <w:p/>
+        </w:tc>
+        <w:tc>
+          <w:tcPr>
+            <w:tcW w:w="1134" w:type="dxa"/>
+          </w:tcPr>
+          <w:p/>
+        </w:tc>
+        <w:tc>
+          <w:tcPr>
+            <w:tcW w:w="681" w:type="dxa"/>
+          </w:tcPr>
+          <w:p/>
+        </w:tc>
+        <w:tc>
+          <w:tcPr>
+            <w:tcW w:w="969" w:type="dxa"/>
+          </w:tcPr>
+          <w:p/>
+        </w:tc>
+      </w:tr>
+    </w:tbl>
+    <w:p>
+      <w:pPr>
+        <w:pStyle w:val="Heading1"/>
+      </w:pPr>
+      <w:r>
+        <w:t>Analysis of Results</w:t>
+      </w:r>
+    </w:p>
+    <w:p>
+      <w:r>
+        <w:t>As can be seen, Total VC and Total packets are not affected by the type of algorithm used, and remain constant. However</w:t>
+      </w:r>
+      <w:r>
+        <w:t>, the number and percentage of successfully routed packets is slightly higher for SDP (258759, 99.87%) than SHP (256653, 99.05%). Correspondingly, the number and percentage of blocked packets for SDP (347, 0.13%) is lower than that of SHP (2453, 0.95%)</w:t>
+      </w:r>
+    </w:p>
+    <w:p>
+      <w:r>
+        <w:t>The reason for the lower amount of blocked packets for SDP could be the higher average number of hops (3.44) than SHP (2.70). Because a greater number of links are involved in SDP, there are (3.44 – 2.70 = 0.74) more links to take some of the load, as compared to SHP, where the load is shared between only 2.70 links.</w:t>
+      </w:r>
+      <w:r>
+        <w:t xml:space="preserve"> This means that there</w:t>
+      </w:r>
       <w:bookmarkStart w:id="0" w:name="_GoBack"/>
       <w:bookmarkEnd w:id="0"/>
-    </w:p>
-    <w:p/>
-    <w:p>
-      <w:pPr>
-        <w:pStyle w:val="Heading1"/>
-      </w:pPr>
-      <w:r>
-        <w:t>Analysis of Results</w:t>
-      </w:r>
-    </w:p>
-    <w:p/>
+      <w:r>
+        <w:t xml:space="preserve"> is a lower likelihood that the number of virtual circuits involved in the links in SDP will exceed the </w:t>
+      </w:r>
+      <w:proofErr w:type="spellStart"/>
+      <w:r>
+        <w:t>numSimulCircuits</w:t>
+      </w:r>
+      <w:proofErr w:type="spellEnd"/>
+      <w:r>
+        <w:t xml:space="preserve"> field in each Edge than in SHP.</w:t>
+      </w:r>
+    </w:p>
+    <w:p>
+      <w:commentRangeStart w:id="1"/>
+      <w:r>
+        <w:t>Additionally, the cumulative propagation delay for SDP is 142.25, smaller than that of SHP, 173.53. This smaller propagation delay is directly beneficial for SDP, given that the SDP algorithm uses propagation delays of the Links as the length of the path taken</w:t>
+      </w:r>
+      <w:r>
+        <w:t>. This means that packets take a shorter time to travel the distance from source node to destination, and its resources can be freed for use by other packets more quickly.</w:t>
+      </w:r>
+      <w:commentRangeEnd w:id="1"/>
+      <w:r>
+        <w:rPr>
+          <w:rStyle w:val="CommentReference"/>
+        </w:rPr>
+        <w:commentReference w:id="1"/>
+      </w:r>
+    </w:p>
+    <w:p>
+      <w:r>
+        <w:t>Together, the greater average hops yet lower propagation delay for SDP allows it to route more packets successfully, resulting in fewer blocked packets.</w:t>
+      </w:r>
+    </w:p>
     <w:p>
       <w:pPr>
         <w:pStyle w:val="Heading1"/>
@@ -625,6 +1068,33 @@
     </w:sectPr>
   </w:body>
 </w:document>
+</file>
+
+<file path=word/comments.xml><?xml version="1.0" encoding="utf-8"?>
+<w:comments xmlns:wpc="http://schemas.microsoft.com/office/word/2010/wordprocessingCanvas" xmlns:mc="http://schemas.openxmlformats.org/markup-compatibility/2006" xmlns:o="urn:schemas-microsoft-com:office:office" xmlns:r="http://schemas.openxmlformats.org/officeDocument/2006/relationships" xmlns:m="http://schemas.openxmlformats.org/officeDocument/2006/math" xmlns:v="urn:schemas-microsoft-com:vml" xmlns:wp14="http://schemas.microsoft.com/office/word/2010/wordprocessingDrawing" xmlns:wp="http://schemas.openxmlformats.org/drawingml/2006/wordprocessingDrawing" xmlns:w10="urn:schemas-microsoft-com:office:word" xmlns:w="http://schemas.openxmlformats.org/wordprocessingml/2006/main" xmlns:w14="http://schemas.microsoft.com/office/word/2010/wordml" xmlns:w15="http://schemas.microsoft.com/office/word/2012/wordml" xmlns:wpg="http://schemas.microsoft.com/office/word/2010/wordprocessingGroup" xmlns:wpi="http://schemas.microsoft.com/office/word/2010/wordprocessingInk" xmlns:wne="http://schemas.microsoft.com/office/word/2006/wordml" xmlns:wps="http://schemas.microsoft.com/office/word/2010/wordprocessingShape" mc:Ignorable="w14 w15 wp14">
+  <w:comment w:id="1" w:author="Nicholas Ho" w:date="2014-10-29T02:12:00Z" w:initials="NH">
+    <w:p>
+      <w:pPr>
+        <w:pStyle w:val="CommentText"/>
+      </w:pPr>
+      <w:r>
+        <w:rPr>
+          <w:rStyle w:val="CommentReference"/>
+        </w:rPr>
+        <w:annotationRef/>
+      </w:r>
+      <w:r>
+        <w:t>I think this is BS.</w:t>
+      </w:r>
+    </w:p>
+  </w:comment>
+</w:comments>
+</file>
+
+<file path=word/commentsExtended.xml><?xml version="1.0" encoding="utf-8"?>
+<w15:commentsEx xmlns:wpc="http://schemas.microsoft.com/office/word/2010/wordprocessingCanvas" xmlns:mc="http://schemas.openxmlformats.org/markup-compatibility/2006" xmlns:o="urn:schemas-microsoft-com:office:office" xmlns:r="http://schemas.openxmlformats.org/officeDocument/2006/relationships" xmlns:m="http://schemas.openxmlformats.org/officeDocument/2006/math" xmlns:v="urn:schemas-microsoft-com:vml" xmlns:wp14="http://schemas.microsoft.com/office/word/2010/wordprocessingDrawing" xmlns:wp="http://schemas.openxmlformats.org/drawingml/2006/wordprocessingDrawing" xmlns:w10="urn:schemas-microsoft-com:office:word" xmlns:w="http://schemas.openxmlformats.org/wordprocessingml/2006/main" xmlns:w14="http://schemas.microsoft.com/office/word/2010/wordml" xmlns:w15="http://schemas.microsoft.com/office/word/2012/wordml" xmlns:wpg="http://schemas.microsoft.com/office/word/2010/wordprocessingGroup" xmlns:wpi="http://schemas.microsoft.com/office/word/2010/wordprocessingInk" xmlns:wne="http://schemas.microsoft.com/office/word/2006/wordml" xmlns:wps="http://schemas.microsoft.com/office/word/2010/wordprocessingShape" mc:Ignorable="w14 w15 wp14">
+  <w15:commentEx w15:paraId="2327EF95" w15:done="0"/>
+</w15:commentsEx>
 </file>
 
 <file path=word/numbering.xml><?xml version="1.0" encoding="utf-8"?>
@@ -2646,6 +3116,14 @@
     <w:abstractNumId w:val="4"/>
   </w:num>
 </w:numbering>
+</file>
+
+<file path=word/people.xml><?xml version="1.0" encoding="utf-8"?>
+<w15:people xmlns:wpc="http://schemas.microsoft.com/office/word/2010/wordprocessingCanvas" xmlns:mc="http://schemas.openxmlformats.org/markup-compatibility/2006" xmlns:o="urn:schemas-microsoft-com:office:office" xmlns:r="http://schemas.openxmlformats.org/officeDocument/2006/relationships" xmlns:m="http://schemas.openxmlformats.org/officeDocument/2006/math" xmlns:v="urn:schemas-microsoft-com:vml" xmlns:wp14="http://schemas.microsoft.com/office/word/2010/wordprocessingDrawing" xmlns:wp="http://schemas.openxmlformats.org/drawingml/2006/wordprocessingDrawing" xmlns:w10="urn:schemas-microsoft-com:office:word" xmlns:w="http://schemas.openxmlformats.org/wordprocessingml/2006/main" xmlns:w14="http://schemas.microsoft.com/office/word/2010/wordml" xmlns:w15="http://schemas.microsoft.com/office/word/2012/wordml" xmlns:wpg="http://schemas.microsoft.com/office/word/2010/wordprocessingGroup" xmlns:wpi="http://schemas.microsoft.com/office/word/2010/wordprocessingInk" xmlns:wne="http://schemas.microsoft.com/office/word/2006/wordml" xmlns:wps="http://schemas.microsoft.com/office/word/2010/wordprocessingShape" mc:Ignorable="w14 w15 wp14">
+  <w15:person w15:author="Nicholas Ho">
+    <w15:presenceInfo w15:providerId="Windows Live" w15:userId="7739ffa8b74db08c"/>
+  </w15:person>
+</w15:people>
 </file>
 
 <file path=word/styles.xml><?xml version="1.0" encoding="utf-8"?>
@@ -3243,6 +3721,123 @@
       <w:szCs w:val="24"/>
     </w:rPr>
   </w:style>
+  <w:style w:type="table" w:styleId="TableGrid">
+    <w:name w:val="Table Grid"/>
+    <w:basedOn w:val="TableNormal"/>
+    <w:uiPriority w:val="39"/>
+    <w:rsid w:val="00AC06EA"/>
+    <w:pPr>
+      <w:spacing w:after="0" w:line="240" w:lineRule="auto"/>
+    </w:pPr>
+    <w:tblPr>
+      <w:tblBorders>
+        <w:top w:val="single" w:sz="4" w:space="0" w:color="auto"/>
+        <w:left w:val="single" w:sz="4" w:space="0" w:color="auto"/>
+        <w:bottom w:val="single" w:sz="4" w:space="0" w:color="auto"/>
+        <w:right w:val="single" w:sz="4" w:space="0" w:color="auto"/>
+        <w:insideH w:val="single" w:sz="4" w:space="0" w:color="auto"/>
+        <w:insideV w:val="single" w:sz="4" w:space="0" w:color="auto"/>
+      </w:tblBorders>
+    </w:tblPr>
+  </w:style>
+  <w:style w:type="character" w:styleId="CommentReference">
+    <w:name w:val="annotation reference"/>
+    <w:basedOn w:val="DefaultParagraphFont"/>
+    <w:uiPriority w:val="99"/>
+    <w:semiHidden/>
+    <w:unhideWhenUsed/>
+    <w:rsid w:val="00F635F5"/>
+    <w:rPr>
+      <w:sz w:val="16"/>
+      <w:szCs w:val="16"/>
+    </w:rPr>
+  </w:style>
+  <w:style w:type="paragraph" w:styleId="CommentText">
+    <w:name w:val="annotation text"/>
+    <w:basedOn w:val="Normal"/>
+    <w:link w:val="CommentTextChar"/>
+    <w:uiPriority w:val="99"/>
+    <w:semiHidden/>
+    <w:unhideWhenUsed/>
+    <w:rsid w:val="00F635F5"/>
+    <w:pPr>
+      <w:spacing w:line="240" w:lineRule="auto"/>
+    </w:pPr>
+    <w:rPr>
+      <w:sz w:val="20"/>
+      <w:szCs w:val="20"/>
+    </w:rPr>
+  </w:style>
+  <w:style w:type="character" w:customStyle="1" w:styleId="CommentTextChar">
+    <w:name w:val="Comment Text Char"/>
+    <w:basedOn w:val="DefaultParagraphFont"/>
+    <w:link w:val="CommentText"/>
+    <w:uiPriority w:val="99"/>
+    <w:semiHidden/>
+    <w:rsid w:val="00F635F5"/>
+    <w:rPr>
+      <w:sz w:val="20"/>
+      <w:szCs w:val="20"/>
+    </w:rPr>
+  </w:style>
+  <w:style w:type="paragraph" w:styleId="CommentSubject">
+    <w:name w:val="annotation subject"/>
+    <w:basedOn w:val="CommentText"/>
+    <w:next w:val="CommentText"/>
+    <w:link w:val="CommentSubjectChar"/>
+    <w:uiPriority w:val="99"/>
+    <w:semiHidden/>
+    <w:unhideWhenUsed/>
+    <w:rsid w:val="00F635F5"/>
+    <w:rPr>
+      <w:b/>
+      <w:bCs/>
+    </w:rPr>
+  </w:style>
+  <w:style w:type="character" w:customStyle="1" w:styleId="CommentSubjectChar">
+    <w:name w:val="Comment Subject Char"/>
+    <w:basedOn w:val="CommentTextChar"/>
+    <w:link w:val="CommentSubject"/>
+    <w:uiPriority w:val="99"/>
+    <w:semiHidden/>
+    <w:rsid w:val="00F635F5"/>
+    <w:rPr>
+      <w:b/>
+      <w:bCs/>
+      <w:sz w:val="20"/>
+      <w:szCs w:val="20"/>
+    </w:rPr>
+  </w:style>
+  <w:style w:type="paragraph" w:styleId="BalloonText">
+    <w:name w:val="Balloon Text"/>
+    <w:basedOn w:val="Normal"/>
+    <w:link w:val="BalloonTextChar"/>
+    <w:uiPriority w:val="99"/>
+    <w:semiHidden/>
+    <w:unhideWhenUsed/>
+    <w:rsid w:val="00F635F5"/>
+    <w:pPr>
+      <w:spacing w:after="0" w:line="240" w:lineRule="auto"/>
+    </w:pPr>
+    <w:rPr>
+      <w:rFonts w:ascii="Segoe UI" w:hAnsi="Segoe UI" w:cs="Segoe UI"/>
+      <w:sz w:val="18"/>
+      <w:szCs w:val="18"/>
+    </w:rPr>
+  </w:style>
+  <w:style w:type="character" w:customStyle="1" w:styleId="BalloonTextChar">
+    <w:name w:val="Balloon Text Char"/>
+    <w:basedOn w:val="DefaultParagraphFont"/>
+    <w:link w:val="BalloonText"/>
+    <w:uiPriority w:val="99"/>
+    <w:semiHidden/>
+    <w:rsid w:val="00F635F5"/>
+    <w:rPr>
+      <w:rFonts w:ascii="Segoe UI" w:hAnsi="Segoe UI" w:cs="Segoe UI"/>
+      <w:sz w:val="18"/>
+      <w:szCs w:val="18"/>
+    </w:rPr>
+  </w:style>
 </w:styles>
 </file>
 

</xml_diff>

<commit_message>
updated statistics in table.
</commit_message>
<xml_diff>
--- a/report.docx
+++ b/report.docx
@@ -786,7 +786,7 @@
           </w:tcPr>
           <w:p>
             <w:r>
-              <w:t>256653</w:t>
+              <w:t>231891</w:t>
             </w:r>
           </w:p>
         </w:tc>
@@ -796,7 +796,7 @@
           </w:tcPr>
           <w:p>
             <w:r>
-              <w:t>99.05</w:t>
+              <w:t>89.50</w:t>
             </w:r>
           </w:p>
         </w:tc>
@@ -806,7 +806,7 @@
           </w:tcPr>
           <w:p>
             <w:r>
-              <w:t>2453</w:t>
+              <w:t>27215</w:t>
             </w:r>
           </w:p>
         </w:tc>
@@ -816,7 +816,7 @@
           </w:tcPr>
           <w:p>
             <w:r>
-              <w:t>0.95</w:t>
+              <w:t>10.50</w:t>
             </w:r>
           </w:p>
         </w:tc>
@@ -826,7 +826,7 @@
           </w:tcPr>
           <w:p>
             <w:r>
-              <w:t>2.70</w:t>
+              <w:t>2.37</w:t>
             </w:r>
           </w:p>
         </w:tc>
@@ -836,7 +836,7 @@
           </w:tcPr>
           <w:p>
             <w:r>
-              <w:t>173.53</w:t>
+              <w:t>167.48</w:t>
             </w:r>
           </w:p>
         </w:tc>
@@ -878,7 +878,7 @@
           </w:tcPr>
           <w:p>
             <w:r>
-              <w:t>258759</w:t>
+              <w:t>236516</w:t>
             </w:r>
           </w:p>
         </w:tc>
@@ -888,7 +888,7 @@
           </w:tcPr>
           <w:p>
             <w:r>
-              <w:t>99.87</w:t>
+              <w:t>91.28</w:t>
             </w:r>
           </w:p>
         </w:tc>
@@ -898,7 +898,7 @@
           </w:tcPr>
           <w:p>
             <w:r>
-              <w:t>347</w:t>
+              <w:t>22590</w:t>
             </w:r>
           </w:p>
         </w:tc>
@@ -908,7 +908,7 @@
           </w:tcPr>
           <w:p>
             <w:r>
-              <w:t>0.13</w:t>
+              <w:t>8.72</w:t>
             </w:r>
           </w:p>
         </w:tc>
@@ -918,7 +918,7 @@
           </w:tcPr>
           <w:p>
             <w:r>
-              <w:t>3.44</w:t>
+              <w:t>3.04</w:t>
             </w:r>
           </w:p>
         </w:tc>
@@ -928,7 +928,7 @@
           </w:tcPr>
           <w:p>
             <w:r>
-              <w:t>142.25</w:t>
+              <w:t>140.49</w:t>
             </w:r>
           </w:p>
         </w:tc>
@@ -1004,23 +1004,98 @@
     </w:p>
     <w:p>
       <w:r>
-        <w:t>As can be seen, Total VC and Total packets are not affected by the type of algorithm used, and remain constant. However</w:t>
-      </w:r>
-      <w:r>
-        <w:t>, the number and percentage of successfully routed packets is slightly higher for SDP (258759, 99.87%) than SHP (256653, 99.05%). Correspondingly, the number and percentage of blocked packets for SDP (347, 0.13%) is lower than that of SHP (2453, 0.95%)</w:t>
-      </w:r>
-    </w:p>
-    <w:p>
-      <w:r>
-        <w:t>The reason for the lower amount of blocked packets for SDP could be the higher average number of hops (3.44) than SHP (2.70). Because a greater number of links are involved in SDP, there are (3.44 – 2.70 = 0.74) more links to take some of the load, as compared to SHP, where the load is shared between only 2.70 links.</w:t>
-      </w:r>
-      <w:r>
-        <w:t xml:space="preserve"> This means that there</w:t>
+        <w:t>As can be seen, Total VC and Total packets are not affected by the type of algorithm used, and remain constant</w:t>
+      </w:r>
+      <w:r>
+        <w:t xml:space="preserve"> at 8377 and 259106</w:t>
+      </w:r>
+      <w:r>
+        <w:t>. However</w:t>
+      </w:r>
+      <w:r>
+        <w:t>, the number and percentage of successfully routed packets is slightly higher for SDP (</w:t>
+      </w:r>
+      <w:r>
+        <w:t>236516</w:t>
+      </w:r>
+      <w:r>
+        <w:t xml:space="preserve">, </w:t>
+      </w:r>
+      <w:r>
+        <w:t>91.28</w:t>
+      </w:r>
+      <w:r>
+        <w:t>%) than SHP (</w:t>
+      </w:r>
+      <w:r>
+        <w:t>231891</w:t>
+      </w:r>
+      <w:r>
+        <w:t xml:space="preserve">, </w:t>
+      </w:r>
+      <w:r>
+        <w:t>89.50</w:t>
+      </w:r>
+      <w:r>
+        <w:t>%). Correspondingly, the number and percentage of blocked packets for SDP (</w:t>
+      </w:r>
+      <w:r>
+        <w:t>22590</w:t>
+      </w:r>
+      <w:r>
+        <w:t xml:space="preserve">, </w:t>
+      </w:r>
+      <w:r>
+        <w:t>8.72</w:t>
+      </w:r>
+      <w:r>
+        <w:t>%) is lower than that of SHP (</w:t>
+      </w:r>
+      <w:r>
+        <w:t>27215</w:t>
+      </w:r>
+      <w:r>
+        <w:t xml:space="preserve">, </w:t>
+      </w:r>
+      <w:r>
+        <w:t>10.50</w:t>
+      </w:r>
+      <w:r>
+        <w:t>%)</w:t>
+      </w:r>
+    </w:p>
+    <w:p>
+      <w:r>
+        <w:t>The reason for the lower amount of blocked packets for SDP could be the hi</w:t>
+      </w:r>
+      <w:r>
+        <w:t>gher average number of hops (3.04) than SHP (2.37</w:t>
+      </w:r>
+      <w:r>
+        <w:t>). Because a greater number of links are</w:t>
+      </w:r>
+      <w:r>
+        <w:t xml:space="preserve"> involved in SDP, there are (3.04 – 2.37</w:t>
+      </w:r>
+      <w:r>
+        <w:t xml:space="preserve"> =</w:t>
+      </w:r>
+      <w:r>
+        <w:t xml:space="preserve"> 0.67</w:t>
+      </w:r>
+      <w:r>
+        <w:t>) more links to take some of the load, as compared to SHP, where the load is shared between only 2.</w:t>
+      </w:r>
+      <w:r>
+        <w:t>37</w:t>
       </w:r>
       <w:bookmarkStart w:id="0" w:name="_GoBack"/>
       <w:bookmarkEnd w:id="0"/>
       <w:r>
-        <w:t xml:space="preserve"> is a lower likelihood that the number of virtual circuits involved in the links in SDP will exceed the </w:t>
+        <w:t xml:space="preserve"> links.</w:t>
+      </w:r>
+      <w:r>
+        <w:t xml:space="preserve"> This means that there is a lower likelihood that the number of virtual circuits involved in the links in SDP will exceed the </w:t>
       </w:r>
       <w:proofErr w:type="spellStart"/>
       <w:r>

</xml_diff>

<commit_message>
Implemented LLP.  Consider running in Packet mode with prints turned off. Expect ~5 min wait. Updated report
</commit_message>
<xml_diff>
--- a/report.docx
+++ b/report.docx
@@ -948,49 +948,81 @@
           <w:tcPr>
             <w:tcW w:w="974" w:type="dxa"/>
           </w:tcPr>
-          <w:p/>
+          <w:p>
+            <w:r>
+              <w:t>8377</w:t>
+            </w:r>
+          </w:p>
         </w:tc>
         <w:tc>
           <w:tcPr>
             <w:tcW w:w="706" w:type="dxa"/>
           </w:tcPr>
-          <w:p/>
+          <w:p>
+            <w:r>
+              <w:t>259106</w:t>
+            </w:r>
+          </w:p>
         </w:tc>
         <w:tc>
           <w:tcPr>
             <w:tcW w:w="1395" w:type="dxa"/>
           </w:tcPr>
-          <w:p/>
+          <w:p>
+            <w:r>
+              <w:t>246764</w:t>
+            </w:r>
+          </w:p>
         </w:tc>
         <w:tc>
           <w:tcPr>
             <w:tcW w:w="1121" w:type="dxa"/>
           </w:tcPr>
-          <w:p/>
+          <w:p>
+            <w:r>
+              <w:t>95.24</w:t>
+            </w:r>
+          </w:p>
         </w:tc>
         <w:tc>
           <w:tcPr>
             <w:tcW w:w="1467" w:type="dxa"/>
           </w:tcPr>
-          <w:p/>
+          <w:p>
+            <w:r>
+              <w:t>12342</w:t>
+            </w:r>
+          </w:p>
         </w:tc>
         <w:tc>
           <w:tcPr>
             <w:tcW w:w="1134" w:type="dxa"/>
           </w:tcPr>
-          <w:p/>
+          <w:p>
+            <w:r>
+              <w:t>4.76</w:t>
+            </w:r>
+          </w:p>
         </w:tc>
         <w:tc>
           <w:tcPr>
             <w:tcW w:w="681" w:type="dxa"/>
           </w:tcPr>
-          <w:p/>
+          <w:p>
+            <w:r>
+              <w:t>3.82</w:t>
+            </w:r>
+          </w:p>
         </w:tc>
         <w:tc>
           <w:tcPr>
             <w:tcW w:w="969" w:type="dxa"/>
           </w:tcPr>
-          <w:p/>
+          <w:p>
+            <w:r>
+              <w:t>239.21</w:t>
+            </w:r>
+          </w:p>
         </w:tc>
       </w:tr>
     </w:tbl>
@@ -1089,8 +1121,6 @@
       <w:r>
         <w:t>37</w:t>
       </w:r>
-      <w:bookmarkStart w:id="0" w:name="_GoBack"/>
-      <w:bookmarkEnd w:id="0"/>
       <w:r>
         <w:t xml:space="preserve"> links.</w:t>
       </w:r>
@@ -1107,19 +1137,19 @@
       </w:r>
     </w:p>
     <w:p>
-      <w:commentRangeStart w:id="1"/>
+      <w:commentRangeStart w:id="0"/>
       <w:r>
         <w:t>Additionally, the cumulative propagation delay for SDP is 142.25, smaller than that of SHP, 173.53. This smaller propagation delay is directly beneficial for SDP, given that the SDP algorithm uses propagation delays of the Links as the length of the path taken</w:t>
       </w:r>
       <w:r>
         <w:t>. This means that packets take a shorter time to travel the distance from source node to destination, and its resources can be freed for use by other packets more quickly.</w:t>
       </w:r>
-      <w:commentRangeEnd w:id="1"/>
+      <w:commentRangeEnd w:id="0"/>
       <w:r>
         <w:rPr>
           <w:rStyle w:val="CommentReference"/>
         </w:rPr>
-        <w:commentReference w:id="1"/>
+        <w:commentReference w:id="0"/>
       </w:r>
     </w:p>
     <w:p>
@@ -1135,6 +1165,1621 @@
         <w:t>Evaluation of VPN</w:t>
       </w:r>
     </w:p>
+    <w:tbl>
+      <w:tblPr>
+        <w:tblStyle w:val="TableGrid"/>
+        <w:tblW w:w="0" w:type="auto"/>
+        <w:tblLook w:val="04A0" w:firstRow="1" w:lastRow="0" w:firstColumn="1" w:lastColumn="0" w:noHBand="0" w:noVBand="1"/>
+      </w:tblPr>
+      <w:tblGrid>
+        <w:gridCol w:w="813"/>
+        <w:gridCol w:w="939"/>
+        <w:gridCol w:w="886"/>
+        <w:gridCol w:w="1285"/>
+        <w:gridCol w:w="1058"/>
+        <w:gridCol w:w="1351"/>
+        <w:gridCol w:w="1088"/>
+        <w:gridCol w:w="674"/>
+        <w:gridCol w:w="922"/>
+      </w:tblGrid>
+      <w:tr>
+        <w:tc>
+          <w:tcPr>
+            <w:tcW w:w="9016" w:type="dxa"/>
+            <w:gridSpan w:val="9"/>
+          </w:tcPr>
+          <w:p>
+            <w:pPr>
+              <w:jc w:val="center"/>
+            </w:pPr>
+            <w:r>
+              <w:t>SHP</w:t>
+            </w:r>
+          </w:p>
+        </w:tc>
+      </w:tr>
+      <w:tr>
+        <w:tc>
+          <w:tcPr>
+            <w:tcW w:w="569" w:type="dxa"/>
+          </w:tcPr>
+          <w:p>
+            <w:r>
+              <w:t>Packet Rate</w:t>
+            </w:r>
+          </w:p>
+        </w:tc>
+        <w:tc>
+          <w:tcPr>
+            <w:tcW w:w="947" w:type="dxa"/>
+          </w:tcPr>
+          <w:p>
+            <w:r>
+              <w:t>Total VC</w:t>
+            </w:r>
+          </w:p>
+        </w:tc>
+        <w:tc>
+          <w:tcPr>
+            <w:tcW w:w="886" w:type="dxa"/>
+          </w:tcPr>
+          <w:p>
+            <w:r>
+              <w:t>Total</w:t>
+            </w:r>
+          </w:p>
+          <w:p>
+            <w:proofErr w:type="spellStart"/>
+            <w:r>
+              <w:t>pkt</w:t>
+            </w:r>
+            <w:proofErr w:type="spellEnd"/>
+          </w:p>
+        </w:tc>
+        <w:tc>
+          <w:tcPr>
+            <w:tcW w:w="1350" w:type="dxa"/>
+          </w:tcPr>
+          <w:p>
+            <w:proofErr w:type="spellStart"/>
+            <w:r>
+              <w:t>Succ</w:t>
+            </w:r>
+            <w:proofErr w:type="spellEnd"/>
+            <w:r>
+              <w:t>. Routed</w:t>
+            </w:r>
+          </w:p>
+          <w:p>
+            <w:proofErr w:type="spellStart"/>
+            <w:r>
+              <w:t>pkt</w:t>
+            </w:r>
+            <w:proofErr w:type="spellEnd"/>
+          </w:p>
+        </w:tc>
+        <w:tc>
+          <w:tcPr>
+            <w:tcW w:w="1095" w:type="dxa"/>
+          </w:tcPr>
+          <w:p>
+            <w:r>
+              <w:t>% routed</w:t>
+            </w:r>
+          </w:p>
+          <w:p>
+            <w:proofErr w:type="spellStart"/>
+            <w:r>
+              <w:t>pkt</w:t>
+            </w:r>
+            <w:proofErr w:type="spellEnd"/>
+          </w:p>
+        </w:tc>
+        <w:tc>
+          <w:tcPr>
+            <w:tcW w:w="1419" w:type="dxa"/>
+          </w:tcPr>
+          <w:p>
+            <w:proofErr w:type="spellStart"/>
+            <w:r>
+              <w:t>Num</w:t>
+            </w:r>
+            <w:proofErr w:type="spellEnd"/>
+            <w:r>
+              <w:t xml:space="preserve"> blocked</w:t>
+            </w:r>
+          </w:p>
+          <w:p>
+            <w:proofErr w:type="spellStart"/>
+            <w:r>
+              <w:t>pkt</w:t>
+            </w:r>
+            <w:proofErr w:type="spellEnd"/>
+          </w:p>
+        </w:tc>
+        <w:tc>
+          <w:tcPr>
+            <w:tcW w:w="1115" w:type="dxa"/>
+          </w:tcPr>
+          <w:p>
+            <w:r>
+              <w:t>% blocked</w:t>
+            </w:r>
+          </w:p>
+          <w:p>
+            <w:proofErr w:type="spellStart"/>
+            <w:r>
+              <w:t>pkt</w:t>
+            </w:r>
+            <w:proofErr w:type="spellEnd"/>
+          </w:p>
+        </w:tc>
+        <w:tc>
+          <w:tcPr>
+            <w:tcW w:w="678" w:type="dxa"/>
+          </w:tcPr>
+          <w:p>
+            <w:proofErr w:type="spellStart"/>
+            <w:r>
+              <w:t>Avg</w:t>
+            </w:r>
+            <w:proofErr w:type="spellEnd"/>
+            <w:r>
+              <w:t xml:space="preserve"> hops</w:t>
+            </w:r>
+          </w:p>
+        </w:tc>
+        <w:tc>
+          <w:tcPr>
+            <w:tcW w:w="957" w:type="dxa"/>
+          </w:tcPr>
+          <w:p>
+            <w:r>
+              <w:t>Cum. Prop delay</w:t>
+            </w:r>
+          </w:p>
+        </w:tc>
+      </w:tr>
+      <w:tr>
+        <w:tc>
+          <w:tcPr>
+            <w:tcW w:w="569" w:type="dxa"/>
+          </w:tcPr>
+          <w:p>
+            <w:r>
+              <w:t>1</w:t>
+            </w:r>
+          </w:p>
+        </w:tc>
+        <w:tc>
+          <w:tcPr>
+            <w:tcW w:w="947" w:type="dxa"/>
+          </w:tcPr>
+          <w:p>
+            <w:r>
+              <w:t>259106</w:t>
+            </w:r>
+          </w:p>
+        </w:tc>
+        <w:tc>
+          <w:tcPr>
+            <w:tcW w:w="886" w:type="dxa"/>
+          </w:tcPr>
+          <w:p>
+            <w:r>
+              <w:t>259106</w:t>
+            </w:r>
+          </w:p>
+        </w:tc>
+        <w:tc>
+          <w:tcPr>
+            <w:tcW w:w="1350" w:type="dxa"/>
+          </w:tcPr>
+          <w:p/>
+        </w:tc>
+        <w:tc>
+          <w:tcPr>
+            <w:tcW w:w="1095" w:type="dxa"/>
+          </w:tcPr>
+          <w:p/>
+        </w:tc>
+        <w:tc>
+          <w:tcPr>
+            <w:tcW w:w="1419" w:type="dxa"/>
+          </w:tcPr>
+          <w:p/>
+        </w:tc>
+        <w:tc>
+          <w:tcPr>
+            <w:tcW w:w="1115" w:type="dxa"/>
+          </w:tcPr>
+          <w:p/>
+        </w:tc>
+        <w:tc>
+          <w:tcPr>
+            <w:tcW w:w="678" w:type="dxa"/>
+          </w:tcPr>
+          <w:p/>
+        </w:tc>
+        <w:tc>
+          <w:tcPr>
+            <w:tcW w:w="957" w:type="dxa"/>
+          </w:tcPr>
+          <w:p/>
+        </w:tc>
+      </w:tr>
+      <w:tr>
+        <w:tc>
+          <w:tcPr>
+            <w:tcW w:w="569" w:type="dxa"/>
+          </w:tcPr>
+          <w:p>
+            <w:r>
+              <w:t>2</w:t>
+            </w:r>
+          </w:p>
+        </w:tc>
+        <w:tc>
+          <w:tcPr>
+            <w:tcW w:w="947" w:type="dxa"/>
+          </w:tcPr>
+          <w:p>
+            <w:r>
+              <w:t>259106</w:t>
+            </w:r>
+          </w:p>
+        </w:tc>
+        <w:tc>
+          <w:tcPr>
+            <w:tcW w:w="886" w:type="dxa"/>
+          </w:tcPr>
+          <w:p>
+            <w:r>
+              <w:t>259106</w:t>
+            </w:r>
+          </w:p>
+        </w:tc>
+        <w:tc>
+          <w:tcPr>
+            <w:tcW w:w="1350" w:type="dxa"/>
+          </w:tcPr>
+          <w:p/>
+        </w:tc>
+        <w:tc>
+          <w:tcPr>
+            <w:tcW w:w="1095" w:type="dxa"/>
+          </w:tcPr>
+          <w:p/>
+        </w:tc>
+        <w:tc>
+          <w:tcPr>
+            <w:tcW w:w="1419" w:type="dxa"/>
+          </w:tcPr>
+          <w:p/>
+        </w:tc>
+        <w:tc>
+          <w:tcPr>
+            <w:tcW w:w="1115" w:type="dxa"/>
+          </w:tcPr>
+          <w:p/>
+        </w:tc>
+        <w:tc>
+          <w:tcPr>
+            <w:tcW w:w="678" w:type="dxa"/>
+          </w:tcPr>
+          <w:p/>
+        </w:tc>
+        <w:tc>
+          <w:tcPr>
+            <w:tcW w:w="957" w:type="dxa"/>
+          </w:tcPr>
+          <w:p/>
+        </w:tc>
+      </w:tr>
+      <w:tr>
+        <w:tc>
+          <w:tcPr>
+            <w:tcW w:w="569" w:type="dxa"/>
+          </w:tcPr>
+          <w:p>
+            <w:r>
+              <w:t>3</w:t>
+            </w:r>
+          </w:p>
+        </w:tc>
+        <w:tc>
+          <w:tcPr>
+            <w:tcW w:w="947" w:type="dxa"/>
+          </w:tcPr>
+          <w:p>
+            <w:r>
+              <w:t>259106</w:t>
+            </w:r>
+          </w:p>
+        </w:tc>
+        <w:tc>
+          <w:tcPr>
+            <w:tcW w:w="886" w:type="dxa"/>
+          </w:tcPr>
+          <w:p>
+            <w:r>
+              <w:t>259106</w:t>
+            </w:r>
+          </w:p>
+        </w:tc>
+        <w:tc>
+          <w:tcPr>
+            <w:tcW w:w="1350" w:type="dxa"/>
+          </w:tcPr>
+          <w:p/>
+        </w:tc>
+        <w:tc>
+          <w:tcPr>
+            <w:tcW w:w="1095" w:type="dxa"/>
+          </w:tcPr>
+          <w:p/>
+        </w:tc>
+        <w:tc>
+          <w:tcPr>
+            <w:tcW w:w="1419" w:type="dxa"/>
+          </w:tcPr>
+          <w:p/>
+        </w:tc>
+        <w:tc>
+          <w:tcPr>
+            <w:tcW w:w="1115" w:type="dxa"/>
+          </w:tcPr>
+          <w:p/>
+        </w:tc>
+        <w:tc>
+          <w:tcPr>
+            <w:tcW w:w="678" w:type="dxa"/>
+          </w:tcPr>
+          <w:p/>
+        </w:tc>
+        <w:tc>
+          <w:tcPr>
+            <w:tcW w:w="957" w:type="dxa"/>
+          </w:tcPr>
+          <w:p/>
+        </w:tc>
+      </w:tr>
+      <w:tr>
+        <w:tc>
+          <w:tcPr>
+            <w:tcW w:w="569" w:type="dxa"/>
+          </w:tcPr>
+          <w:p>
+            <w:r>
+              <w:t>4</w:t>
+            </w:r>
+          </w:p>
+        </w:tc>
+        <w:tc>
+          <w:tcPr>
+            <w:tcW w:w="947" w:type="dxa"/>
+          </w:tcPr>
+          <w:p>
+            <w:r>
+              <w:t>259106</w:t>
+            </w:r>
+          </w:p>
+        </w:tc>
+        <w:tc>
+          <w:tcPr>
+            <w:tcW w:w="886" w:type="dxa"/>
+          </w:tcPr>
+          <w:p>
+            <w:r>
+              <w:t>259106</w:t>
+            </w:r>
+          </w:p>
+        </w:tc>
+        <w:tc>
+          <w:tcPr>
+            <w:tcW w:w="1350" w:type="dxa"/>
+          </w:tcPr>
+          <w:p/>
+        </w:tc>
+        <w:tc>
+          <w:tcPr>
+            <w:tcW w:w="1095" w:type="dxa"/>
+          </w:tcPr>
+          <w:p/>
+        </w:tc>
+        <w:tc>
+          <w:tcPr>
+            <w:tcW w:w="1419" w:type="dxa"/>
+          </w:tcPr>
+          <w:p/>
+        </w:tc>
+        <w:tc>
+          <w:tcPr>
+            <w:tcW w:w="1115" w:type="dxa"/>
+          </w:tcPr>
+          <w:p/>
+        </w:tc>
+        <w:tc>
+          <w:tcPr>
+            <w:tcW w:w="678" w:type="dxa"/>
+          </w:tcPr>
+          <w:p/>
+        </w:tc>
+        <w:tc>
+          <w:tcPr>
+            <w:tcW w:w="957" w:type="dxa"/>
+          </w:tcPr>
+          <w:p/>
+        </w:tc>
+      </w:tr>
+      <w:tr>
+        <w:tc>
+          <w:tcPr>
+            <w:tcW w:w="569" w:type="dxa"/>
+          </w:tcPr>
+          <w:p>
+            <w:r>
+              <w:t>5</w:t>
+            </w:r>
+          </w:p>
+        </w:tc>
+        <w:tc>
+          <w:tcPr>
+            <w:tcW w:w="947" w:type="dxa"/>
+          </w:tcPr>
+          <w:p>
+            <w:r>
+              <w:t>259106</w:t>
+            </w:r>
+          </w:p>
+        </w:tc>
+        <w:tc>
+          <w:tcPr>
+            <w:tcW w:w="886" w:type="dxa"/>
+          </w:tcPr>
+          <w:p>
+            <w:r>
+              <w:t>259106</w:t>
+            </w:r>
+          </w:p>
+        </w:tc>
+        <w:tc>
+          <w:tcPr>
+            <w:tcW w:w="1350" w:type="dxa"/>
+          </w:tcPr>
+          <w:p/>
+        </w:tc>
+        <w:tc>
+          <w:tcPr>
+            <w:tcW w:w="1095" w:type="dxa"/>
+          </w:tcPr>
+          <w:p/>
+        </w:tc>
+        <w:tc>
+          <w:tcPr>
+            <w:tcW w:w="1419" w:type="dxa"/>
+          </w:tcPr>
+          <w:p/>
+        </w:tc>
+        <w:tc>
+          <w:tcPr>
+            <w:tcW w:w="1115" w:type="dxa"/>
+          </w:tcPr>
+          <w:p/>
+        </w:tc>
+        <w:tc>
+          <w:tcPr>
+            <w:tcW w:w="678" w:type="dxa"/>
+          </w:tcPr>
+          <w:p/>
+        </w:tc>
+        <w:tc>
+          <w:tcPr>
+            <w:tcW w:w="957" w:type="dxa"/>
+          </w:tcPr>
+          <w:p/>
+        </w:tc>
+      </w:tr>
+    </w:tbl>
+    <w:p/>
+    <w:p/>
+    <w:p/>
+    <w:p/>
+    <w:p/>
+    <w:tbl>
+      <w:tblPr>
+        <w:tblStyle w:val="TableGrid"/>
+        <w:tblW w:w="0" w:type="auto"/>
+        <w:tblLook w:val="04A0" w:firstRow="1" w:lastRow="0" w:firstColumn="1" w:lastColumn="0" w:noHBand="0" w:noVBand="1"/>
+      </w:tblPr>
+      <w:tblGrid>
+        <w:gridCol w:w="813"/>
+        <w:gridCol w:w="939"/>
+        <w:gridCol w:w="886"/>
+        <w:gridCol w:w="1285"/>
+        <w:gridCol w:w="1058"/>
+        <w:gridCol w:w="1351"/>
+        <w:gridCol w:w="1088"/>
+        <w:gridCol w:w="674"/>
+        <w:gridCol w:w="922"/>
+      </w:tblGrid>
+      <w:tr>
+        <w:tc>
+          <w:tcPr>
+            <w:tcW w:w="9016" w:type="dxa"/>
+            <w:gridSpan w:val="9"/>
+          </w:tcPr>
+          <w:p>
+            <w:pPr>
+              <w:jc w:val="center"/>
+            </w:pPr>
+            <w:r>
+              <w:lastRenderedPageBreak/>
+              <w:t>S</w:t>
+            </w:r>
+            <w:r>
+              <w:t>D</w:t>
+            </w:r>
+            <w:r>
+              <w:t>P</w:t>
+            </w:r>
+          </w:p>
+        </w:tc>
+      </w:tr>
+      <w:tr>
+        <w:tc>
+          <w:tcPr>
+            <w:tcW w:w="569" w:type="dxa"/>
+          </w:tcPr>
+          <w:p>
+            <w:r>
+              <w:t>Packet Rate</w:t>
+            </w:r>
+          </w:p>
+        </w:tc>
+        <w:tc>
+          <w:tcPr>
+            <w:tcW w:w="947" w:type="dxa"/>
+          </w:tcPr>
+          <w:p>
+            <w:r>
+              <w:t>Total VC</w:t>
+            </w:r>
+          </w:p>
+        </w:tc>
+        <w:tc>
+          <w:tcPr>
+            <w:tcW w:w="886" w:type="dxa"/>
+          </w:tcPr>
+          <w:p>
+            <w:r>
+              <w:t>Total</w:t>
+            </w:r>
+          </w:p>
+          <w:p>
+            <w:proofErr w:type="spellStart"/>
+            <w:r>
+              <w:t>pkt</w:t>
+            </w:r>
+            <w:proofErr w:type="spellEnd"/>
+          </w:p>
+        </w:tc>
+        <w:tc>
+          <w:tcPr>
+            <w:tcW w:w="1350" w:type="dxa"/>
+          </w:tcPr>
+          <w:p>
+            <w:proofErr w:type="spellStart"/>
+            <w:r>
+              <w:t>Succ</w:t>
+            </w:r>
+            <w:proofErr w:type="spellEnd"/>
+            <w:r>
+              <w:t>. Routed</w:t>
+            </w:r>
+          </w:p>
+          <w:p>
+            <w:proofErr w:type="spellStart"/>
+            <w:r>
+              <w:t>pkt</w:t>
+            </w:r>
+            <w:proofErr w:type="spellEnd"/>
+          </w:p>
+        </w:tc>
+        <w:tc>
+          <w:tcPr>
+            <w:tcW w:w="1095" w:type="dxa"/>
+          </w:tcPr>
+          <w:p>
+            <w:r>
+              <w:t>% routed</w:t>
+            </w:r>
+          </w:p>
+          <w:p>
+            <w:proofErr w:type="spellStart"/>
+            <w:r>
+              <w:t>pkt</w:t>
+            </w:r>
+            <w:proofErr w:type="spellEnd"/>
+          </w:p>
+        </w:tc>
+        <w:tc>
+          <w:tcPr>
+            <w:tcW w:w="1419" w:type="dxa"/>
+          </w:tcPr>
+          <w:p>
+            <w:proofErr w:type="spellStart"/>
+            <w:r>
+              <w:t>Num</w:t>
+            </w:r>
+            <w:proofErr w:type="spellEnd"/>
+            <w:r>
+              <w:t xml:space="preserve"> blocked</w:t>
+            </w:r>
+          </w:p>
+          <w:p>
+            <w:proofErr w:type="spellStart"/>
+            <w:r>
+              <w:t>pkt</w:t>
+            </w:r>
+            <w:proofErr w:type="spellEnd"/>
+          </w:p>
+        </w:tc>
+        <w:tc>
+          <w:tcPr>
+            <w:tcW w:w="1115" w:type="dxa"/>
+          </w:tcPr>
+          <w:p>
+            <w:r>
+              <w:t>% blocked</w:t>
+            </w:r>
+          </w:p>
+          <w:p>
+            <w:proofErr w:type="spellStart"/>
+            <w:r>
+              <w:t>pkt</w:t>
+            </w:r>
+            <w:proofErr w:type="spellEnd"/>
+          </w:p>
+        </w:tc>
+        <w:tc>
+          <w:tcPr>
+            <w:tcW w:w="678" w:type="dxa"/>
+          </w:tcPr>
+          <w:p>
+            <w:proofErr w:type="spellStart"/>
+            <w:r>
+              <w:t>Avg</w:t>
+            </w:r>
+            <w:proofErr w:type="spellEnd"/>
+            <w:r>
+              <w:t xml:space="preserve"> hops</w:t>
+            </w:r>
+          </w:p>
+        </w:tc>
+        <w:tc>
+          <w:tcPr>
+            <w:tcW w:w="957" w:type="dxa"/>
+          </w:tcPr>
+          <w:p>
+            <w:r>
+              <w:t>Cum. Prop delay</w:t>
+            </w:r>
+          </w:p>
+        </w:tc>
+      </w:tr>
+      <w:tr>
+        <w:tc>
+          <w:tcPr>
+            <w:tcW w:w="569" w:type="dxa"/>
+          </w:tcPr>
+          <w:p>
+            <w:r>
+              <w:t>1</w:t>
+            </w:r>
+          </w:p>
+        </w:tc>
+        <w:tc>
+          <w:tcPr>
+            <w:tcW w:w="947" w:type="dxa"/>
+          </w:tcPr>
+          <w:p>
+            <w:r>
+              <w:t>259106</w:t>
+            </w:r>
+          </w:p>
+        </w:tc>
+        <w:tc>
+          <w:tcPr>
+            <w:tcW w:w="886" w:type="dxa"/>
+          </w:tcPr>
+          <w:p>
+            <w:r>
+              <w:t>259106</w:t>
+            </w:r>
+          </w:p>
+        </w:tc>
+        <w:tc>
+          <w:tcPr>
+            <w:tcW w:w="1350" w:type="dxa"/>
+          </w:tcPr>
+          <w:p/>
+        </w:tc>
+        <w:tc>
+          <w:tcPr>
+            <w:tcW w:w="1095" w:type="dxa"/>
+          </w:tcPr>
+          <w:p/>
+        </w:tc>
+        <w:tc>
+          <w:tcPr>
+            <w:tcW w:w="1419" w:type="dxa"/>
+          </w:tcPr>
+          <w:p/>
+        </w:tc>
+        <w:tc>
+          <w:tcPr>
+            <w:tcW w:w="1115" w:type="dxa"/>
+          </w:tcPr>
+          <w:p/>
+        </w:tc>
+        <w:tc>
+          <w:tcPr>
+            <w:tcW w:w="678" w:type="dxa"/>
+          </w:tcPr>
+          <w:p/>
+        </w:tc>
+        <w:tc>
+          <w:tcPr>
+            <w:tcW w:w="957" w:type="dxa"/>
+          </w:tcPr>
+          <w:p/>
+        </w:tc>
+      </w:tr>
+      <w:tr>
+        <w:tc>
+          <w:tcPr>
+            <w:tcW w:w="569" w:type="dxa"/>
+          </w:tcPr>
+          <w:p>
+            <w:r>
+              <w:t>2</w:t>
+            </w:r>
+          </w:p>
+        </w:tc>
+        <w:tc>
+          <w:tcPr>
+            <w:tcW w:w="947" w:type="dxa"/>
+          </w:tcPr>
+          <w:p>
+            <w:r>
+              <w:t>259106</w:t>
+            </w:r>
+          </w:p>
+        </w:tc>
+        <w:tc>
+          <w:tcPr>
+            <w:tcW w:w="886" w:type="dxa"/>
+          </w:tcPr>
+          <w:p>
+            <w:r>
+              <w:t>259106</w:t>
+            </w:r>
+          </w:p>
+        </w:tc>
+        <w:tc>
+          <w:tcPr>
+            <w:tcW w:w="1350" w:type="dxa"/>
+          </w:tcPr>
+          <w:p/>
+        </w:tc>
+        <w:tc>
+          <w:tcPr>
+            <w:tcW w:w="1095" w:type="dxa"/>
+          </w:tcPr>
+          <w:p/>
+        </w:tc>
+        <w:tc>
+          <w:tcPr>
+            <w:tcW w:w="1419" w:type="dxa"/>
+          </w:tcPr>
+          <w:p/>
+        </w:tc>
+        <w:tc>
+          <w:tcPr>
+            <w:tcW w:w="1115" w:type="dxa"/>
+          </w:tcPr>
+          <w:p/>
+        </w:tc>
+        <w:tc>
+          <w:tcPr>
+            <w:tcW w:w="678" w:type="dxa"/>
+          </w:tcPr>
+          <w:p/>
+        </w:tc>
+        <w:tc>
+          <w:tcPr>
+            <w:tcW w:w="957" w:type="dxa"/>
+          </w:tcPr>
+          <w:p/>
+        </w:tc>
+      </w:tr>
+      <w:tr>
+        <w:tc>
+          <w:tcPr>
+            <w:tcW w:w="569" w:type="dxa"/>
+          </w:tcPr>
+          <w:p>
+            <w:r>
+              <w:t>3</w:t>
+            </w:r>
+          </w:p>
+        </w:tc>
+        <w:tc>
+          <w:tcPr>
+            <w:tcW w:w="947" w:type="dxa"/>
+          </w:tcPr>
+          <w:p>
+            <w:r>
+              <w:t>259106</w:t>
+            </w:r>
+          </w:p>
+        </w:tc>
+        <w:tc>
+          <w:tcPr>
+            <w:tcW w:w="886" w:type="dxa"/>
+          </w:tcPr>
+          <w:p>
+            <w:r>
+              <w:t>259106</w:t>
+            </w:r>
+          </w:p>
+        </w:tc>
+        <w:tc>
+          <w:tcPr>
+            <w:tcW w:w="1350" w:type="dxa"/>
+          </w:tcPr>
+          <w:p/>
+        </w:tc>
+        <w:tc>
+          <w:tcPr>
+            <w:tcW w:w="1095" w:type="dxa"/>
+          </w:tcPr>
+          <w:p/>
+        </w:tc>
+        <w:tc>
+          <w:tcPr>
+            <w:tcW w:w="1419" w:type="dxa"/>
+          </w:tcPr>
+          <w:p/>
+        </w:tc>
+        <w:tc>
+          <w:tcPr>
+            <w:tcW w:w="1115" w:type="dxa"/>
+          </w:tcPr>
+          <w:p/>
+        </w:tc>
+        <w:tc>
+          <w:tcPr>
+            <w:tcW w:w="678" w:type="dxa"/>
+          </w:tcPr>
+          <w:p/>
+        </w:tc>
+        <w:tc>
+          <w:tcPr>
+            <w:tcW w:w="957" w:type="dxa"/>
+          </w:tcPr>
+          <w:p/>
+        </w:tc>
+      </w:tr>
+      <w:tr>
+        <w:tc>
+          <w:tcPr>
+            <w:tcW w:w="569" w:type="dxa"/>
+          </w:tcPr>
+          <w:p>
+            <w:r>
+              <w:t>4</w:t>
+            </w:r>
+          </w:p>
+        </w:tc>
+        <w:tc>
+          <w:tcPr>
+            <w:tcW w:w="947" w:type="dxa"/>
+          </w:tcPr>
+          <w:p>
+            <w:r>
+              <w:t>259106</w:t>
+            </w:r>
+          </w:p>
+        </w:tc>
+        <w:tc>
+          <w:tcPr>
+            <w:tcW w:w="886" w:type="dxa"/>
+          </w:tcPr>
+          <w:p>
+            <w:r>
+              <w:t>259106</w:t>
+            </w:r>
+          </w:p>
+        </w:tc>
+        <w:tc>
+          <w:tcPr>
+            <w:tcW w:w="1350" w:type="dxa"/>
+          </w:tcPr>
+          <w:p/>
+        </w:tc>
+        <w:tc>
+          <w:tcPr>
+            <w:tcW w:w="1095" w:type="dxa"/>
+          </w:tcPr>
+          <w:p/>
+        </w:tc>
+        <w:tc>
+          <w:tcPr>
+            <w:tcW w:w="1419" w:type="dxa"/>
+          </w:tcPr>
+          <w:p/>
+        </w:tc>
+        <w:tc>
+          <w:tcPr>
+            <w:tcW w:w="1115" w:type="dxa"/>
+          </w:tcPr>
+          <w:p/>
+        </w:tc>
+        <w:tc>
+          <w:tcPr>
+            <w:tcW w:w="678" w:type="dxa"/>
+          </w:tcPr>
+          <w:p/>
+        </w:tc>
+        <w:tc>
+          <w:tcPr>
+            <w:tcW w:w="957" w:type="dxa"/>
+          </w:tcPr>
+          <w:p/>
+        </w:tc>
+      </w:tr>
+      <w:tr>
+        <w:tc>
+          <w:tcPr>
+            <w:tcW w:w="569" w:type="dxa"/>
+          </w:tcPr>
+          <w:p>
+            <w:r>
+              <w:t>5</w:t>
+            </w:r>
+          </w:p>
+        </w:tc>
+        <w:tc>
+          <w:tcPr>
+            <w:tcW w:w="947" w:type="dxa"/>
+          </w:tcPr>
+          <w:p>
+            <w:r>
+              <w:t>259106</w:t>
+            </w:r>
+          </w:p>
+        </w:tc>
+        <w:tc>
+          <w:tcPr>
+            <w:tcW w:w="886" w:type="dxa"/>
+          </w:tcPr>
+          <w:p>
+            <w:r>
+              <w:t>259106</w:t>
+            </w:r>
+          </w:p>
+        </w:tc>
+        <w:tc>
+          <w:tcPr>
+            <w:tcW w:w="1350" w:type="dxa"/>
+          </w:tcPr>
+          <w:p/>
+        </w:tc>
+        <w:tc>
+          <w:tcPr>
+            <w:tcW w:w="1095" w:type="dxa"/>
+          </w:tcPr>
+          <w:p/>
+        </w:tc>
+        <w:tc>
+          <w:tcPr>
+            <w:tcW w:w="1419" w:type="dxa"/>
+          </w:tcPr>
+          <w:p/>
+        </w:tc>
+        <w:tc>
+          <w:tcPr>
+            <w:tcW w:w="1115" w:type="dxa"/>
+          </w:tcPr>
+          <w:p/>
+        </w:tc>
+        <w:tc>
+          <w:tcPr>
+            <w:tcW w:w="678" w:type="dxa"/>
+          </w:tcPr>
+          <w:p/>
+        </w:tc>
+        <w:tc>
+          <w:tcPr>
+            <w:tcW w:w="957" w:type="dxa"/>
+          </w:tcPr>
+          <w:p/>
+        </w:tc>
+      </w:tr>
+    </w:tbl>
+    <w:p/>
+    <w:tbl>
+      <w:tblPr>
+        <w:tblStyle w:val="TableGrid"/>
+        <w:tblW w:w="0" w:type="auto"/>
+        <w:tblLook w:val="04A0" w:firstRow="1" w:lastRow="0" w:firstColumn="1" w:lastColumn="0" w:noHBand="0" w:noVBand="1"/>
+      </w:tblPr>
+      <w:tblGrid>
+        <w:gridCol w:w="812"/>
+        <w:gridCol w:w="938"/>
+        <w:gridCol w:w="886"/>
+        <w:gridCol w:w="1282"/>
+        <w:gridCol w:w="1055"/>
+        <w:gridCol w:w="1345"/>
+        <w:gridCol w:w="1086"/>
+        <w:gridCol w:w="674"/>
+        <w:gridCol w:w="938"/>
+      </w:tblGrid>
+      <w:tr>
+        <w:tc>
+          <w:tcPr>
+            <w:tcW w:w="9016" w:type="dxa"/>
+            <w:gridSpan w:val="9"/>
+          </w:tcPr>
+          <w:p>
+            <w:pPr>
+              <w:jc w:val="center"/>
+            </w:pPr>
+            <w:r>
+              <w:t>LL</w:t>
+            </w:r>
+            <w:r>
+              <w:t>P</w:t>
+            </w:r>
+          </w:p>
+        </w:tc>
+        <w:bookmarkStart w:id="1" w:name="_GoBack"/>
+        <w:bookmarkEnd w:id="1"/>
+      </w:tr>
+      <w:tr>
+        <w:tc>
+          <w:tcPr>
+            <w:tcW w:w="569" w:type="dxa"/>
+          </w:tcPr>
+          <w:p>
+            <w:r>
+              <w:t>Packet Rate</w:t>
+            </w:r>
+          </w:p>
+        </w:tc>
+        <w:tc>
+          <w:tcPr>
+            <w:tcW w:w="947" w:type="dxa"/>
+          </w:tcPr>
+          <w:p>
+            <w:r>
+              <w:t>Total VC</w:t>
+            </w:r>
+          </w:p>
+        </w:tc>
+        <w:tc>
+          <w:tcPr>
+            <w:tcW w:w="886" w:type="dxa"/>
+          </w:tcPr>
+          <w:p>
+            <w:r>
+              <w:t>Total</w:t>
+            </w:r>
+          </w:p>
+          <w:p>
+            <w:proofErr w:type="spellStart"/>
+            <w:r>
+              <w:t>pkt</w:t>
+            </w:r>
+            <w:proofErr w:type="spellEnd"/>
+          </w:p>
+        </w:tc>
+        <w:tc>
+          <w:tcPr>
+            <w:tcW w:w="1350" w:type="dxa"/>
+          </w:tcPr>
+          <w:p>
+            <w:proofErr w:type="spellStart"/>
+            <w:r>
+              <w:t>Succ</w:t>
+            </w:r>
+            <w:proofErr w:type="spellEnd"/>
+            <w:r>
+              <w:t>. Routed</w:t>
+            </w:r>
+          </w:p>
+          <w:p>
+            <w:proofErr w:type="spellStart"/>
+            <w:r>
+              <w:t>pkt</w:t>
+            </w:r>
+            <w:proofErr w:type="spellEnd"/>
+          </w:p>
+        </w:tc>
+        <w:tc>
+          <w:tcPr>
+            <w:tcW w:w="1095" w:type="dxa"/>
+          </w:tcPr>
+          <w:p>
+            <w:r>
+              <w:t>% routed</w:t>
+            </w:r>
+          </w:p>
+          <w:p>
+            <w:proofErr w:type="spellStart"/>
+            <w:r>
+              <w:t>pkt</w:t>
+            </w:r>
+            <w:proofErr w:type="spellEnd"/>
+          </w:p>
+        </w:tc>
+        <w:tc>
+          <w:tcPr>
+            <w:tcW w:w="1419" w:type="dxa"/>
+          </w:tcPr>
+          <w:p>
+            <w:proofErr w:type="spellStart"/>
+            <w:r>
+              <w:t>Num</w:t>
+            </w:r>
+            <w:proofErr w:type="spellEnd"/>
+            <w:r>
+              <w:t xml:space="preserve"> blocked</w:t>
+            </w:r>
+          </w:p>
+          <w:p>
+            <w:proofErr w:type="spellStart"/>
+            <w:r>
+              <w:t>pkt</w:t>
+            </w:r>
+            <w:proofErr w:type="spellEnd"/>
+          </w:p>
+        </w:tc>
+        <w:tc>
+          <w:tcPr>
+            <w:tcW w:w="1115" w:type="dxa"/>
+          </w:tcPr>
+          <w:p>
+            <w:r>
+              <w:t>% blocked</w:t>
+            </w:r>
+          </w:p>
+          <w:p>
+            <w:proofErr w:type="spellStart"/>
+            <w:r>
+              <w:t>pkt</w:t>
+            </w:r>
+            <w:proofErr w:type="spellEnd"/>
+          </w:p>
+        </w:tc>
+        <w:tc>
+          <w:tcPr>
+            <w:tcW w:w="678" w:type="dxa"/>
+          </w:tcPr>
+          <w:p>
+            <w:proofErr w:type="spellStart"/>
+            <w:r>
+              <w:t>Avg</w:t>
+            </w:r>
+            <w:proofErr w:type="spellEnd"/>
+            <w:r>
+              <w:t xml:space="preserve"> hops</w:t>
+            </w:r>
+          </w:p>
+        </w:tc>
+        <w:tc>
+          <w:tcPr>
+            <w:tcW w:w="957" w:type="dxa"/>
+          </w:tcPr>
+          <w:p>
+            <w:r>
+              <w:t>Cum. Prop delay</w:t>
+            </w:r>
+          </w:p>
+        </w:tc>
+      </w:tr>
+      <w:tr>
+        <w:tc>
+          <w:tcPr>
+            <w:tcW w:w="569" w:type="dxa"/>
+          </w:tcPr>
+          <w:p>
+            <w:r>
+              <w:t>1</w:t>
+            </w:r>
+          </w:p>
+        </w:tc>
+        <w:tc>
+          <w:tcPr>
+            <w:tcW w:w="947" w:type="dxa"/>
+          </w:tcPr>
+          <w:p>
+            <w:r>
+              <w:t>259106</w:t>
+            </w:r>
+          </w:p>
+        </w:tc>
+        <w:tc>
+          <w:tcPr>
+            <w:tcW w:w="886" w:type="dxa"/>
+          </w:tcPr>
+          <w:p>
+            <w:r>
+              <w:t>259106</w:t>
+            </w:r>
+          </w:p>
+        </w:tc>
+        <w:tc>
+          <w:tcPr>
+            <w:tcW w:w="1350" w:type="dxa"/>
+          </w:tcPr>
+          <w:p>
+            <w:r>
+              <w:rPr>
+                <w:rFonts w:cs="Courier New"/>
+                <w:color w:val="000000"/>
+              </w:rPr>
+              <w:t>258629</w:t>
+            </w:r>
+          </w:p>
+        </w:tc>
+        <w:tc>
+          <w:tcPr>
+            <w:tcW w:w="1095" w:type="dxa"/>
+          </w:tcPr>
+          <w:p>
+            <w:r>
+              <w:rPr>
+                <w:rFonts w:cs="Courier New"/>
+                <w:color w:val="000000"/>
+              </w:rPr>
+              <w:t>99.82</w:t>
+            </w:r>
+          </w:p>
+        </w:tc>
+        <w:tc>
+          <w:tcPr>
+            <w:tcW w:w="1419" w:type="dxa"/>
+          </w:tcPr>
+          <w:p>
+            <w:r>
+              <w:rPr>
+                <w:rFonts w:cs="Courier New"/>
+                <w:color w:val="000000"/>
+              </w:rPr>
+              <w:t>477</w:t>
+            </w:r>
+          </w:p>
+        </w:tc>
+        <w:tc>
+          <w:tcPr>
+            <w:tcW w:w="1115" w:type="dxa"/>
+          </w:tcPr>
+          <w:p>
+            <w:r>
+              <w:rPr>
+                <w:rFonts w:cs="Courier New"/>
+                <w:color w:val="000000"/>
+              </w:rPr>
+              <w:t>0.18</w:t>
+            </w:r>
+          </w:p>
+        </w:tc>
+        <w:tc>
+          <w:tcPr>
+            <w:tcW w:w="678" w:type="dxa"/>
+          </w:tcPr>
+          <w:p>
+            <w:r>
+              <w:rPr>
+                <w:rFonts w:cs="Courier New"/>
+                <w:color w:val="000000"/>
+              </w:rPr>
+              <w:t>4.32</w:t>
+            </w:r>
+          </w:p>
+        </w:tc>
+        <w:tc>
+          <w:tcPr>
+            <w:tcW w:w="957" w:type="dxa"/>
+          </w:tcPr>
+          <w:p>
+            <w:r>
+              <w:rPr>
+                <w:rFonts w:cs="Courier New"/>
+                <w:color w:val="000000"/>
+              </w:rPr>
+              <w:t>230.87</w:t>
+            </w:r>
+          </w:p>
+        </w:tc>
+      </w:tr>
+      <w:tr>
+        <w:tc>
+          <w:tcPr>
+            <w:tcW w:w="569" w:type="dxa"/>
+          </w:tcPr>
+          <w:p>
+            <w:r>
+              <w:t>2</w:t>
+            </w:r>
+          </w:p>
+        </w:tc>
+        <w:tc>
+          <w:tcPr>
+            <w:tcW w:w="947" w:type="dxa"/>
+          </w:tcPr>
+          <w:p>
+            <w:r>
+              <w:t>259106</w:t>
+            </w:r>
+          </w:p>
+        </w:tc>
+        <w:tc>
+          <w:tcPr>
+            <w:tcW w:w="886" w:type="dxa"/>
+          </w:tcPr>
+          <w:p>
+            <w:r>
+              <w:t>259106</w:t>
+            </w:r>
+          </w:p>
+        </w:tc>
+        <w:tc>
+          <w:tcPr>
+            <w:tcW w:w="1350" w:type="dxa"/>
+          </w:tcPr>
+          <w:p/>
+        </w:tc>
+        <w:tc>
+          <w:tcPr>
+            <w:tcW w:w="1095" w:type="dxa"/>
+          </w:tcPr>
+          <w:p/>
+        </w:tc>
+        <w:tc>
+          <w:tcPr>
+            <w:tcW w:w="1419" w:type="dxa"/>
+          </w:tcPr>
+          <w:p/>
+        </w:tc>
+        <w:tc>
+          <w:tcPr>
+            <w:tcW w:w="1115" w:type="dxa"/>
+          </w:tcPr>
+          <w:p/>
+        </w:tc>
+        <w:tc>
+          <w:tcPr>
+            <w:tcW w:w="678" w:type="dxa"/>
+          </w:tcPr>
+          <w:p/>
+        </w:tc>
+        <w:tc>
+          <w:tcPr>
+            <w:tcW w:w="957" w:type="dxa"/>
+          </w:tcPr>
+          <w:p/>
+        </w:tc>
+      </w:tr>
+      <w:tr>
+        <w:tc>
+          <w:tcPr>
+            <w:tcW w:w="569" w:type="dxa"/>
+          </w:tcPr>
+          <w:p>
+            <w:r>
+              <w:t>3</w:t>
+            </w:r>
+          </w:p>
+        </w:tc>
+        <w:tc>
+          <w:tcPr>
+            <w:tcW w:w="947" w:type="dxa"/>
+          </w:tcPr>
+          <w:p>
+            <w:r>
+              <w:t>259106</w:t>
+            </w:r>
+          </w:p>
+        </w:tc>
+        <w:tc>
+          <w:tcPr>
+            <w:tcW w:w="886" w:type="dxa"/>
+          </w:tcPr>
+          <w:p>
+            <w:r>
+              <w:t>259106</w:t>
+            </w:r>
+          </w:p>
+        </w:tc>
+        <w:tc>
+          <w:tcPr>
+            <w:tcW w:w="1350" w:type="dxa"/>
+          </w:tcPr>
+          <w:p/>
+        </w:tc>
+        <w:tc>
+          <w:tcPr>
+            <w:tcW w:w="1095" w:type="dxa"/>
+          </w:tcPr>
+          <w:p/>
+        </w:tc>
+        <w:tc>
+          <w:tcPr>
+            <w:tcW w:w="1419" w:type="dxa"/>
+          </w:tcPr>
+          <w:p/>
+        </w:tc>
+        <w:tc>
+          <w:tcPr>
+            <w:tcW w:w="1115" w:type="dxa"/>
+          </w:tcPr>
+          <w:p/>
+        </w:tc>
+        <w:tc>
+          <w:tcPr>
+            <w:tcW w:w="678" w:type="dxa"/>
+          </w:tcPr>
+          <w:p/>
+        </w:tc>
+        <w:tc>
+          <w:tcPr>
+            <w:tcW w:w="957" w:type="dxa"/>
+          </w:tcPr>
+          <w:p/>
+        </w:tc>
+      </w:tr>
+      <w:tr>
+        <w:tc>
+          <w:tcPr>
+            <w:tcW w:w="569" w:type="dxa"/>
+          </w:tcPr>
+          <w:p>
+            <w:r>
+              <w:t>4</w:t>
+            </w:r>
+          </w:p>
+        </w:tc>
+        <w:tc>
+          <w:tcPr>
+            <w:tcW w:w="947" w:type="dxa"/>
+          </w:tcPr>
+          <w:p>
+            <w:r>
+              <w:t>259106</w:t>
+            </w:r>
+          </w:p>
+        </w:tc>
+        <w:tc>
+          <w:tcPr>
+            <w:tcW w:w="886" w:type="dxa"/>
+          </w:tcPr>
+          <w:p>
+            <w:r>
+              <w:t>259106</w:t>
+            </w:r>
+          </w:p>
+        </w:tc>
+        <w:tc>
+          <w:tcPr>
+            <w:tcW w:w="1350" w:type="dxa"/>
+          </w:tcPr>
+          <w:p/>
+        </w:tc>
+        <w:tc>
+          <w:tcPr>
+            <w:tcW w:w="1095" w:type="dxa"/>
+          </w:tcPr>
+          <w:p/>
+        </w:tc>
+        <w:tc>
+          <w:tcPr>
+            <w:tcW w:w="1419" w:type="dxa"/>
+          </w:tcPr>
+          <w:p/>
+        </w:tc>
+        <w:tc>
+          <w:tcPr>
+            <w:tcW w:w="1115" w:type="dxa"/>
+          </w:tcPr>
+          <w:p/>
+        </w:tc>
+        <w:tc>
+          <w:tcPr>
+            <w:tcW w:w="678" w:type="dxa"/>
+          </w:tcPr>
+          <w:p/>
+        </w:tc>
+        <w:tc>
+          <w:tcPr>
+            <w:tcW w:w="957" w:type="dxa"/>
+          </w:tcPr>
+          <w:p/>
+        </w:tc>
+      </w:tr>
+      <w:tr>
+        <w:tc>
+          <w:tcPr>
+            <w:tcW w:w="569" w:type="dxa"/>
+          </w:tcPr>
+          <w:p>
+            <w:r>
+              <w:t>5</w:t>
+            </w:r>
+          </w:p>
+        </w:tc>
+        <w:tc>
+          <w:tcPr>
+            <w:tcW w:w="947" w:type="dxa"/>
+          </w:tcPr>
+          <w:p>
+            <w:r>
+              <w:t>259106</w:t>
+            </w:r>
+          </w:p>
+        </w:tc>
+        <w:tc>
+          <w:tcPr>
+            <w:tcW w:w="886" w:type="dxa"/>
+          </w:tcPr>
+          <w:p>
+            <w:r>
+              <w:t>259106</w:t>
+            </w:r>
+          </w:p>
+        </w:tc>
+        <w:tc>
+          <w:tcPr>
+            <w:tcW w:w="1350" w:type="dxa"/>
+          </w:tcPr>
+          <w:p/>
+        </w:tc>
+        <w:tc>
+          <w:tcPr>
+            <w:tcW w:w="1095" w:type="dxa"/>
+          </w:tcPr>
+          <w:p/>
+        </w:tc>
+        <w:tc>
+          <w:tcPr>
+            <w:tcW w:w="1419" w:type="dxa"/>
+          </w:tcPr>
+          <w:p/>
+        </w:tc>
+        <w:tc>
+          <w:tcPr>
+            <w:tcW w:w="1115" w:type="dxa"/>
+          </w:tcPr>
+          <w:p/>
+        </w:tc>
+        <w:tc>
+          <w:tcPr>
+            <w:tcW w:w="678" w:type="dxa"/>
+          </w:tcPr>
+          <w:p/>
+        </w:tc>
+        <w:tc>
+          <w:tcPr>
+            <w:tcW w:w="957" w:type="dxa"/>
+          </w:tcPr>
+          <w:p/>
+        </w:tc>
+      </w:tr>
+    </w:tbl>
+    <w:p/>
     <w:sectPr>
       <w:pgSz w:w="11906" w:h="16838"/>
       <w:pgMar w:top="1440" w:right="1440" w:bottom="1440" w:left="1440" w:header="708" w:footer="708" w:gutter="0"/>
@@ -1147,7 +2792,7 @@
 
 <file path=word/comments.xml><?xml version="1.0" encoding="utf-8"?>
 <w:comments xmlns:wpc="http://schemas.microsoft.com/office/word/2010/wordprocessingCanvas" xmlns:mc="http://schemas.openxmlformats.org/markup-compatibility/2006" xmlns:o="urn:schemas-microsoft-com:office:office" xmlns:r="http://schemas.openxmlformats.org/officeDocument/2006/relationships" xmlns:m="http://schemas.openxmlformats.org/officeDocument/2006/math" xmlns:v="urn:schemas-microsoft-com:vml" xmlns:wp14="http://schemas.microsoft.com/office/word/2010/wordprocessingDrawing" xmlns:wp="http://schemas.openxmlformats.org/drawingml/2006/wordprocessingDrawing" xmlns:w10="urn:schemas-microsoft-com:office:word" xmlns:w="http://schemas.openxmlformats.org/wordprocessingml/2006/main" xmlns:w14="http://schemas.microsoft.com/office/word/2010/wordml" xmlns:w15="http://schemas.microsoft.com/office/word/2012/wordml" xmlns:wpg="http://schemas.microsoft.com/office/word/2010/wordprocessingGroup" xmlns:wpi="http://schemas.microsoft.com/office/word/2010/wordprocessingInk" xmlns:wne="http://schemas.microsoft.com/office/word/2006/wordml" xmlns:wps="http://schemas.microsoft.com/office/word/2010/wordprocessingShape" mc:Ignorable="w14 w15 wp14">
-  <w:comment w:id="1" w:author="Nicholas Ho" w:date="2014-10-29T02:12:00Z" w:initials="NH">
+  <w:comment w:id="0" w:author="Nicholas Ho" w:date="2014-10-29T02:12:00Z" w:initials="NH">
     <w:p>
       <w:pPr>
         <w:pStyle w:val="CommentText"/>

</xml_diff>

<commit_message>
Improved Circuit writeup, added a few things to Packet writeup.
</commit_message>
<xml_diff>
--- a/report.docx
+++ b/report.docx
@@ -1,6 +1,6 @@
 
 <file path=word/document.xml><?xml version="1.0" encoding="utf-8"?>
-<w:document xmlns:ve="http://schemas.openxmlformats.org/markup-compatibility/2006" xmlns:o="urn:schemas-microsoft-com:office:office" xmlns:r="http://schemas.openxmlformats.org/officeDocument/2006/relationships" xmlns:m="http://schemas.openxmlformats.org/officeDocument/2006/math" xmlns:v="urn:schemas-microsoft-com:vml" xmlns:wp="http://schemas.openxmlformats.org/drawingml/2006/wordprocessingDrawing" xmlns:w10="urn:schemas-microsoft-com:office:word" xmlns:w="http://schemas.openxmlformats.org/wordprocessingml/2006/main" xmlns:wne="http://schemas.microsoft.com/office/word/2006/wordml">
+<w:document xmlns:wpc="http://schemas.microsoft.com/office/word/2010/wordprocessingCanvas" xmlns:mc="http://schemas.openxmlformats.org/markup-compatibility/2006" xmlns:o="urn:schemas-microsoft-com:office:office" xmlns:r="http://schemas.openxmlformats.org/officeDocument/2006/relationships" xmlns:m="http://schemas.openxmlformats.org/officeDocument/2006/math" xmlns:v="urn:schemas-microsoft-com:vml" xmlns:wp14="http://schemas.microsoft.com/office/word/2010/wordprocessingDrawing" xmlns:wp="http://schemas.openxmlformats.org/drawingml/2006/wordprocessingDrawing" xmlns:w10="urn:schemas-microsoft-com:office:word" xmlns:w="http://schemas.openxmlformats.org/wordprocessingml/2006/main" xmlns:w14="http://schemas.microsoft.com/office/word/2010/wordml" xmlns:w15="http://schemas.microsoft.com/office/word/2012/wordml" xmlns:wpg="http://schemas.microsoft.com/office/word/2010/wordprocessingGroup" xmlns:wpi="http://schemas.microsoft.com/office/word/2010/wordprocessingInk" xmlns:wne="http://schemas.microsoft.com/office/word/2006/wordml" xmlns:wps="http://schemas.microsoft.com/office/word/2010/wordprocessingShape" mc:Ignorable="w14 w15 wp14">
   <w:body>
     <w:p>
       <w:pPr>
@@ -190,7 +190,15 @@
         <w:tab/>
       </w:r>
       <w:r>
-        <w:t>The name of the node (A or B or C etc)</w:t>
+        <w:t xml:space="preserve">The name of the node (A or B or C </w:t>
+      </w:r>
+      <w:proofErr w:type="spellStart"/>
+      <w:r>
+        <w:t>etc</w:t>
+      </w:r>
+      <w:proofErr w:type="spellEnd"/>
+      <w:r>
+        <w:t>)</w:t>
       </w:r>
     </w:p>
     <w:p>
@@ -208,8 +216,13 @@
         <w:t>Double</w:t>
       </w:r>
       <w:r>
-        <w:t xml:space="preserve"> minDistance</w:t>
-      </w:r>
+        <w:t xml:space="preserve"> </w:t>
+      </w:r>
+      <w:proofErr w:type="spellStart"/>
+      <w:r>
+        <w:t>minDistance</w:t>
+      </w:r>
+      <w:proofErr w:type="spellEnd"/>
       <w:r>
         <w:t xml:space="preserve">: </w:t>
       </w:r>
@@ -217,7 +230,15 @@
         <w:tab/>
       </w:r>
       <w:r>
-        <w:t>Keeps track of the minimum distance this particular node is from the start Node. Required for Dijkstra’s Algorithm.</w:t>
+        <w:t xml:space="preserve">Keeps track of the minimum distance this particular node is from the start Node. Required for </w:t>
+      </w:r>
+      <w:proofErr w:type="spellStart"/>
+      <w:r>
+        <w:t>Dijkstra’s</w:t>
+      </w:r>
+      <w:proofErr w:type="spellEnd"/>
+      <w:r>
+        <w:t xml:space="preserve"> Algorithm.</w:t>
       </w:r>
     </w:p>
     <w:p>
@@ -235,8 +256,13 @@
         <w:t>Node</w:t>
       </w:r>
       <w:r>
-        <w:t xml:space="preserve"> prev</w:t>
-      </w:r>
+        <w:t xml:space="preserve"> </w:t>
+      </w:r>
+      <w:proofErr w:type="spellStart"/>
+      <w:r>
+        <w:t>prev</w:t>
+      </w:r>
+      <w:proofErr w:type="spellEnd"/>
       <w:r>
         <w:t>:</w:t>
       </w:r>
@@ -330,15 +356,22 @@
           <w:numId w:val="13"/>
         </w:numPr>
       </w:pPr>
+      <w:proofErr w:type="spellStart"/>
       <w:r>
         <w:rPr>
           <w:b/>
         </w:rPr>
         <w:t>Int</w:t>
       </w:r>
-      <w:r>
-        <w:t xml:space="preserve"> propagationDelay</w:t>
-      </w:r>
+      <w:proofErr w:type="spellEnd"/>
+      <w:r>
+        <w:t xml:space="preserve"> </w:t>
+      </w:r>
+      <w:proofErr w:type="spellStart"/>
+      <w:r>
+        <w:t>propagationDelay</w:t>
+      </w:r>
+      <w:proofErr w:type="spellEnd"/>
       <w:r>
         <w:t>:</w:t>
       </w:r>
@@ -367,16 +400,26 @@
         <w:t>Double</w:t>
       </w:r>
       <w:r>
-        <w:t xml:space="preserve"> numSimulCircuits</w:t>
-      </w:r>
+        <w:t xml:space="preserve"> </w:t>
+      </w:r>
+      <w:proofErr w:type="spellStart"/>
+      <w:r>
+        <w:t>numSimulCircuits</w:t>
+      </w:r>
+      <w:proofErr w:type="spellEnd"/>
       <w:r>
         <w:t xml:space="preserve">: </w:t>
       </w:r>
       <w:r>
         <w:tab/>
       </w:r>
-      <w:r>
-        <w:t>numSimulCircuits is an argument taken in from topology.txt.</w:t>
+      <w:proofErr w:type="spellStart"/>
+      <w:r>
+        <w:t>numSimulCircuits</w:t>
+      </w:r>
+      <w:proofErr w:type="spellEnd"/>
+      <w:r>
+        <w:t xml:space="preserve"> is an argument taken in from topology.txt.</w:t>
       </w:r>
     </w:p>
     <w:p>
@@ -387,11 +430,33 @@
           <w:numId w:val="13"/>
         </w:numPr>
       </w:pPr>
+      <w:proofErr w:type="spellStart"/>
       <w:r>
         <w:rPr>
           <w:b/>
         </w:rPr>
-        <w:t>ArrayList&lt;VirtualCircuit&gt;</w:t>
+        <w:t>ArrayList</w:t>
+      </w:r>
+      <w:proofErr w:type="spellEnd"/>
+      <w:r>
+        <w:rPr>
+          <w:b/>
+        </w:rPr>
+        <w:t>&lt;</w:t>
+      </w:r>
+      <w:proofErr w:type="spellStart"/>
+      <w:r>
+        <w:rPr>
+          <w:b/>
+        </w:rPr>
+        <w:t>VirtualCircuit</w:t>
+      </w:r>
+      <w:proofErr w:type="spellEnd"/>
+      <w:r>
+        <w:rPr>
+          <w:b/>
+        </w:rPr>
+        <w:t>&gt;</w:t>
       </w:r>
       <w:r>
         <w:t xml:space="preserve"> circuits</w:t>
@@ -410,9 +475,11 @@
       <w:pPr>
         <w:pStyle w:val="Heading3"/>
       </w:pPr>
+      <w:proofErr w:type="spellStart"/>
       <w:r>
         <w:t>UndirectedGraph</w:t>
       </w:r>
+      <w:proofErr w:type="spellEnd"/>
     </w:p>
     <w:p>
       <w:r>
@@ -432,11 +499,19 @@
           <w:numId w:val="18"/>
         </w:numPr>
       </w:pPr>
+      <w:proofErr w:type="spellStart"/>
       <w:r>
         <w:rPr>
           <w:b/>
         </w:rPr>
-        <w:t xml:space="preserve">ArrayList&lt;Node&gt; </w:t>
+        <w:t>ArrayList</w:t>
+      </w:r>
+      <w:proofErr w:type="spellEnd"/>
+      <w:r>
+        <w:rPr>
+          <w:b/>
+        </w:rPr>
+        <w:t xml:space="preserve">&lt;Node&gt; </w:t>
       </w:r>
       <w:r>
         <w:t>nodes</w:t>
@@ -459,11 +534,19 @@
           <w:numId w:val="15"/>
         </w:numPr>
       </w:pPr>
+      <w:proofErr w:type="spellStart"/>
       <w:r>
         <w:rPr>
           <w:b/>
         </w:rPr>
-        <w:t>ArrayList&lt;Edge&gt;</w:t>
+        <w:t>ArrayList</w:t>
+      </w:r>
+      <w:proofErr w:type="spellEnd"/>
+      <w:r>
+        <w:rPr>
+          <w:b/>
+        </w:rPr>
+        <w:t>&lt;Edge&gt;</w:t>
       </w:r>
       <w:r>
         <w:t xml:space="preserve"> edges</w:t>
@@ -515,7 +598,7 @@
       <w:tblPr>
         <w:tblStyle w:val="TableGrid"/>
         <w:tblW w:w="0" w:type="auto"/>
-        <w:tblLook w:val="04A0"/>
+        <w:tblLook w:val="04A0" w:firstRow="1" w:lastRow="0" w:firstColumn="1" w:lastColumn="0" w:noHBand="0" w:noVBand="1"/>
       </w:tblPr>
       <w:tblGrid>
         <w:gridCol w:w="569"/>
@@ -555,9 +638,11 @@
             </w:r>
           </w:p>
           <w:p>
+            <w:proofErr w:type="spellStart"/>
             <w:r>
               <w:t>pkt</w:t>
             </w:r>
+            <w:proofErr w:type="spellEnd"/>
           </w:p>
         </w:tc>
         <w:tc>
@@ -565,14 +650,21 @@
             <w:tcW w:w="1395" w:type="dxa"/>
           </w:tcPr>
           <w:p>
-            <w:r>
-              <w:t>Succ. Routed</w:t>
-            </w:r>
-          </w:p>
-          <w:p>
+            <w:proofErr w:type="spellStart"/>
+            <w:r>
+              <w:t>Succ</w:t>
+            </w:r>
+            <w:proofErr w:type="spellEnd"/>
+            <w:r>
+              <w:t>. Routed</w:t>
+            </w:r>
+          </w:p>
+          <w:p>
+            <w:proofErr w:type="spellStart"/>
             <w:r>
               <w:t>pkt</w:t>
             </w:r>
+            <w:proofErr w:type="spellEnd"/>
           </w:p>
         </w:tc>
         <w:tc>
@@ -585,9 +677,11 @@
             </w:r>
           </w:p>
           <w:p>
+            <w:proofErr w:type="spellStart"/>
             <w:r>
               <w:t>pkt</w:t>
             </w:r>
+            <w:proofErr w:type="spellEnd"/>
           </w:p>
         </w:tc>
         <w:tc>
@@ -595,14 +689,21 @@
             <w:tcW w:w="1467" w:type="dxa"/>
           </w:tcPr>
           <w:p>
-            <w:r>
-              <w:t>Num blocked</w:t>
-            </w:r>
-          </w:p>
-          <w:p>
+            <w:proofErr w:type="spellStart"/>
+            <w:r>
+              <w:t>Num</w:t>
+            </w:r>
+            <w:proofErr w:type="spellEnd"/>
+            <w:r>
+              <w:t xml:space="preserve"> blocked</w:t>
+            </w:r>
+          </w:p>
+          <w:p>
+            <w:proofErr w:type="spellStart"/>
             <w:r>
               <w:t>pkt</w:t>
             </w:r>
+            <w:proofErr w:type="spellEnd"/>
           </w:p>
         </w:tc>
         <w:tc>
@@ -615,9 +716,11 @@
             </w:r>
           </w:p>
           <w:p>
+            <w:proofErr w:type="spellStart"/>
             <w:r>
               <w:t>pkt</w:t>
             </w:r>
+            <w:proofErr w:type="spellEnd"/>
           </w:p>
         </w:tc>
         <w:tc>
@@ -625,8 +728,13 @@
             <w:tcW w:w="681" w:type="dxa"/>
           </w:tcPr>
           <w:p>
-            <w:r>
-              <w:t>Avg hops</w:t>
+            <w:proofErr w:type="spellStart"/>
+            <w:r>
+              <w:t>Avg</w:t>
+            </w:r>
+            <w:proofErr w:type="spellEnd"/>
+            <w:r>
+              <w:t xml:space="preserve"> hops</w:t>
             </w:r>
           </w:p>
         </w:tc>
@@ -961,7 +1069,13 @@
         <w:t>89.50</w:t>
       </w:r>
       <w:r>
-        <w:t>%). Correspondingly, the number and percentage of blocked packets for SDP (</w:t>
+        <w:t>%)</w:t>
+      </w:r>
+      <w:r>
+        <w:t>, and LLP has the greatest figures at (246764, 95.24%)</w:t>
+      </w:r>
+      <w:r>
+        <w:t>. Correspondingly, the number and percentage of blocked packets for SDP (</w:t>
       </w:r>
       <w:r>
         <w:t>22590</w:t>
@@ -986,6 +1100,9 @@
       </w:r>
       <w:r>
         <w:t>%)</w:t>
+      </w:r>
+      <w:r>
+        <w:t xml:space="preserve"> and LLP has the lowest figures at (12342, 4.76%).</w:t>
       </w:r>
     </w:p>
     <w:p>
@@ -1017,7 +1134,24 @@
         <w:t xml:space="preserve"> links.</w:t>
       </w:r>
       <w:r>
-        <w:t xml:space="preserve"> This means that there is a lower likelihood that the number of virtual circuits involved in the links in SDP will exceed the numSimulCircuits field in each Edge than in SHP.</w:t>
+        <w:t xml:space="preserve"> This means that there is a lower likelihood that the number of virtual circuits involved in the links in SDP will exceed the </w:t>
+      </w:r>
+      <w:proofErr w:type="spellStart"/>
+      <w:r>
+        <w:t>numSimulCircuits</w:t>
+      </w:r>
+      <w:proofErr w:type="spellEnd"/>
+      <w:r>
+        <w:t xml:space="preserve"> field in each Edge than in SHP.</w:t>
+      </w:r>
+      <w:r>
+        <w:t xml:space="preserve"> As for LLP, it</w:t>
+      </w:r>
+      <w:r>
+        <w:t xml:space="preserve"> takes the least loaded path which theoretically results in the smallest amount of blocked packets, given that paths with greater free capacity are chosen preferentially</w:t>
+      </w:r>
+      <w:r>
+        <w:t>. Number of hops is irrelevant to the LLP algorithm. Hence, there is the lowest number and percentage of blocked packets (12342, 4.76%)</w:t>
       </w:r>
     </w:p>
     <w:p>
@@ -1035,12 +1169,39 @@
         </w:rPr>
         <w:commentReference w:id="0"/>
       </w:r>
+      <w:r>
+        <w:t xml:space="preserve"> For LLP, propagation delay is irrelevant, since it will always choose the path with the least overall load, even if the path is physically longer than other possible paths, or if there is a greater delay as a result of the higher cumulative total propagation delay from such longer paths.</w:t>
+      </w:r>
     </w:p>
     <w:p>
       <w:r>
-        <w:t>Together, the greater average hops yet lower propagation delay for SDP allows it to route more packets successfully, resulting in fewer blocked packets.</w:t>
+        <w:t>Together,</w:t>
+      </w:r>
+      <w:r>
+        <w:t xml:space="preserve"> the LLP algorithm results in the least packet loss due to its propensity to choose the least loaded paths to implement Virtual Circuits, but it is expected to have higher delay , given the longer paths it may choose as a result of its behaviour. T</w:t>
+      </w:r>
+      <w:r>
+        <w:t>he greater average hops yet lower propagation delay for SDP allows it to route more packets successfully, res</w:t>
+      </w:r>
+      <w:r>
+        <w:t>ulting in fewer blocked packets than SHP.</w:t>
       </w:r>
     </w:p>
+    <w:p>
+      <w:r>
+        <w:t>A</w:t>
+      </w:r>
+      <w:r>
+        <w:t>ll three of the algorithms have their advantages and disadvantages for factors such successful packets, hops and propagation delay. There is no one correct algorithm to use all of the time and it must be chosen to meet the user</w:t>
+      </w:r>
+      <w:r>
+        <w:t>’</w:t>
+      </w:r>
+      <w:r>
+        <w:t>s specific needs.</w:t>
+      </w:r>
+    </w:p>
+    <w:p/>
     <w:p>
       <w:pPr>
         <w:rPr>
@@ -1071,11 +1232,16 @@
       <w:r>
         <w:t xml:space="preserve">acket </w:t>
       </w:r>
+      <w:proofErr w:type="gramStart"/>
       <w:r>
         <w:t>N</w:t>
       </w:r>
       <w:r>
-        <w:t>etwork(VPN)</w:t>
+        <w:t>etwork(</w:t>
+      </w:r>
+      <w:proofErr w:type="gramEnd"/>
+      <w:r>
+        <w:t>VPN)</w:t>
       </w:r>
     </w:p>
     <w:p/>
@@ -1087,20 +1253,33 @@
       <w:r>
         <w:t xml:space="preserve">Table </w:t>
       </w:r>
-      <w:fldSimple w:instr=" SEQ Table \* ARABIC ">
-        <w:r>
-          <w:rPr>
-            <w:noProof/>
-          </w:rPr>
-          <w:t>1</w:t>
-        </w:r>
-      </w:fldSimple>
+      <w:r>
+        <w:fldChar w:fldCharType="begin"/>
+      </w:r>
+      <w:r>
+        <w:instrText xml:space="preserve"> SEQ Table \* ARABIC </w:instrText>
+      </w:r>
+      <w:r>
+        <w:fldChar w:fldCharType="separate"/>
+      </w:r>
+      <w:r>
+        <w:rPr>
+          <w:noProof/>
+        </w:rPr>
+        <w:t>1</w:t>
+      </w:r>
+      <w:r>
+        <w:rPr>
+          <w:noProof/>
+        </w:rPr>
+        <w:fldChar w:fldCharType="end"/>
+      </w:r>
     </w:p>
     <w:tbl>
       <w:tblPr>
         <w:tblW w:w="8784" w:type="dxa"/>
         <w:tblInd w:w="108" w:type="dxa"/>
-        <w:tblLook w:val="04A0"/>
+        <w:tblLook w:val="04A0" w:firstRow="1" w:lastRow="0" w:firstColumn="1" w:lastColumn="0" w:noHBand="0" w:noVBand="1"/>
       </w:tblPr>
       <w:tblGrid>
         <w:gridCol w:w="976"/>
@@ -1471,13 +1650,23 @@
                 <w:lang w:val="en-AU" w:eastAsia="en-AU"/>
               </w:rPr>
             </w:pPr>
-            <w:r>
-              <w:rPr>
-                <w:rFonts w:ascii="Calibri" w:eastAsia="Times New Roman" w:hAnsi="Calibri" w:cs="Calibri"/>
-                <w:color w:val="000000"/>
-                <w:lang w:val="en-AU" w:eastAsia="en-AU"/>
-              </w:rPr>
-              <w:t>Succ. Routed</w:t>
+            <w:proofErr w:type="spellStart"/>
+            <w:r>
+              <w:rPr>
+                <w:rFonts w:ascii="Calibri" w:eastAsia="Times New Roman" w:hAnsi="Calibri" w:cs="Calibri"/>
+                <w:color w:val="000000"/>
+                <w:lang w:val="en-AU" w:eastAsia="en-AU"/>
+              </w:rPr>
+              <w:t>Succ</w:t>
+            </w:r>
+            <w:proofErr w:type="spellEnd"/>
+            <w:r>
+              <w:rPr>
+                <w:rFonts w:ascii="Calibri" w:eastAsia="Times New Roman" w:hAnsi="Calibri" w:cs="Calibri"/>
+                <w:color w:val="000000"/>
+                <w:lang w:val="en-AU" w:eastAsia="en-AU"/>
+              </w:rPr>
+              <w:t>. Routed</w:t>
             </w:r>
           </w:p>
         </w:tc>
@@ -1533,13 +1722,23 @@
                 <w:lang w:val="en-AU" w:eastAsia="en-AU"/>
               </w:rPr>
             </w:pPr>
-            <w:r>
-              <w:rPr>
-                <w:rFonts w:ascii="Calibri" w:eastAsia="Times New Roman" w:hAnsi="Calibri" w:cs="Calibri"/>
-                <w:color w:val="000000"/>
-                <w:lang w:val="en-AU" w:eastAsia="en-AU"/>
-              </w:rPr>
-              <w:t>Num blocked</w:t>
+            <w:proofErr w:type="spellStart"/>
+            <w:r>
+              <w:rPr>
+                <w:rFonts w:ascii="Calibri" w:eastAsia="Times New Roman" w:hAnsi="Calibri" w:cs="Calibri"/>
+                <w:color w:val="000000"/>
+                <w:lang w:val="en-AU" w:eastAsia="en-AU"/>
+              </w:rPr>
+              <w:t>Num</w:t>
+            </w:r>
+            <w:proofErr w:type="spellEnd"/>
+            <w:r>
+              <w:rPr>
+                <w:rFonts w:ascii="Calibri" w:eastAsia="Times New Roman" w:hAnsi="Calibri" w:cs="Calibri"/>
+                <w:color w:val="000000"/>
+                <w:lang w:val="en-AU" w:eastAsia="en-AU"/>
+              </w:rPr>
+              <w:t xml:space="preserve"> blocked</w:t>
             </w:r>
           </w:p>
         </w:tc>
@@ -1596,13 +1795,23 @@
                 <w:lang w:val="en-AU" w:eastAsia="en-AU"/>
               </w:rPr>
             </w:pPr>
-            <w:r>
-              <w:rPr>
-                <w:rFonts w:ascii="Calibri" w:eastAsia="Times New Roman" w:hAnsi="Calibri" w:cs="Calibri"/>
-                <w:color w:val="000000"/>
-                <w:lang w:val="en-AU" w:eastAsia="en-AU"/>
-              </w:rPr>
-              <w:t>Avg hops</w:t>
+            <w:proofErr w:type="spellStart"/>
+            <w:r>
+              <w:rPr>
+                <w:rFonts w:ascii="Calibri" w:eastAsia="Times New Roman" w:hAnsi="Calibri" w:cs="Calibri"/>
+                <w:color w:val="000000"/>
+                <w:lang w:val="en-AU" w:eastAsia="en-AU"/>
+              </w:rPr>
+              <w:t>Avg</w:t>
+            </w:r>
+            <w:proofErr w:type="spellEnd"/>
+            <w:r>
+              <w:rPr>
+                <w:rFonts w:ascii="Calibri" w:eastAsia="Times New Roman" w:hAnsi="Calibri" w:cs="Calibri"/>
+                <w:color w:val="000000"/>
+                <w:lang w:val="en-AU" w:eastAsia="en-AU"/>
+              </w:rPr>
+              <w:t xml:space="preserve"> hops</w:t>
             </w:r>
           </w:p>
         </w:tc>
@@ -1712,6 +1921,7 @@
                 <w:lang w:val="en-AU" w:eastAsia="en-AU"/>
               </w:rPr>
             </w:pPr>
+            <w:proofErr w:type="spellStart"/>
             <w:r>
               <w:rPr>
                 <w:rFonts w:ascii="Calibri" w:eastAsia="Times New Roman" w:hAnsi="Calibri" w:cs="Calibri"/>
@@ -1720,29 +1930,31 @@
               </w:rPr>
               <w:t>pkt</w:t>
             </w:r>
-          </w:p>
-        </w:tc>
-        <w:tc>
-          <w:tcPr>
-            <w:tcW w:w="976" w:type="dxa"/>
-            <w:tcBorders>
-              <w:top w:val="nil"/>
-              <w:left w:val="nil"/>
-              <w:bottom w:val="single" w:sz="8" w:space="0" w:color="auto"/>
-              <w:right w:val="single" w:sz="8" w:space="0" w:color="auto"/>
-            </w:tcBorders>
-            <w:shd w:val="clear" w:color="auto" w:fill="auto"/>
-            <w:hideMark/>
-          </w:tcPr>
-          <w:p>
-            <w:pPr>
-              <w:spacing w:after="0" w:line="240" w:lineRule="auto"/>
-              <w:rPr>
-                <w:rFonts w:ascii="Calibri" w:eastAsia="Times New Roman" w:hAnsi="Calibri" w:cs="Calibri"/>
-                <w:color w:val="000000"/>
-                <w:lang w:val="en-AU" w:eastAsia="en-AU"/>
-              </w:rPr>
-            </w:pPr>
+            <w:proofErr w:type="spellEnd"/>
+          </w:p>
+        </w:tc>
+        <w:tc>
+          <w:tcPr>
+            <w:tcW w:w="976" w:type="dxa"/>
+            <w:tcBorders>
+              <w:top w:val="nil"/>
+              <w:left w:val="nil"/>
+              <w:bottom w:val="single" w:sz="8" w:space="0" w:color="auto"/>
+              <w:right w:val="single" w:sz="8" w:space="0" w:color="auto"/>
+            </w:tcBorders>
+            <w:shd w:val="clear" w:color="auto" w:fill="auto"/>
+            <w:hideMark/>
+          </w:tcPr>
+          <w:p>
+            <w:pPr>
+              <w:spacing w:after="0" w:line="240" w:lineRule="auto"/>
+              <w:rPr>
+                <w:rFonts w:ascii="Calibri" w:eastAsia="Times New Roman" w:hAnsi="Calibri" w:cs="Calibri"/>
+                <w:color w:val="000000"/>
+                <w:lang w:val="en-AU" w:eastAsia="en-AU"/>
+              </w:rPr>
+            </w:pPr>
+            <w:proofErr w:type="spellStart"/>
             <w:r>
               <w:rPr>
                 <w:rFonts w:ascii="Calibri" w:eastAsia="Times New Roman" w:hAnsi="Calibri" w:cs="Calibri"/>
@@ -1751,29 +1963,31 @@
               </w:rPr>
               <w:t>pkt</w:t>
             </w:r>
-          </w:p>
-        </w:tc>
-        <w:tc>
-          <w:tcPr>
-            <w:tcW w:w="976" w:type="dxa"/>
-            <w:tcBorders>
-              <w:top w:val="nil"/>
-              <w:left w:val="nil"/>
-              <w:bottom w:val="single" w:sz="8" w:space="0" w:color="auto"/>
-              <w:right w:val="single" w:sz="8" w:space="0" w:color="auto"/>
-            </w:tcBorders>
-            <w:shd w:val="clear" w:color="auto" w:fill="auto"/>
-            <w:hideMark/>
-          </w:tcPr>
-          <w:p>
-            <w:pPr>
-              <w:spacing w:after="0" w:line="240" w:lineRule="auto"/>
-              <w:rPr>
-                <w:rFonts w:ascii="Calibri" w:eastAsia="Times New Roman" w:hAnsi="Calibri" w:cs="Calibri"/>
-                <w:color w:val="000000"/>
-                <w:lang w:val="en-AU" w:eastAsia="en-AU"/>
-              </w:rPr>
-            </w:pPr>
+            <w:proofErr w:type="spellEnd"/>
+          </w:p>
+        </w:tc>
+        <w:tc>
+          <w:tcPr>
+            <w:tcW w:w="976" w:type="dxa"/>
+            <w:tcBorders>
+              <w:top w:val="nil"/>
+              <w:left w:val="nil"/>
+              <w:bottom w:val="single" w:sz="8" w:space="0" w:color="auto"/>
+              <w:right w:val="single" w:sz="8" w:space="0" w:color="auto"/>
+            </w:tcBorders>
+            <w:shd w:val="clear" w:color="auto" w:fill="auto"/>
+            <w:hideMark/>
+          </w:tcPr>
+          <w:p>
+            <w:pPr>
+              <w:spacing w:after="0" w:line="240" w:lineRule="auto"/>
+              <w:rPr>
+                <w:rFonts w:ascii="Calibri" w:eastAsia="Times New Roman" w:hAnsi="Calibri" w:cs="Calibri"/>
+                <w:color w:val="000000"/>
+                <w:lang w:val="en-AU" w:eastAsia="en-AU"/>
+              </w:rPr>
+            </w:pPr>
+            <w:proofErr w:type="spellStart"/>
             <w:r>
               <w:rPr>
                 <w:rFonts w:ascii="Calibri" w:eastAsia="Times New Roman" w:hAnsi="Calibri" w:cs="Calibri"/>
@@ -1782,29 +1996,31 @@
               </w:rPr>
               <w:t>pkt</w:t>
             </w:r>
-          </w:p>
-        </w:tc>
-        <w:tc>
-          <w:tcPr>
-            <w:tcW w:w="976" w:type="dxa"/>
-            <w:tcBorders>
-              <w:top w:val="nil"/>
-              <w:left w:val="nil"/>
-              <w:bottom w:val="single" w:sz="8" w:space="0" w:color="auto"/>
-              <w:right w:val="single" w:sz="8" w:space="0" w:color="auto"/>
-            </w:tcBorders>
-            <w:shd w:val="clear" w:color="auto" w:fill="auto"/>
-            <w:hideMark/>
-          </w:tcPr>
-          <w:p>
-            <w:pPr>
-              <w:spacing w:after="0" w:line="240" w:lineRule="auto"/>
-              <w:rPr>
-                <w:rFonts w:ascii="Calibri" w:eastAsia="Times New Roman" w:hAnsi="Calibri" w:cs="Calibri"/>
-                <w:color w:val="000000"/>
-                <w:lang w:val="en-AU" w:eastAsia="en-AU"/>
-              </w:rPr>
-            </w:pPr>
+            <w:proofErr w:type="spellEnd"/>
+          </w:p>
+        </w:tc>
+        <w:tc>
+          <w:tcPr>
+            <w:tcW w:w="976" w:type="dxa"/>
+            <w:tcBorders>
+              <w:top w:val="nil"/>
+              <w:left w:val="nil"/>
+              <w:bottom w:val="single" w:sz="8" w:space="0" w:color="auto"/>
+              <w:right w:val="single" w:sz="8" w:space="0" w:color="auto"/>
+            </w:tcBorders>
+            <w:shd w:val="clear" w:color="auto" w:fill="auto"/>
+            <w:hideMark/>
+          </w:tcPr>
+          <w:p>
+            <w:pPr>
+              <w:spacing w:after="0" w:line="240" w:lineRule="auto"/>
+              <w:rPr>
+                <w:rFonts w:ascii="Calibri" w:eastAsia="Times New Roman" w:hAnsi="Calibri" w:cs="Calibri"/>
+                <w:color w:val="000000"/>
+                <w:lang w:val="en-AU" w:eastAsia="en-AU"/>
+              </w:rPr>
+            </w:pPr>
+            <w:proofErr w:type="spellStart"/>
             <w:r>
               <w:rPr>
                 <w:rFonts w:ascii="Calibri" w:eastAsia="Times New Roman" w:hAnsi="Calibri" w:cs="Calibri"/>
@@ -1813,29 +2029,31 @@
               </w:rPr>
               <w:t>pkt</w:t>
             </w:r>
-          </w:p>
-        </w:tc>
-        <w:tc>
-          <w:tcPr>
-            <w:tcW w:w="976" w:type="dxa"/>
-            <w:tcBorders>
-              <w:top w:val="nil"/>
-              <w:left w:val="nil"/>
-              <w:bottom w:val="single" w:sz="8" w:space="0" w:color="auto"/>
-              <w:right w:val="single" w:sz="8" w:space="0" w:color="auto"/>
-            </w:tcBorders>
-            <w:shd w:val="clear" w:color="auto" w:fill="auto"/>
-            <w:hideMark/>
-          </w:tcPr>
-          <w:p>
-            <w:pPr>
-              <w:spacing w:after="0" w:line="240" w:lineRule="auto"/>
-              <w:rPr>
-                <w:rFonts w:ascii="Calibri" w:eastAsia="Times New Roman" w:hAnsi="Calibri" w:cs="Calibri"/>
-                <w:color w:val="000000"/>
-                <w:lang w:val="en-AU" w:eastAsia="en-AU"/>
-              </w:rPr>
-            </w:pPr>
+            <w:proofErr w:type="spellEnd"/>
+          </w:p>
+        </w:tc>
+        <w:tc>
+          <w:tcPr>
+            <w:tcW w:w="976" w:type="dxa"/>
+            <w:tcBorders>
+              <w:top w:val="nil"/>
+              <w:left w:val="nil"/>
+              <w:bottom w:val="single" w:sz="8" w:space="0" w:color="auto"/>
+              <w:right w:val="single" w:sz="8" w:space="0" w:color="auto"/>
+            </w:tcBorders>
+            <w:shd w:val="clear" w:color="auto" w:fill="auto"/>
+            <w:hideMark/>
+          </w:tcPr>
+          <w:p>
+            <w:pPr>
+              <w:spacing w:after="0" w:line="240" w:lineRule="auto"/>
+              <w:rPr>
+                <w:rFonts w:ascii="Calibri" w:eastAsia="Times New Roman" w:hAnsi="Calibri" w:cs="Calibri"/>
+                <w:color w:val="000000"/>
+                <w:lang w:val="en-AU" w:eastAsia="en-AU"/>
+              </w:rPr>
+            </w:pPr>
+            <w:proofErr w:type="spellStart"/>
             <w:r>
               <w:rPr>
                 <w:rFonts w:ascii="Calibri" w:eastAsia="Times New Roman" w:hAnsi="Calibri" w:cs="Calibri"/>
@@ -1844,6 +2062,7 @@
               </w:rPr>
               <w:t>pkt</w:t>
             </w:r>
+            <w:proofErr w:type="spellEnd"/>
           </w:p>
         </w:tc>
         <w:tc>
@@ -3375,20 +3594,33 @@
       <w:r>
         <w:t xml:space="preserve">Table </w:t>
       </w:r>
-      <w:fldSimple w:instr=" SEQ Table \* ARABIC ">
-        <w:r>
-          <w:rPr>
-            <w:noProof/>
-          </w:rPr>
-          <w:t>2</w:t>
-        </w:r>
-      </w:fldSimple>
+      <w:r>
+        <w:fldChar w:fldCharType="begin"/>
+      </w:r>
+      <w:r>
+        <w:instrText xml:space="preserve"> SEQ Table \* ARABIC </w:instrText>
+      </w:r>
+      <w:r>
+        <w:fldChar w:fldCharType="separate"/>
+      </w:r>
+      <w:r>
+        <w:rPr>
+          <w:noProof/>
+        </w:rPr>
+        <w:t>2</w:t>
+      </w:r>
+      <w:r>
+        <w:rPr>
+          <w:noProof/>
+        </w:rPr>
+        <w:fldChar w:fldCharType="end"/>
+      </w:r>
     </w:p>
     <w:tbl>
       <w:tblPr>
         <w:tblW w:w="8784" w:type="dxa"/>
         <w:tblInd w:w="108" w:type="dxa"/>
-        <w:tblLook w:val="04A0"/>
+        <w:tblLook w:val="04A0" w:firstRow="1" w:lastRow="0" w:firstColumn="1" w:lastColumn="0" w:noHBand="0" w:noVBand="1"/>
       </w:tblPr>
       <w:tblGrid>
         <w:gridCol w:w="976"/>
@@ -3759,13 +3991,23 @@
                 <w:lang w:val="en-AU" w:eastAsia="en-AU"/>
               </w:rPr>
             </w:pPr>
-            <w:r>
-              <w:rPr>
-                <w:rFonts w:ascii="Calibri" w:eastAsia="Times New Roman" w:hAnsi="Calibri" w:cs="Calibri"/>
-                <w:color w:val="000000"/>
-                <w:lang w:val="en-AU" w:eastAsia="en-AU"/>
-              </w:rPr>
-              <w:t>Succ. Routed</w:t>
+            <w:proofErr w:type="spellStart"/>
+            <w:r>
+              <w:rPr>
+                <w:rFonts w:ascii="Calibri" w:eastAsia="Times New Roman" w:hAnsi="Calibri" w:cs="Calibri"/>
+                <w:color w:val="000000"/>
+                <w:lang w:val="en-AU" w:eastAsia="en-AU"/>
+              </w:rPr>
+              <w:t>Succ</w:t>
+            </w:r>
+            <w:proofErr w:type="spellEnd"/>
+            <w:r>
+              <w:rPr>
+                <w:rFonts w:ascii="Calibri" w:eastAsia="Times New Roman" w:hAnsi="Calibri" w:cs="Calibri"/>
+                <w:color w:val="000000"/>
+                <w:lang w:val="en-AU" w:eastAsia="en-AU"/>
+              </w:rPr>
+              <w:t>. Routed</w:t>
             </w:r>
           </w:p>
         </w:tc>
@@ -3821,13 +4063,23 @@
                 <w:lang w:val="en-AU" w:eastAsia="en-AU"/>
               </w:rPr>
             </w:pPr>
-            <w:r>
-              <w:rPr>
-                <w:rFonts w:ascii="Calibri" w:eastAsia="Times New Roman" w:hAnsi="Calibri" w:cs="Calibri"/>
-                <w:color w:val="000000"/>
-                <w:lang w:val="en-AU" w:eastAsia="en-AU"/>
-              </w:rPr>
-              <w:t>Num blocked</w:t>
+            <w:proofErr w:type="spellStart"/>
+            <w:r>
+              <w:rPr>
+                <w:rFonts w:ascii="Calibri" w:eastAsia="Times New Roman" w:hAnsi="Calibri" w:cs="Calibri"/>
+                <w:color w:val="000000"/>
+                <w:lang w:val="en-AU" w:eastAsia="en-AU"/>
+              </w:rPr>
+              <w:t>Num</w:t>
+            </w:r>
+            <w:proofErr w:type="spellEnd"/>
+            <w:r>
+              <w:rPr>
+                <w:rFonts w:ascii="Calibri" w:eastAsia="Times New Roman" w:hAnsi="Calibri" w:cs="Calibri"/>
+                <w:color w:val="000000"/>
+                <w:lang w:val="en-AU" w:eastAsia="en-AU"/>
+              </w:rPr>
+              <w:t xml:space="preserve"> blocked</w:t>
             </w:r>
           </w:p>
         </w:tc>
@@ -3884,13 +4136,23 @@
                 <w:lang w:val="en-AU" w:eastAsia="en-AU"/>
               </w:rPr>
             </w:pPr>
-            <w:r>
-              <w:rPr>
-                <w:rFonts w:ascii="Calibri" w:eastAsia="Times New Roman" w:hAnsi="Calibri" w:cs="Calibri"/>
-                <w:color w:val="000000"/>
-                <w:lang w:val="en-AU" w:eastAsia="en-AU"/>
-              </w:rPr>
-              <w:t>Avg hops</w:t>
+            <w:proofErr w:type="spellStart"/>
+            <w:r>
+              <w:rPr>
+                <w:rFonts w:ascii="Calibri" w:eastAsia="Times New Roman" w:hAnsi="Calibri" w:cs="Calibri"/>
+                <w:color w:val="000000"/>
+                <w:lang w:val="en-AU" w:eastAsia="en-AU"/>
+              </w:rPr>
+              <w:t>Avg</w:t>
+            </w:r>
+            <w:proofErr w:type="spellEnd"/>
+            <w:r>
+              <w:rPr>
+                <w:rFonts w:ascii="Calibri" w:eastAsia="Times New Roman" w:hAnsi="Calibri" w:cs="Calibri"/>
+                <w:color w:val="000000"/>
+                <w:lang w:val="en-AU" w:eastAsia="en-AU"/>
+              </w:rPr>
+              <w:t xml:space="preserve"> hops</w:t>
             </w:r>
           </w:p>
         </w:tc>
@@ -4000,6 +4262,7 @@
                 <w:lang w:val="en-AU" w:eastAsia="en-AU"/>
               </w:rPr>
             </w:pPr>
+            <w:proofErr w:type="spellStart"/>
             <w:r>
               <w:rPr>
                 <w:rFonts w:ascii="Calibri" w:eastAsia="Times New Roman" w:hAnsi="Calibri" w:cs="Calibri"/>
@@ -4008,29 +4271,31 @@
               </w:rPr>
               <w:t>pkt</w:t>
             </w:r>
-          </w:p>
-        </w:tc>
-        <w:tc>
-          <w:tcPr>
-            <w:tcW w:w="976" w:type="dxa"/>
-            <w:tcBorders>
-              <w:top w:val="nil"/>
-              <w:left w:val="nil"/>
-              <w:bottom w:val="single" w:sz="8" w:space="0" w:color="auto"/>
-              <w:right w:val="single" w:sz="8" w:space="0" w:color="auto"/>
-            </w:tcBorders>
-            <w:shd w:val="clear" w:color="auto" w:fill="auto"/>
-            <w:hideMark/>
-          </w:tcPr>
-          <w:p>
-            <w:pPr>
-              <w:spacing w:after="0" w:line="240" w:lineRule="auto"/>
-              <w:rPr>
-                <w:rFonts w:ascii="Calibri" w:eastAsia="Times New Roman" w:hAnsi="Calibri" w:cs="Calibri"/>
-                <w:color w:val="000000"/>
-                <w:lang w:val="en-AU" w:eastAsia="en-AU"/>
-              </w:rPr>
-            </w:pPr>
+            <w:proofErr w:type="spellEnd"/>
+          </w:p>
+        </w:tc>
+        <w:tc>
+          <w:tcPr>
+            <w:tcW w:w="976" w:type="dxa"/>
+            <w:tcBorders>
+              <w:top w:val="nil"/>
+              <w:left w:val="nil"/>
+              <w:bottom w:val="single" w:sz="8" w:space="0" w:color="auto"/>
+              <w:right w:val="single" w:sz="8" w:space="0" w:color="auto"/>
+            </w:tcBorders>
+            <w:shd w:val="clear" w:color="auto" w:fill="auto"/>
+            <w:hideMark/>
+          </w:tcPr>
+          <w:p>
+            <w:pPr>
+              <w:spacing w:after="0" w:line="240" w:lineRule="auto"/>
+              <w:rPr>
+                <w:rFonts w:ascii="Calibri" w:eastAsia="Times New Roman" w:hAnsi="Calibri" w:cs="Calibri"/>
+                <w:color w:val="000000"/>
+                <w:lang w:val="en-AU" w:eastAsia="en-AU"/>
+              </w:rPr>
+            </w:pPr>
+            <w:proofErr w:type="spellStart"/>
             <w:r>
               <w:rPr>
                 <w:rFonts w:ascii="Calibri" w:eastAsia="Times New Roman" w:hAnsi="Calibri" w:cs="Calibri"/>
@@ -4039,29 +4304,31 @@
               </w:rPr>
               <w:t>pkt</w:t>
             </w:r>
-          </w:p>
-        </w:tc>
-        <w:tc>
-          <w:tcPr>
-            <w:tcW w:w="976" w:type="dxa"/>
-            <w:tcBorders>
-              <w:top w:val="nil"/>
-              <w:left w:val="nil"/>
-              <w:bottom w:val="single" w:sz="8" w:space="0" w:color="auto"/>
-              <w:right w:val="single" w:sz="8" w:space="0" w:color="auto"/>
-            </w:tcBorders>
-            <w:shd w:val="clear" w:color="auto" w:fill="auto"/>
-            <w:hideMark/>
-          </w:tcPr>
-          <w:p>
-            <w:pPr>
-              <w:spacing w:after="0" w:line="240" w:lineRule="auto"/>
-              <w:rPr>
-                <w:rFonts w:ascii="Calibri" w:eastAsia="Times New Roman" w:hAnsi="Calibri" w:cs="Calibri"/>
-                <w:color w:val="000000"/>
-                <w:lang w:val="en-AU" w:eastAsia="en-AU"/>
-              </w:rPr>
-            </w:pPr>
+            <w:proofErr w:type="spellEnd"/>
+          </w:p>
+        </w:tc>
+        <w:tc>
+          <w:tcPr>
+            <w:tcW w:w="976" w:type="dxa"/>
+            <w:tcBorders>
+              <w:top w:val="nil"/>
+              <w:left w:val="nil"/>
+              <w:bottom w:val="single" w:sz="8" w:space="0" w:color="auto"/>
+              <w:right w:val="single" w:sz="8" w:space="0" w:color="auto"/>
+            </w:tcBorders>
+            <w:shd w:val="clear" w:color="auto" w:fill="auto"/>
+            <w:hideMark/>
+          </w:tcPr>
+          <w:p>
+            <w:pPr>
+              <w:spacing w:after="0" w:line="240" w:lineRule="auto"/>
+              <w:rPr>
+                <w:rFonts w:ascii="Calibri" w:eastAsia="Times New Roman" w:hAnsi="Calibri" w:cs="Calibri"/>
+                <w:color w:val="000000"/>
+                <w:lang w:val="en-AU" w:eastAsia="en-AU"/>
+              </w:rPr>
+            </w:pPr>
+            <w:proofErr w:type="spellStart"/>
             <w:r>
               <w:rPr>
                 <w:rFonts w:ascii="Calibri" w:eastAsia="Times New Roman" w:hAnsi="Calibri" w:cs="Calibri"/>
@@ -4070,29 +4337,31 @@
               </w:rPr>
               <w:t>pkt</w:t>
             </w:r>
-          </w:p>
-        </w:tc>
-        <w:tc>
-          <w:tcPr>
-            <w:tcW w:w="976" w:type="dxa"/>
-            <w:tcBorders>
-              <w:top w:val="nil"/>
-              <w:left w:val="nil"/>
-              <w:bottom w:val="single" w:sz="8" w:space="0" w:color="auto"/>
-              <w:right w:val="single" w:sz="8" w:space="0" w:color="auto"/>
-            </w:tcBorders>
-            <w:shd w:val="clear" w:color="auto" w:fill="auto"/>
-            <w:hideMark/>
-          </w:tcPr>
-          <w:p>
-            <w:pPr>
-              <w:spacing w:after="0" w:line="240" w:lineRule="auto"/>
-              <w:rPr>
-                <w:rFonts w:ascii="Calibri" w:eastAsia="Times New Roman" w:hAnsi="Calibri" w:cs="Calibri"/>
-                <w:color w:val="000000"/>
-                <w:lang w:val="en-AU" w:eastAsia="en-AU"/>
-              </w:rPr>
-            </w:pPr>
+            <w:proofErr w:type="spellEnd"/>
+          </w:p>
+        </w:tc>
+        <w:tc>
+          <w:tcPr>
+            <w:tcW w:w="976" w:type="dxa"/>
+            <w:tcBorders>
+              <w:top w:val="nil"/>
+              <w:left w:val="nil"/>
+              <w:bottom w:val="single" w:sz="8" w:space="0" w:color="auto"/>
+              <w:right w:val="single" w:sz="8" w:space="0" w:color="auto"/>
+            </w:tcBorders>
+            <w:shd w:val="clear" w:color="auto" w:fill="auto"/>
+            <w:hideMark/>
+          </w:tcPr>
+          <w:p>
+            <w:pPr>
+              <w:spacing w:after="0" w:line="240" w:lineRule="auto"/>
+              <w:rPr>
+                <w:rFonts w:ascii="Calibri" w:eastAsia="Times New Roman" w:hAnsi="Calibri" w:cs="Calibri"/>
+                <w:color w:val="000000"/>
+                <w:lang w:val="en-AU" w:eastAsia="en-AU"/>
+              </w:rPr>
+            </w:pPr>
+            <w:proofErr w:type="spellStart"/>
             <w:r>
               <w:rPr>
                 <w:rFonts w:ascii="Calibri" w:eastAsia="Times New Roman" w:hAnsi="Calibri" w:cs="Calibri"/>
@@ -4101,29 +4370,31 @@
               </w:rPr>
               <w:t>pkt</w:t>
             </w:r>
-          </w:p>
-        </w:tc>
-        <w:tc>
-          <w:tcPr>
-            <w:tcW w:w="976" w:type="dxa"/>
-            <w:tcBorders>
-              <w:top w:val="nil"/>
-              <w:left w:val="nil"/>
-              <w:bottom w:val="single" w:sz="8" w:space="0" w:color="auto"/>
-              <w:right w:val="single" w:sz="8" w:space="0" w:color="auto"/>
-            </w:tcBorders>
-            <w:shd w:val="clear" w:color="auto" w:fill="auto"/>
-            <w:hideMark/>
-          </w:tcPr>
-          <w:p>
-            <w:pPr>
-              <w:spacing w:after="0" w:line="240" w:lineRule="auto"/>
-              <w:rPr>
-                <w:rFonts w:ascii="Calibri" w:eastAsia="Times New Roman" w:hAnsi="Calibri" w:cs="Calibri"/>
-                <w:color w:val="000000"/>
-                <w:lang w:val="en-AU" w:eastAsia="en-AU"/>
-              </w:rPr>
-            </w:pPr>
+            <w:proofErr w:type="spellEnd"/>
+          </w:p>
+        </w:tc>
+        <w:tc>
+          <w:tcPr>
+            <w:tcW w:w="976" w:type="dxa"/>
+            <w:tcBorders>
+              <w:top w:val="nil"/>
+              <w:left w:val="nil"/>
+              <w:bottom w:val="single" w:sz="8" w:space="0" w:color="auto"/>
+              <w:right w:val="single" w:sz="8" w:space="0" w:color="auto"/>
+            </w:tcBorders>
+            <w:shd w:val="clear" w:color="auto" w:fill="auto"/>
+            <w:hideMark/>
+          </w:tcPr>
+          <w:p>
+            <w:pPr>
+              <w:spacing w:after="0" w:line="240" w:lineRule="auto"/>
+              <w:rPr>
+                <w:rFonts w:ascii="Calibri" w:eastAsia="Times New Roman" w:hAnsi="Calibri" w:cs="Calibri"/>
+                <w:color w:val="000000"/>
+                <w:lang w:val="en-AU" w:eastAsia="en-AU"/>
+              </w:rPr>
+            </w:pPr>
+            <w:proofErr w:type="spellStart"/>
             <w:r>
               <w:rPr>
                 <w:rFonts w:ascii="Calibri" w:eastAsia="Times New Roman" w:hAnsi="Calibri" w:cs="Calibri"/>
@@ -4132,6 +4403,7 @@
               </w:rPr>
               <w:t>pkt</w:t>
             </w:r>
+            <w:proofErr w:type="spellEnd"/>
           </w:p>
         </w:tc>
         <w:tc>
@@ -5662,20 +5934,33 @@
       <w:r>
         <w:t xml:space="preserve">Table </w:t>
       </w:r>
-      <w:fldSimple w:instr=" SEQ Table \* ARABIC ">
-        <w:r>
-          <w:rPr>
-            <w:noProof/>
-          </w:rPr>
-          <w:t>3</w:t>
-        </w:r>
-      </w:fldSimple>
+      <w:r>
+        <w:fldChar w:fldCharType="begin"/>
+      </w:r>
+      <w:r>
+        <w:instrText xml:space="preserve"> SEQ Table \* ARABIC </w:instrText>
+      </w:r>
+      <w:r>
+        <w:fldChar w:fldCharType="separate"/>
+      </w:r>
+      <w:r>
+        <w:rPr>
+          <w:noProof/>
+        </w:rPr>
+        <w:t>3</w:t>
+      </w:r>
+      <w:r>
+        <w:rPr>
+          <w:noProof/>
+        </w:rPr>
+        <w:fldChar w:fldCharType="end"/>
+      </w:r>
     </w:p>
     <w:tbl>
       <w:tblPr>
         <w:tblW w:w="8784" w:type="dxa"/>
         <w:tblInd w:w="108" w:type="dxa"/>
-        <w:tblLook w:val="04A0"/>
+        <w:tblLook w:val="04A0" w:firstRow="1" w:lastRow="0" w:firstColumn="1" w:lastColumn="0" w:noHBand="0" w:noVBand="1"/>
       </w:tblPr>
       <w:tblGrid>
         <w:gridCol w:w="976"/>
@@ -6046,13 +6331,23 @@
                 <w:lang w:val="en-AU" w:eastAsia="en-AU"/>
               </w:rPr>
             </w:pPr>
-            <w:r>
-              <w:rPr>
-                <w:rFonts w:ascii="Calibri" w:eastAsia="Times New Roman" w:hAnsi="Calibri" w:cs="Calibri"/>
-                <w:color w:val="000000"/>
-                <w:lang w:val="en-AU" w:eastAsia="en-AU"/>
-              </w:rPr>
-              <w:t>Succ. Routed</w:t>
+            <w:proofErr w:type="spellStart"/>
+            <w:r>
+              <w:rPr>
+                <w:rFonts w:ascii="Calibri" w:eastAsia="Times New Roman" w:hAnsi="Calibri" w:cs="Calibri"/>
+                <w:color w:val="000000"/>
+                <w:lang w:val="en-AU" w:eastAsia="en-AU"/>
+              </w:rPr>
+              <w:t>Succ</w:t>
+            </w:r>
+            <w:proofErr w:type="spellEnd"/>
+            <w:r>
+              <w:rPr>
+                <w:rFonts w:ascii="Calibri" w:eastAsia="Times New Roman" w:hAnsi="Calibri" w:cs="Calibri"/>
+                <w:color w:val="000000"/>
+                <w:lang w:val="en-AU" w:eastAsia="en-AU"/>
+              </w:rPr>
+              <w:t>. Routed</w:t>
             </w:r>
           </w:p>
         </w:tc>
@@ -6108,13 +6403,23 @@
                 <w:lang w:val="en-AU" w:eastAsia="en-AU"/>
               </w:rPr>
             </w:pPr>
-            <w:r>
-              <w:rPr>
-                <w:rFonts w:ascii="Calibri" w:eastAsia="Times New Roman" w:hAnsi="Calibri" w:cs="Calibri"/>
-                <w:color w:val="000000"/>
-                <w:lang w:val="en-AU" w:eastAsia="en-AU"/>
-              </w:rPr>
-              <w:t>Num blocked</w:t>
+            <w:proofErr w:type="spellStart"/>
+            <w:r>
+              <w:rPr>
+                <w:rFonts w:ascii="Calibri" w:eastAsia="Times New Roman" w:hAnsi="Calibri" w:cs="Calibri"/>
+                <w:color w:val="000000"/>
+                <w:lang w:val="en-AU" w:eastAsia="en-AU"/>
+              </w:rPr>
+              <w:t>Num</w:t>
+            </w:r>
+            <w:proofErr w:type="spellEnd"/>
+            <w:r>
+              <w:rPr>
+                <w:rFonts w:ascii="Calibri" w:eastAsia="Times New Roman" w:hAnsi="Calibri" w:cs="Calibri"/>
+                <w:color w:val="000000"/>
+                <w:lang w:val="en-AU" w:eastAsia="en-AU"/>
+              </w:rPr>
+              <w:t xml:space="preserve"> blocked</w:t>
             </w:r>
           </w:p>
         </w:tc>
@@ -6171,13 +6476,23 @@
                 <w:lang w:val="en-AU" w:eastAsia="en-AU"/>
               </w:rPr>
             </w:pPr>
-            <w:r>
-              <w:rPr>
-                <w:rFonts w:ascii="Calibri" w:eastAsia="Times New Roman" w:hAnsi="Calibri" w:cs="Calibri"/>
-                <w:color w:val="000000"/>
-                <w:lang w:val="en-AU" w:eastAsia="en-AU"/>
-              </w:rPr>
-              <w:t>Avg hops</w:t>
+            <w:proofErr w:type="spellStart"/>
+            <w:r>
+              <w:rPr>
+                <w:rFonts w:ascii="Calibri" w:eastAsia="Times New Roman" w:hAnsi="Calibri" w:cs="Calibri"/>
+                <w:color w:val="000000"/>
+                <w:lang w:val="en-AU" w:eastAsia="en-AU"/>
+              </w:rPr>
+              <w:t>Avg</w:t>
+            </w:r>
+            <w:proofErr w:type="spellEnd"/>
+            <w:r>
+              <w:rPr>
+                <w:rFonts w:ascii="Calibri" w:eastAsia="Times New Roman" w:hAnsi="Calibri" w:cs="Calibri"/>
+                <w:color w:val="000000"/>
+                <w:lang w:val="en-AU" w:eastAsia="en-AU"/>
+              </w:rPr>
+              <w:t xml:space="preserve"> hops</w:t>
             </w:r>
           </w:p>
         </w:tc>
@@ -6287,6 +6602,7 @@
                 <w:lang w:val="en-AU" w:eastAsia="en-AU"/>
               </w:rPr>
             </w:pPr>
+            <w:proofErr w:type="spellStart"/>
             <w:r>
               <w:rPr>
                 <w:rFonts w:ascii="Calibri" w:eastAsia="Times New Roman" w:hAnsi="Calibri" w:cs="Calibri"/>
@@ -6295,29 +6611,31 @@
               </w:rPr>
               <w:t>pkt</w:t>
             </w:r>
-          </w:p>
-        </w:tc>
-        <w:tc>
-          <w:tcPr>
-            <w:tcW w:w="976" w:type="dxa"/>
-            <w:tcBorders>
-              <w:top w:val="nil"/>
-              <w:left w:val="nil"/>
-              <w:bottom w:val="single" w:sz="8" w:space="0" w:color="auto"/>
-              <w:right w:val="single" w:sz="8" w:space="0" w:color="auto"/>
-            </w:tcBorders>
-            <w:shd w:val="clear" w:color="auto" w:fill="auto"/>
-            <w:hideMark/>
-          </w:tcPr>
-          <w:p>
-            <w:pPr>
-              <w:spacing w:after="0" w:line="240" w:lineRule="auto"/>
-              <w:rPr>
-                <w:rFonts w:ascii="Calibri" w:eastAsia="Times New Roman" w:hAnsi="Calibri" w:cs="Calibri"/>
-                <w:color w:val="000000"/>
-                <w:lang w:val="en-AU" w:eastAsia="en-AU"/>
-              </w:rPr>
-            </w:pPr>
+            <w:proofErr w:type="spellEnd"/>
+          </w:p>
+        </w:tc>
+        <w:tc>
+          <w:tcPr>
+            <w:tcW w:w="976" w:type="dxa"/>
+            <w:tcBorders>
+              <w:top w:val="nil"/>
+              <w:left w:val="nil"/>
+              <w:bottom w:val="single" w:sz="8" w:space="0" w:color="auto"/>
+              <w:right w:val="single" w:sz="8" w:space="0" w:color="auto"/>
+            </w:tcBorders>
+            <w:shd w:val="clear" w:color="auto" w:fill="auto"/>
+            <w:hideMark/>
+          </w:tcPr>
+          <w:p>
+            <w:pPr>
+              <w:spacing w:after="0" w:line="240" w:lineRule="auto"/>
+              <w:rPr>
+                <w:rFonts w:ascii="Calibri" w:eastAsia="Times New Roman" w:hAnsi="Calibri" w:cs="Calibri"/>
+                <w:color w:val="000000"/>
+                <w:lang w:val="en-AU" w:eastAsia="en-AU"/>
+              </w:rPr>
+            </w:pPr>
+            <w:proofErr w:type="spellStart"/>
             <w:r>
               <w:rPr>
                 <w:rFonts w:ascii="Calibri" w:eastAsia="Times New Roman" w:hAnsi="Calibri" w:cs="Calibri"/>
@@ -6326,29 +6644,31 @@
               </w:rPr>
               <w:t>pkt</w:t>
             </w:r>
-          </w:p>
-        </w:tc>
-        <w:tc>
-          <w:tcPr>
-            <w:tcW w:w="976" w:type="dxa"/>
-            <w:tcBorders>
-              <w:top w:val="nil"/>
-              <w:left w:val="nil"/>
-              <w:bottom w:val="single" w:sz="8" w:space="0" w:color="auto"/>
-              <w:right w:val="single" w:sz="8" w:space="0" w:color="auto"/>
-            </w:tcBorders>
-            <w:shd w:val="clear" w:color="auto" w:fill="auto"/>
-            <w:hideMark/>
-          </w:tcPr>
-          <w:p>
-            <w:pPr>
-              <w:spacing w:after="0" w:line="240" w:lineRule="auto"/>
-              <w:rPr>
-                <w:rFonts w:ascii="Calibri" w:eastAsia="Times New Roman" w:hAnsi="Calibri" w:cs="Calibri"/>
-                <w:color w:val="000000"/>
-                <w:lang w:val="en-AU" w:eastAsia="en-AU"/>
-              </w:rPr>
-            </w:pPr>
+            <w:proofErr w:type="spellEnd"/>
+          </w:p>
+        </w:tc>
+        <w:tc>
+          <w:tcPr>
+            <w:tcW w:w="976" w:type="dxa"/>
+            <w:tcBorders>
+              <w:top w:val="nil"/>
+              <w:left w:val="nil"/>
+              <w:bottom w:val="single" w:sz="8" w:space="0" w:color="auto"/>
+              <w:right w:val="single" w:sz="8" w:space="0" w:color="auto"/>
+            </w:tcBorders>
+            <w:shd w:val="clear" w:color="auto" w:fill="auto"/>
+            <w:hideMark/>
+          </w:tcPr>
+          <w:p>
+            <w:pPr>
+              <w:spacing w:after="0" w:line="240" w:lineRule="auto"/>
+              <w:rPr>
+                <w:rFonts w:ascii="Calibri" w:eastAsia="Times New Roman" w:hAnsi="Calibri" w:cs="Calibri"/>
+                <w:color w:val="000000"/>
+                <w:lang w:val="en-AU" w:eastAsia="en-AU"/>
+              </w:rPr>
+            </w:pPr>
+            <w:proofErr w:type="spellStart"/>
             <w:r>
               <w:rPr>
                 <w:rFonts w:ascii="Calibri" w:eastAsia="Times New Roman" w:hAnsi="Calibri" w:cs="Calibri"/>
@@ -6357,29 +6677,31 @@
               </w:rPr>
               <w:t>pkt</w:t>
             </w:r>
-          </w:p>
-        </w:tc>
-        <w:tc>
-          <w:tcPr>
-            <w:tcW w:w="976" w:type="dxa"/>
-            <w:tcBorders>
-              <w:top w:val="nil"/>
-              <w:left w:val="nil"/>
-              <w:bottom w:val="single" w:sz="8" w:space="0" w:color="auto"/>
-              <w:right w:val="single" w:sz="8" w:space="0" w:color="auto"/>
-            </w:tcBorders>
-            <w:shd w:val="clear" w:color="auto" w:fill="auto"/>
-            <w:hideMark/>
-          </w:tcPr>
-          <w:p>
-            <w:pPr>
-              <w:spacing w:after="0" w:line="240" w:lineRule="auto"/>
-              <w:rPr>
-                <w:rFonts w:ascii="Calibri" w:eastAsia="Times New Roman" w:hAnsi="Calibri" w:cs="Calibri"/>
-                <w:color w:val="000000"/>
-                <w:lang w:val="en-AU" w:eastAsia="en-AU"/>
-              </w:rPr>
-            </w:pPr>
+            <w:proofErr w:type="spellEnd"/>
+          </w:p>
+        </w:tc>
+        <w:tc>
+          <w:tcPr>
+            <w:tcW w:w="976" w:type="dxa"/>
+            <w:tcBorders>
+              <w:top w:val="nil"/>
+              <w:left w:val="nil"/>
+              <w:bottom w:val="single" w:sz="8" w:space="0" w:color="auto"/>
+              <w:right w:val="single" w:sz="8" w:space="0" w:color="auto"/>
+            </w:tcBorders>
+            <w:shd w:val="clear" w:color="auto" w:fill="auto"/>
+            <w:hideMark/>
+          </w:tcPr>
+          <w:p>
+            <w:pPr>
+              <w:spacing w:after="0" w:line="240" w:lineRule="auto"/>
+              <w:rPr>
+                <w:rFonts w:ascii="Calibri" w:eastAsia="Times New Roman" w:hAnsi="Calibri" w:cs="Calibri"/>
+                <w:color w:val="000000"/>
+                <w:lang w:val="en-AU" w:eastAsia="en-AU"/>
+              </w:rPr>
+            </w:pPr>
+            <w:proofErr w:type="spellStart"/>
             <w:r>
               <w:rPr>
                 <w:rFonts w:ascii="Calibri" w:eastAsia="Times New Roman" w:hAnsi="Calibri" w:cs="Calibri"/>
@@ -6388,29 +6710,31 @@
               </w:rPr>
               <w:t>pkt</w:t>
             </w:r>
-          </w:p>
-        </w:tc>
-        <w:tc>
-          <w:tcPr>
-            <w:tcW w:w="976" w:type="dxa"/>
-            <w:tcBorders>
-              <w:top w:val="nil"/>
-              <w:left w:val="nil"/>
-              <w:bottom w:val="single" w:sz="8" w:space="0" w:color="auto"/>
-              <w:right w:val="single" w:sz="8" w:space="0" w:color="auto"/>
-            </w:tcBorders>
-            <w:shd w:val="clear" w:color="auto" w:fill="auto"/>
-            <w:hideMark/>
-          </w:tcPr>
-          <w:p>
-            <w:pPr>
-              <w:spacing w:after="0" w:line="240" w:lineRule="auto"/>
-              <w:rPr>
-                <w:rFonts w:ascii="Calibri" w:eastAsia="Times New Roman" w:hAnsi="Calibri" w:cs="Calibri"/>
-                <w:color w:val="000000"/>
-                <w:lang w:val="en-AU" w:eastAsia="en-AU"/>
-              </w:rPr>
-            </w:pPr>
+            <w:proofErr w:type="spellEnd"/>
+          </w:p>
+        </w:tc>
+        <w:tc>
+          <w:tcPr>
+            <w:tcW w:w="976" w:type="dxa"/>
+            <w:tcBorders>
+              <w:top w:val="nil"/>
+              <w:left w:val="nil"/>
+              <w:bottom w:val="single" w:sz="8" w:space="0" w:color="auto"/>
+              <w:right w:val="single" w:sz="8" w:space="0" w:color="auto"/>
+            </w:tcBorders>
+            <w:shd w:val="clear" w:color="auto" w:fill="auto"/>
+            <w:hideMark/>
+          </w:tcPr>
+          <w:p>
+            <w:pPr>
+              <w:spacing w:after="0" w:line="240" w:lineRule="auto"/>
+              <w:rPr>
+                <w:rFonts w:ascii="Calibri" w:eastAsia="Times New Roman" w:hAnsi="Calibri" w:cs="Calibri"/>
+                <w:color w:val="000000"/>
+                <w:lang w:val="en-AU" w:eastAsia="en-AU"/>
+              </w:rPr>
+            </w:pPr>
+            <w:proofErr w:type="spellStart"/>
             <w:r>
               <w:rPr>
                 <w:rFonts w:ascii="Calibri" w:eastAsia="Times New Roman" w:hAnsi="Calibri" w:cs="Calibri"/>
@@ -6419,6 +6743,7 @@
               </w:rPr>
               <w:t>pkt</w:t>
             </w:r>
+            <w:proofErr w:type="spellEnd"/>
           </w:p>
         </w:tc>
         <w:tc>
@@ -7944,11 +8269,10 @@
       <w:r>
         <w:rPr>
           <w:noProof/>
-          <w:lang w:val="en-AU" w:eastAsia="en-AU"/>
         </w:rPr>
         <w:lastRenderedPageBreak/>
         <w:drawing>
-          <wp:inline distT="0" distB="0" distL="0" distR="0">
+          <wp:inline distT="0" distB="0" distL="0" distR="0" wp14:anchorId="2B618570" wp14:editId="5748E211">
             <wp:extent cx="4267200" cy="2520287"/>
             <wp:effectExtent l="19050" t="0" r="0" b="0"/>
             <wp:docPr id="1" name="Picture 1"/>
@@ -7965,7 +8289,7 @@
                     </pic:cNvPicPr>
                   </pic:nvPicPr>
                   <pic:blipFill>
-                    <a:blip r:embed="rId6" cstate="print"/>
+                    <a:blip r:embed="rId7" cstate="print"/>
                     <a:srcRect/>
                     <a:stretch>
                       <a:fillRect/>
@@ -8001,14 +8325,27 @@
       <w:r>
         <w:t xml:space="preserve">Figure </w:t>
       </w:r>
-      <w:fldSimple w:instr=" SEQ Figure \* ARABIC ">
-        <w:r>
-          <w:rPr>
-            <w:noProof/>
-          </w:rPr>
-          <w:t>1</w:t>
-        </w:r>
-      </w:fldSimple>
+      <w:r>
+        <w:fldChar w:fldCharType="begin"/>
+      </w:r>
+      <w:r>
+        <w:instrText xml:space="preserve"> SEQ Figure \* ARABIC </w:instrText>
+      </w:r>
+      <w:r>
+        <w:fldChar w:fldCharType="separate"/>
+      </w:r>
+      <w:r>
+        <w:rPr>
+          <w:noProof/>
+        </w:rPr>
+        <w:t>1</w:t>
+      </w:r>
+      <w:r>
+        <w:rPr>
+          <w:noProof/>
+        </w:rPr>
+        <w:fldChar w:fldCharType="end"/>
+      </w:r>
     </w:p>
     <w:p>
       <w:pPr>
@@ -8017,10 +8354,9 @@
       <w:r>
         <w:rPr>
           <w:noProof/>
-          <w:lang w:val="en-AU" w:eastAsia="en-AU"/>
         </w:rPr>
         <w:drawing>
-          <wp:inline distT="0" distB="0" distL="0" distR="0">
+          <wp:inline distT="0" distB="0" distL="0" distR="0" wp14:anchorId="221591DA" wp14:editId="30890C59">
             <wp:extent cx="4185048" cy="2466975"/>
             <wp:effectExtent l="19050" t="0" r="5952" b="0"/>
             <wp:docPr id="2" name="Picture 2"/>
@@ -8037,7 +8373,7 @@
                     </pic:cNvPicPr>
                   </pic:nvPicPr>
                   <pic:blipFill>
-                    <a:blip r:embed="rId7" cstate="print"/>
+                    <a:blip r:embed="rId8" cstate="print"/>
                     <a:srcRect/>
                     <a:stretch>
                       <a:fillRect/>
@@ -8073,14 +8409,27 @@
       <w:r>
         <w:t xml:space="preserve">Figure </w:t>
       </w:r>
-      <w:fldSimple w:instr=" SEQ Figure \* ARABIC ">
-        <w:r>
-          <w:rPr>
-            <w:noProof/>
-          </w:rPr>
-          <w:t>2</w:t>
-        </w:r>
-      </w:fldSimple>
+      <w:r>
+        <w:fldChar w:fldCharType="begin"/>
+      </w:r>
+      <w:r>
+        <w:instrText xml:space="preserve"> SEQ Figure \* ARABIC </w:instrText>
+      </w:r>
+      <w:r>
+        <w:fldChar w:fldCharType="separate"/>
+      </w:r>
+      <w:r>
+        <w:rPr>
+          <w:noProof/>
+        </w:rPr>
+        <w:t>2</w:t>
+      </w:r>
+      <w:r>
+        <w:rPr>
+          <w:noProof/>
+        </w:rPr>
+        <w:fldChar w:fldCharType="end"/>
+      </w:r>
     </w:p>
     <w:p>
       <w:pPr>
@@ -8089,10 +8438,9 @@
       <w:r>
         <w:rPr>
           <w:noProof/>
-          <w:lang w:val="en-AU" w:eastAsia="en-AU"/>
         </w:rPr>
         <w:drawing>
-          <wp:inline distT="0" distB="0" distL="0" distR="0">
+          <wp:inline distT="0" distB="0" distL="0" distR="0" wp14:anchorId="14AB75FF" wp14:editId="10DA6BF1">
             <wp:extent cx="4552950" cy="2695575"/>
             <wp:effectExtent l="19050" t="0" r="0" b="0"/>
             <wp:docPr id="9" name="Picture 9"/>
@@ -8109,7 +8457,7 @@
                     </pic:cNvPicPr>
                   </pic:nvPicPr>
                   <pic:blipFill>
-                    <a:blip r:embed="rId8" cstate="print"/>
+                    <a:blip r:embed="rId9" cstate="print"/>
                     <a:srcRect/>
                     <a:stretch>
                       <a:fillRect/>
@@ -8145,14 +8493,27 @@
       <w:r>
         <w:t xml:space="preserve">Figure </w:t>
       </w:r>
-      <w:fldSimple w:instr=" SEQ Figure \* ARABIC ">
-        <w:r>
-          <w:rPr>
-            <w:noProof/>
-          </w:rPr>
-          <w:t>3</w:t>
-        </w:r>
-      </w:fldSimple>
+      <w:r>
+        <w:fldChar w:fldCharType="begin"/>
+      </w:r>
+      <w:r>
+        <w:instrText xml:space="preserve"> SEQ Figure \* ARABIC </w:instrText>
+      </w:r>
+      <w:r>
+        <w:fldChar w:fldCharType="separate"/>
+      </w:r>
+      <w:r>
+        <w:rPr>
+          <w:noProof/>
+        </w:rPr>
+        <w:t>3</w:t>
+      </w:r>
+      <w:r>
+        <w:rPr>
+          <w:noProof/>
+        </w:rPr>
+        <w:fldChar w:fldCharType="end"/>
+      </w:r>
     </w:p>
     <w:p>
       <w:pPr>
@@ -8168,7 +8529,13 @@
         <w:t>From the tabulated results from tables 1, 2 and 3, it is evident that there is a new virtual circuit cr</w:t>
       </w:r>
       <w:r>
-        <w:t>eated for each and every packet. For example in table 1 the total VC is equal to the total number of packets.  This is to be expected since the packet network algorithm is supposed to generate a new virtual circuit from each individual packet. It is also clear from tables 1, 2 and 3 that as the packet rate increases, the number total number of packets increases. This is also expected since increasing the packet rate will allow for more packets to flow through the topology.</w:t>
+        <w:t xml:space="preserve">eated for each and every </w:t>
+      </w:r>
+      <w:r>
+        <w:t xml:space="preserve">successfully routed </w:t>
+      </w:r>
+      <w:r>
+        <w:t>packet. For example in table 1 the total VC is equal to the total number of packets.  This is to be expected since the packet network algorithm is supposed to generate a new virtual circuit from each individual packet. It is also clear from tables 1, 2 and 3 that as the packet rate increases, the total number of packets increases. This is also expected since increasing the packet rate will allow for more packets to flow through the topology.</w:t>
       </w:r>
     </w:p>
     <w:p>
@@ -8179,13 +8546,25 @@
         <w:t>performance of the routing algorithms is</w:t>
       </w:r>
       <w:r>
-        <w:t xml:space="preserve"> analysed. From figures 1,2 and 3 it is evident that different routing algorithms have their own benefits when it comes to the amount of successfully routed packets, average hop length and cumulative propagation delay.</w:t>
-      </w:r>
-      <w:r>
-        <w:t xml:space="preserve"> In the case where the most successful packets are routed, it appears that the LLP routing algorithm results in the least blocked packets. By varying the packet rate, the largest percentage of blocked packets using LLP was only 0.22%, a minor very minor figure. </w:t>
-      </w:r>
-      <w:r>
-        <w:t>This is expected since LLP takes the least loaded path which theoretically results in the smallest amount of blocked packets.</w:t>
+        <w:t xml:space="preserve"> analysed. From figures 1,</w:t>
+      </w:r>
+      <w:r>
+        <w:t xml:space="preserve"> </w:t>
+      </w:r>
+      <w:r>
+        <w:t>2 and 3 it is evident that different routing algorithms have their own benefits when it comes to the amount of successfully routed packets, average hop length and cumulative propagation delay.</w:t>
+      </w:r>
+      <w:r>
+        <w:t xml:space="preserve"> In the case where the most successful packets are routed, it appears that the LLP routing algorithm results in the least blocked packets. By varying the packet rate, the largest percentage of blocked packets using LLP was only 0.22%, a very minor figure. </w:t>
+      </w:r>
+      <w:r>
+        <w:t>This is expected since LLP takes the least loaded path which theoretically results in the smallest amount of blocked packets</w:t>
+      </w:r>
+      <w:r>
+        <w:t>, given that paths with greater free capacity are chosen preferentially</w:t>
+      </w:r>
+      <w:r>
+        <w:t>.</w:t>
       </w:r>
     </w:p>
     <w:p>
@@ -8195,12 +8574,23 @@
     </w:p>
     <w:p>
       <w:r>
-        <w:t>Then, we analyse the cumulative propagation delay. From figure 3 it is evident that SDP has the lowest cumulative propagation delay with a maximum of only ~150ms. Similarly, this is expected since the algorithm was designed to find the lowest cumulative delay.</w:t>
+        <w:t>Then, we analyse the cumulative propagation delay. From figure 3 it is evident that SDP has the lowest cumulative propagation delay with a maximum of only</w:t>
+      </w:r>
+      <w:bookmarkStart w:id="1" w:name="_GoBack"/>
+      <w:bookmarkEnd w:id="1"/>
+      <w:r>
+        <w:t xml:space="preserve"> ~150ms. Similarly, this is expected since the algorithm was designed to find the lowest cumulative delay.</w:t>
       </w:r>
     </w:p>
     <w:p>
       <w:r>
-        <w:t>Therefore, all three of the algorithms have their advantages and disadvantages for factors such successful packets, hops and propagation delay. There is no one correct algorithm to use all of the time and it must be chosen to meet the users specific needs.</w:t>
+        <w:t>Therefore, all three of the algorithms have their advantages and disadvantages for factors such successful packets, hops and propagation delay. There is no one correct algorithm to use all of the time and it must be chosen to meet the user</w:t>
+      </w:r>
+      <w:r>
+        <w:t>’</w:t>
+      </w:r>
+      <w:r>
+        <w:t>s specific needs.</w:t>
       </w:r>
     </w:p>
     <w:sectPr>
@@ -8214,7 +8604,7 @@
 </file>
 
 <file path=word/comments.xml><?xml version="1.0" encoding="utf-8"?>
-<w:comments xmlns:ve="http://schemas.openxmlformats.org/markup-compatibility/2006" xmlns:o="urn:schemas-microsoft-com:office:office" xmlns:r="http://schemas.openxmlformats.org/officeDocument/2006/relationships" xmlns:m="http://schemas.openxmlformats.org/officeDocument/2006/math" xmlns:v="urn:schemas-microsoft-com:vml" xmlns:wp="http://schemas.openxmlformats.org/drawingml/2006/wordprocessingDrawing" xmlns:w10="urn:schemas-microsoft-com:office:word" xmlns:w="http://schemas.openxmlformats.org/wordprocessingml/2006/main" xmlns:wne="http://schemas.microsoft.com/office/word/2006/wordml">
+<w:comments xmlns:wpc="http://schemas.microsoft.com/office/word/2010/wordprocessingCanvas" xmlns:mc="http://schemas.openxmlformats.org/markup-compatibility/2006" xmlns:o="urn:schemas-microsoft-com:office:office" xmlns:r="http://schemas.openxmlformats.org/officeDocument/2006/relationships" xmlns:m="http://schemas.openxmlformats.org/officeDocument/2006/math" xmlns:v="urn:schemas-microsoft-com:vml" xmlns:wp14="http://schemas.microsoft.com/office/word/2010/wordprocessingDrawing" xmlns:wp="http://schemas.openxmlformats.org/drawingml/2006/wordprocessingDrawing" xmlns:w10="urn:schemas-microsoft-com:office:word" xmlns:w="http://schemas.openxmlformats.org/wordprocessingml/2006/main" xmlns:w14="http://schemas.microsoft.com/office/word/2010/wordml" xmlns:w15="http://schemas.microsoft.com/office/word/2012/wordml" xmlns:wpg="http://schemas.microsoft.com/office/word/2010/wordprocessingGroup" xmlns:wpi="http://schemas.microsoft.com/office/word/2010/wordprocessingInk" xmlns:wne="http://schemas.microsoft.com/office/word/2006/wordml" xmlns:wps="http://schemas.microsoft.com/office/word/2010/wordprocessingShape" mc:Ignorable="w14 w15 wp14">
   <w:comment w:id="0" w:author="Nicholas Ho" w:date="2014-10-29T02:12:00Z" w:initials="NH">
     <w:p>
       <w:pPr>
@@ -8236,12 +8626,12 @@
 
 <file path=word/commentsExtended.xml><?xml version="1.0" encoding="utf-8"?>
 <w15:commentsEx xmlns:wpc="http://schemas.microsoft.com/office/word/2010/wordprocessingCanvas" xmlns:mc="http://schemas.openxmlformats.org/markup-compatibility/2006" xmlns:o="urn:schemas-microsoft-com:office:office" xmlns:r="http://schemas.openxmlformats.org/officeDocument/2006/relationships" xmlns:m="http://schemas.openxmlformats.org/officeDocument/2006/math" xmlns:v="urn:schemas-microsoft-com:vml" xmlns:wp14="http://schemas.microsoft.com/office/word/2010/wordprocessingDrawing" xmlns:wp="http://schemas.openxmlformats.org/drawingml/2006/wordprocessingDrawing" xmlns:w10="urn:schemas-microsoft-com:office:word" xmlns:w="http://schemas.openxmlformats.org/wordprocessingml/2006/main" xmlns:w14="http://schemas.microsoft.com/office/word/2010/wordml" xmlns:w15="http://schemas.microsoft.com/office/word/2012/wordml" xmlns:wpg="http://schemas.microsoft.com/office/word/2010/wordprocessingGroup" xmlns:wpi="http://schemas.microsoft.com/office/word/2010/wordprocessingInk" xmlns:wne="http://schemas.microsoft.com/office/word/2006/wordml" xmlns:wps="http://schemas.microsoft.com/office/word/2010/wordprocessingShape" mc:Ignorable="w14 w15 wp14">
-  <w15:commentEx w15:paraId="2327EF95" w15:done="0"/>
+  <w15:commentEx w15:paraId="36C7AD6F" w15:done="0"/>
 </w15:commentsEx>
 </file>
 
 <file path=word/numbering.xml><?xml version="1.0" encoding="utf-8"?>
-<w:numbering xmlns:ve="http://schemas.openxmlformats.org/markup-compatibility/2006" xmlns:o="urn:schemas-microsoft-com:office:office" xmlns:r="http://schemas.openxmlformats.org/officeDocument/2006/relationships" xmlns:m="http://schemas.openxmlformats.org/officeDocument/2006/math" xmlns:v="urn:schemas-microsoft-com:vml" xmlns:wp="http://schemas.openxmlformats.org/drawingml/2006/wordprocessingDrawing" xmlns:w10="urn:schemas-microsoft-com:office:word" xmlns:w="http://schemas.openxmlformats.org/wordprocessingml/2006/main" xmlns:wne="http://schemas.microsoft.com/office/word/2006/wordml">
+<w:numbering xmlns:wpc="http://schemas.microsoft.com/office/word/2010/wordprocessingCanvas" xmlns:mc="http://schemas.openxmlformats.org/markup-compatibility/2006" xmlns:o="urn:schemas-microsoft-com:office:office" xmlns:r="http://schemas.openxmlformats.org/officeDocument/2006/relationships" xmlns:m="http://schemas.openxmlformats.org/officeDocument/2006/math" xmlns:v="urn:schemas-microsoft-com:vml" xmlns:wp14="http://schemas.microsoft.com/office/word/2010/wordprocessingDrawing" xmlns:wp="http://schemas.openxmlformats.org/drawingml/2006/wordprocessingDrawing" xmlns:w10="urn:schemas-microsoft-com:office:word" xmlns:w="http://schemas.openxmlformats.org/wordprocessingml/2006/main" xmlns:w14="http://schemas.microsoft.com/office/word/2010/wordml" xmlns:w15="http://schemas.microsoft.com/office/word/2012/wordml" xmlns:wpg="http://schemas.microsoft.com/office/word/2010/wordprocessingGroup" xmlns:wpi="http://schemas.microsoft.com/office/word/2010/wordprocessingInk" xmlns:wne="http://schemas.microsoft.com/office/word/2006/wordml" xmlns:wps="http://schemas.microsoft.com/office/word/2010/wordprocessingShape" mc:Ignorable="w14 w15 wp14">
   <w:abstractNum w:abstractNumId="0">
     <w:nsid w:val="01F55363"/>
     <w:multiLevelType w:val="hybridMultilevel"/>
@@ -10270,7 +10660,7 @@
 </file>
 
 <file path=word/styles.xml><?xml version="1.0" encoding="utf-8"?>
-<w:styles xmlns:r="http://schemas.openxmlformats.org/officeDocument/2006/relationships" xmlns:w="http://schemas.openxmlformats.org/wordprocessingml/2006/main">
+<w:styles xmlns:mc="http://schemas.openxmlformats.org/markup-compatibility/2006" xmlns:r="http://schemas.openxmlformats.org/officeDocument/2006/relationships" xmlns:w="http://schemas.openxmlformats.org/wordprocessingml/2006/main" xmlns:w14="http://schemas.microsoft.com/office/word/2010/wordml" xmlns:w15="http://schemas.microsoft.com/office/word/2012/wordml" mc:Ignorable="w14 w15">
   <w:docDefaults>
     <w:rPrDefault>
       <w:rPr>
@@ -10286,144 +10676,378 @@
       </w:pPr>
     </w:pPrDefault>
   </w:docDefaults>
-  <w:latentStyles w:defLockedState="0" w:defUIPriority="99" w:defSemiHidden="1" w:defUnhideWhenUsed="1" w:defQFormat="0" w:count="267">
-    <w:lsdException w:name="Normal" w:semiHidden="0" w:uiPriority="0" w:unhideWhenUsed="0" w:qFormat="1"/>
-    <w:lsdException w:name="heading 1" w:semiHidden="0" w:uiPriority="9" w:unhideWhenUsed="0" w:qFormat="1"/>
-    <w:lsdException w:name="heading 2" w:uiPriority="9" w:qFormat="1"/>
-    <w:lsdException w:name="heading 3" w:uiPriority="9" w:qFormat="1"/>
-    <w:lsdException w:name="heading 4" w:uiPriority="9" w:qFormat="1"/>
-    <w:lsdException w:name="heading 5" w:uiPriority="9" w:qFormat="1"/>
-    <w:lsdException w:name="heading 6" w:uiPriority="9" w:qFormat="1"/>
-    <w:lsdException w:name="heading 7" w:uiPriority="9" w:qFormat="1"/>
-    <w:lsdException w:name="heading 8" w:uiPriority="9" w:qFormat="1"/>
-    <w:lsdException w:name="heading 9" w:uiPriority="9" w:qFormat="1"/>
-    <w:lsdException w:name="toc 1" w:uiPriority="39"/>
-    <w:lsdException w:name="toc 2" w:uiPriority="39"/>
-    <w:lsdException w:name="toc 3" w:uiPriority="39"/>
-    <w:lsdException w:name="toc 4" w:uiPriority="39"/>
-    <w:lsdException w:name="toc 5" w:uiPriority="39"/>
-    <w:lsdException w:name="toc 6" w:uiPriority="39"/>
-    <w:lsdException w:name="toc 7" w:uiPriority="39"/>
-    <w:lsdException w:name="toc 8" w:uiPriority="39"/>
-    <w:lsdException w:name="toc 9" w:uiPriority="39"/>
-    <w:lsdException w:name="caption" w:uiPriority="35" w:qFormat="1"/>
-    <w:lsdException w:name="Title" w:semiHidden="0" w:uiPriority="10" w:unhideWhenUsed="0" w:qFormat="1"/>
-    <w:lsdException w:name="Default Paragraph Font" w:uiPriority="1"/>
-    <w:lsdException w:name="Subtitle" w:semiHidden="0" w:uiPriority="11" w:unhideWhenUsed="0" w:qFormat="1"/>
-    <w:lsdException w:name="Strong" w:semiHidden="0" w:uiPriority="22" w:unhideWhenUsed="0" w:qFormat="1"/>
-    <w:lsdException w:name="Emphasis" w:semiHidden="0" w:uiPriority="20" w:unhideWhenUsed="0" w:qFormat="1"/>
-    <w:lsdException w:name="Table Grid" w:semiHidden="0" w:uiPriority="39" w:unhideWhenUsed="0"/>
-    <w:lsdException w:name="Placeholder Text" w:unhideWhenUsed="0"/>
-    <w:lsdException w:name="No Spacing" w:semiHidden="0" w:uiPriority="1" w:unhideWhenUsed="0" w:qFormat="1"/>
-    <w:lsdException w:name="Light Shading" w:semiHidden="0" w:uiPriority="60" w:unhideWhenUsed="0"/>
-    <w:lsdException w:name="Light List" w:semiHidden="0" w:uiPriority="61" w:unhideWhenUsed="0"/>
-    <w:lsdException w:name="Light Grid" w:semiHidden="0" w:uiPriority="62" w:unhideWhenUsed="0"/>
-    <w:lsdException w:name="Medium Shading 1" w:semiHidden="0" w:uiPriority="63" w:unhideWhenUsed="0"/>
-    <w:lsdException w:name="Medium Shading 2" w:semiHidden="0" w:uiPriority="64" w:unhideWhenUsed="0"/>
-    <w:lsdException w:name="Medium List 1" w:semiHidden="0" w:uiPriority="65" w:unhideWhenUsed="0"/>
-    <w:lsdException w:name="Medium List 2" w:semiHidden="0" w:uiPriority="66" w:unhideWhenUsed="0"/>
-    <w:lsdException w:name="Medium Grid 1" w:semiHidden="0" w:uiPriority="67" w:unhideWhenUsed="0"/>
-    <w:lsdException w:name="Medium Grid 2" w:semiHidden="0" w:uiPriority="68" w:unhideWhenUsed="0"/>
-    <w:lsdException w:name="Medium Grid 3" w:semiHidden="0" w:uiPriority="69" w:unhideWhenUsed="0"/>
-    <w:lsdException w:name="Dark List" w:semiHidden="0" w:uiPriority="70" w:unhideWhenUsed="0"/>
-    <w:lsdException w:name="Colorful Shading" w:semiHidden="0" w:uiPriority="71" w:unhideWhenUsed="0"/>
-    <w:lsdException w:name="Colorful List" w:semiHidden="0" w:uiPriority="72" w:unhideWhenUsed="0"/>
-    <w:lsdException w:name="Colorful Grid" w:semiHidden="0" w:uiPriority="73" w:unhideWhenUsed="0"/>
-    <w:lsdException w:name="Light Shading Accent 1" w:semiHidden="0" w:uiPriority="60" w:unhideWhenUsed="0"/>
-    <w:lsdException w:name="Light List Accent 1" w:semiHidden="0" w:uiPriority="61" w:unhideWhenUsed="0"/>
-    <w:lsdException w:name="Light Grid Accent 1" w:semiHidden="0" w:uiPriority="62" w:unhideWhenUsed="0"/>
-    <w:lsdException w:name="Medium Shading 1 Accent 1" w:semiHidden="0" w:uiPriority="63" w:unhideWhenUsed="0"/>
-    <w:lsdException w:name="Medium Shading 2 Accent 1" w:semiHidden="0" w:uiPriority="64" w:unhideWhenUsed="0"/>
-    <w:lsdException w:name="Medium List 1 Accent 1" w:semiHidden="0" w:uiPriority="65" w:unhideWhenUsed="0"/>
-    <w:lsdException w:name="Revision" w:unhideWhenUsed="0"/>
-    <w:lsdException w:name="List Paragraph" w:semiHidden="0" w:uiPriority="34" w:unhideWhenUsed="0" w:qFormat="1"/>
-    <w:lsdException w:name="Quote" w:semiHidden="0" w:uiPriority="29" w:unhideWhenUsed="0" w:qFormat="1"/>
-    <w:lsdException w:name="Intense Quote" w:semiHidden="0" w:uiPriority="30" w:unhideWhenUsed="0" w:qFormat="1"/>
-    <w:lsdException w:name="Medium List 2 Accent 1" w:semiHidden="0" w:uiPriority="66" w:unhideWhenUsed="0"/>
-    <w:lsdException w:name="Medium Grid 1 Accent 1" w:semiHidden="0" w:uiPriority="67" w:unhideWhenUsed="0"/>
-    <w:lsdException w:name="Medium Grid 2 Accent 1" w:semiHidden="0" w:uiPriority="68" w:unhideWhenUsed="0"/>
-    <w:lsdException w:name="Medium Grid 3 Accent 1" w:semiHidden="0" w:uiPriority="69" w:unhideWhenUsed="0"/>
-    <w:lsdException w:name="Dark List Accent 1" w:semiHidden="0" w:uiPriority="70" w:unhideWhenUsed="0"/>
-    <w:lsdException w:name="Colorful Shading Accent 1" w:semiHidden="0" w:uiPriority="71" w:unhideWhenUsed="0"/>
-    <w:lsdException w:name="Colorful List Accent 1" w:semiHidden="0" w:uiPriority="72" w:unhideWhenUsed="0"/>
-    <w:lsdException w:name="Colorful Grid Accent 1" w:semiHidden="0" w:uiPriority="73" w:unhideWhenUsed="0"/>
-    <w:lsdException w:name="Light Shading Accent 2" w:semiHidden="0" w:uiPriority="60" w:unhideWhenUsed="0"/>
-    <w:lsdException w:name="Light List Accent 2" w:semiHidden="0" w:uiPriority="61" w:unhideWhenUsed="0"/>
-    <w:lsdException w:name="Light Grid Accent 2" w:semiHidden="0" w:uiPriority="62" w:unhideWhenUsed="0"/>
-    <w:lsdException w:name="Medium Shading 1 Accent 2" w:semiHidden="0" w:uiPriority="63" w:unhideWhenUsed="0"/>
-    <w:lsdException w:name="Medium Shading 2 Accent 2" w:semiHidden="0" w:uiPriority="64" w:unhideWhenUsed="0"/>
-    <w:lsdException w:name="Medium List 1 Accent 2" w:semiHidden="0" w:uiPriority="65" w:unhideWhenUsed="0"/>
-    <w:lsdException w:name="Medium List 2 Accent 2" w:semiHidden="0" w:uiPriority="66" w:unhideWhenUsed="0"/>
-    <w:lsdException w:name="Medium Grid 1 Accent 2" w:semiHidden="0" w:uiPriority="67" w:unhideWhenUsed="0"/>
-    <w:lsdException w:name="Medium Grid 2 Accent 2" w:semiHidden="0" w:uiPriority="68" w:unhideWhenUsed="0"/>
-    <w:lsdException w:name="Medium Grid 3 Accent 2" w:semiHidden="0" w:uiPriority="69" w:unhideWhenUsed="0"/>
-    <w:lsdException w:name="Dark List Accent 2" w:semiHidden="0" w:uiPriority="70" w:unhideWhenUsed="0"/>
-    <w:lsdException w:name="Colorful Shading Accent 2" w:semiHidden="0" w:uiPriority="71" w:unhideWhenUsed="0"/>
-    <w:lsdException w:name="Colorful List Accent 2" w:semiHidden="0" w:uiPriority="72" w:unhideWhenUsed="0"/>
-    <w:lsdException w:name="Colorful Grid Accent 2" w:semiHidden="0" w:uiPriority="73" w:unhideWhenUsed="0"/>
-    <w:lsdException w:name="Light Shading Accent 3" w:semiHidden="0" w:uiPriority="60" w:unhideWhenUsed="0"/>
-    <w:lsdException w:name="Light List Accent 3" w:semiHidden="0" w:uiPriority="61" w:unhideWhenUsed="0"/>
-    <w:lsdException w:name="Light Grid Accent 3" w:semiHidden="0" w:uiPriority="62" w:unhideWhenUsed="0"/>
-    <w:lsdException w:name="Medium Shading 1 Accent 3" w:semiHidden="0" w:uiPriority="63" w:unhideWhenUsed="0"/>
-    <w:lsdException w:name="Medium Shading 2 Accent 3" w:semiHidden="0" w:uiPriority="64" w:unhideWhenUsed="0"/>
-    <w:lsdException w:name="Medium List 1 Accent 3" w:semiHidden="0" w:uiPriority="65" w:unhideWhenUsed="0"/>
-    <w:lsdException w:name="Medium List 2 Accent 3" w:semiHidden="0" w:uiPriority="66" w:unhideWhenUsed="0"/>
-    <w:lsdException w:name="Medium Grid 1 Accent 3" w:semiHidden="0" w:uiPriority="67" w:unhideWhenUsed="0"/>
-    <w:lsdException w:name="Medium Grid 2 Accent 3" w:semiHidden="0" w:uiPriority="68" w:unhideWhenUsed="0"/>
-    <w:lsdException w:name="Medium Grid 3 Accent 3" w:semiHidden="0" w:uiPriority="69" w:unhideWhenUsed="0"/>
-    <w:lsdException w:name="Dark List Accent 3" w:semiHidden="0" w:uiPriority="70" w:unhideWhenUsed="0"/>
-    <w:lsdException w:name="Colorful Shading Accent 3" w:semiHidden="0" w:uiPriority="71" w:unhideWhenUsed="0"/>
-    <w:lsdException w:name="Colorful List Accent 3" w:semiHidden="0" w:uiPriority="72" w:unhideWhenUsed="0"/>
-    <w:lsdException w:name="Colorful Grid Accent 3" w:semiHidden="0" w:uiPriority="73" w:unhideWhenUsed="0"/>
-    <w:lsdException w:name="Light Shading Accent 4" w:semiHidden="0" w:uiPriority="60" w:unhideWhenUsed="0"/>
-    <w:lsdException w:name="Light List Accent 4" w:semiHidden="0" w:uiPriority="61" w:unhideWhenUsed="0"/>
-    <w:lsdException w:name="Light Grid Accent 4" w:semiHidden="0" w:uiPriority="62" w:unhideWhenUsed="0"/>
-    <w:lsdException w:name="Medium Shading 1 Accent 4" w:semiHidden="0" w:uiPriority="63" w:unhideWhenUsed="0"/>
-    <w:lsdException w:name="Medium Shading 2 Accent 4" w:semiHidden="0" w:uiPriority="64" w:unhideWhenUsed="0"/>
-    <w:lsdException w:name="Medium List 1 Accent 4" w:semiHidden="0" w:uiPriority="65" w:unhideWhenUsed="0"/>
-    <w:lsdException w:name="Medium List 2 Accent 4" w:semiHidden="0" w:uiPriority="66" w:unhideWhenUsed="0"/>
-    <w:lsdException w:name="Medium Grid 1 Accent 4" w:semiHidden="0" w:uiPriority="67" w:unhideWhenUsed="0"/>
-    <w:lsdException w:name="Medium Grid 2 Accent 4" w:semiHidden="0" w:uiPriority="68" w:unhideWhenUsed="0"/>
-    <w:lsdException w:name="Medium Grid 3 Accent 4" w:semiHidden="0" w:uiPriority="69" w:unhideWhenUsed="0"/>
-    <w:lsdException w:name="Dark List Accent 4" w:semiHidden="0" w:uiPriority="70" w:unhideWhenUsed="0"/>
-    <w:lsdException w:name="Colorful Shading Accent 4" w:semiHidden="0" w:uiPriority="71" w:unhideWhenUsed="0"/>
-    <w:lsdException w:name="Colorful List Accent 4" w:semiHidden="0" w:uiPriority="72" w:unhideWhenUsed="0"/>
-    <w:lsdException w:name="Colorful Grid Accent 4" w:semiHidden="0" w:uiPriority="73" w:unhideWhenUsed="0"/>
-    <w:lsdException w:name="Light Shading Accent 5" w:semiHidden="0" w:uiPriority="60" w:unhideWhenUsed="0"/>
-    <w:lsdException w:name="Light List Accent 5" w:semiHidden="0" w:uiPriority="61" w:unhideWhenUsed="0"/>
-    <w:lsdException w:name="Light Grid Accent 5" w:semiHidden="0" w:uiPriority="62" w:unhideWhenUsed="0"/>
-    <w:lsdException w:name="Medium Shading 1 Accent 5" w:semiHidden="0" w:uiPriority="63" w:unhideWhenUsed="0"/>
-    <w:lsdException w:name="Medium Shading 2 Accent 5" w:semiHidden="0" w:uiPriority="64" w:unhideWhenUsed="0"/>
-    <w:lsdException w:name="Medium List 1 Accent 5" w:semiHidden="0" w:uiPriority="65" w:unhideWhenUsed="0"/>
-    <w:lsdException w:name="Medium List 2 Accent 5" w:semiHidden="0" w:uiPriority="66" w:unhideWhenUsed="0"/>
-    <w:lsdException w:name="Medium Grid 1 Accent 5" w:semiHidden="0" w:uiPriority="67" w:unhideWhenUsed="0"/>
-    <w:lsdException w:name="Medium Grid 2 Accent 5" w:semiHidden="0" w:uiPriority="68" w:unhideWhenUsed="0"/>
-    <w:lsdException w:name="Medium Grid 3 Accent 5" w:semiHidden="0" w:uiPriority="69" w:unhideWhenUsed="0"/>
-    <w:lsdException w:name="Dark List Accent 5" w:semiHidden="0" w:uiPriority="70" w:unhideWhenUsed="0"/>
-    <w:lsdException w:name="Colorful Shading Accent 5" w:semiHidden="0" w:uiPriority="71" w:unhideWhenUsed="0"/>
-    <w:lsdException w:name="Colorful List Accent 5" w:semiHidden="0" w:uiPriority="72" w:unhideWhenUsed="0"/>
-    <w:lsdException w:name="Colorful Grid Accent 5" w:semiHidden="0" w:uiPriority="73" w:unhideWhenUsed="0"/>
-    <w:lsdException w:name="Light Shading Accent 6" w:semiHidden="0" w:uiPriority="60" w:unhideWhenUsed="0"/>
-    <w:lsdException w:name="Light List Accent 6" w:semiHidden="0" w:uiPriority="61" w:unhideWhenUsed="0"/>
-    <w:lsdException w:name="Light Grid Accent 6" w:semiHidden="0" w:uiPriority="62" w:unhideWhenUsed="0"/>
-    <w:lsdException w:name="Medium Shading 1 Accent 6" w:semiHidden="0" w:uiPriority="63" w:unhideWhenUsed="0"/>
-    <w:lsdException w:name="Medium Shading 2 Accent 6" w:semiHidden="0" w:uiPriority="64" w:unhideWhenUsed="0"/>
-    <w:lsdException w:name="Medium List 1 Accent 6" w:semiHidden="0" w:uiPriority="65" w:unhideWhenUsed="0"/>
-    <w:lsdException w:name="Medium List 2 Accent 6" w:semiHidden="0" w:uiPriority="66" w:unhideWhenUsed="0"/>
-    <w:lsdException w:name="Medium Grid 1 Accent 6" w:semiHidden="0" w:uiPriority="67" w:unhideWhenUsed="0"/>
-    <w:lsdException w:name="Medium Grid 2 Accent 6" w:semiHidden="0" w:uiPriority="68" w:unhideWhenUsed="0"/>
-    <w:lsdException w:name="Medium Grid 3 Accent 6" w:semiHidden="0" w:uiPriority="69" w:unhideWhenUsed="0"/>
-    <w:lsdException w:name="Dark List Accent 6" w:semiHidden="0" w:uiPriority="70" w:unhideWhenUsed="0"/>
-    <w:lsdException w:name="Colorful Shading Accent 6" w:semiHidden="0" w:uiPriority="71" w:unhideWhenUsed="0"/>
-    <w:lsdException w:name="Colorful List Accent 6" w:semiHidden="0" w:uiPriority="72" w:unhideWhenUsed="0"/>
-    <w:lsdException w:name="Colorful Grid Accent 6" w:semiHidden="0" w:uiPriority="73" w:unhideWhenUsed="0"/>
-    <w:lsdException w:name="Subtle Emphasis" w:semiHidden="0" w:uiPriority="19" w:unhideWhenUsed="0" w:qFormat="1"/>
-    <w:lsdException w:name="Intense Emphasis" w:semiHidden="0" w:uiPriority="21" w:unhideWhenUsed="0" w:qFormat="1"/>
-    <w:lsdException w:name="Subtle Reference" w:semiHidden="0" w:uiPriority="31" w:unhideWhenUsed="0" w:qFormat="1"/>
-    <w:lsdException w:name="Intense Reference" w:semiHidden="0" w:uiPriority="32" w:unhideWhenUsed="0" w:qFormat="1"/>
-    <w:lsdException w:name="Book Title" w:semiHidden="0" w:uiPriority="33" w:unhideWhenUsed="0" w:qFormat="1"/>
-    <w:lsdException w:name="Bibliography" w:uiPriority="37"/>
-    <w:lsdException w:name="TOC Heading" w:uiPriority="39" w:qFormat="1"/>
+  <w:latentStyles w:defLockedState="0" w:defUIPriority="99" w:defSemiHidden="0" w:defUnhideWhenUsed="0" w:defQFormat="0" w:count="371">
+    <w:lsdException w:name="Normal" w:uiPriority="0" w:qFormat="1"/>
+    <w:lsdException w:name="heading 1" w:uiPriority="9" w:qFormat="1"/>
+    <w:lsdException w:name="heading 2" w:semiHidden="1" w:uiPriority="9" w:unhideWhenUsed="1" w:qFormat="1"/>
+    <w:lsdException w:name="heading 3" w:semiHidden="1" w:uiPriority="9" w:unhideWhenUsed="1" w:qFormat="1"/>
+    <w:lsdException w:name="heading 4" w:semiHidden="1" w:uiPriority="9" w:unhideWhenUsed="1" w:qFormat="1"/>
+    <w:lsdException w:name="heading 5" w:semiHidden="1" w:uiPriority="9" w:unhideWhenUsed="1" w:qFormat="1"/>
+    <w:lsdException w:name="heading 6" w:semiHidden="1" w:uiPriority="9" w:unhideWhenUsed="1" w:qFormat="1"/>
+    <w:lsdException w:name="heading 7" w:semiHidden="1" w:uiPriority="9" w:unhideWhenUsed="1" w:qFormat="1"/>
+    <w:lsdException w:name="heading 8" w:semiHidden="1" w:uiPriority="9" w:unhideWhenUsed="1" w:qFormat="1"/>
+    <w:lsdException w:name="heading 9" w:semiHidden="1" w:uiPriority="9" w:unhideWhenUsed="1" w:qFormat="1"/>
+    <w:lsdException w:name="index 1" w:semiHidden="1" w:unhideWhenUsed="1"/>
+    <w:lsdException w:name="index 2" w:semiHidden="1" w:unhideWhenUsed="1"/>
+    <w:lsdException w:name="index 3" w:semiHidden="1" w:unhideWhenUsed="1"/>
+    <w:lsdException w:name="index 4" w:semiHidden="1" w:unhideWhenUsed="1"/>
+    <w:lsdException w:name="index 5" w:semiHidden="1" w:unhideWhenUsed="1"/>
+    <w:lsdException w:name="index 6" w:semiHidden="1" w:unhideWhenUsed="1"/>
+    <w:lsdException w:name="index 7" w:semiHidden="1" w:unhideWhenUsed="1"/>
+    <w:lsdException w:name="index 8" w:semiHidden="1" w:unhideWhenUsed="1"/>
+    <w:lsdException w:name="index 9" w:semiHidden="1" w:unhideWhenUsed="1"/>
+    <w:lsdException w:name="toc 1" w:semiHidden="1" w:uiPriority="39" w:unhideWhenUsed="1"/>
+    <w:lsdException w:name="toc 2" w:semiHidden="1" w:uiPriority="39" w:unhideWhenUsed="1"/>
+    <w:lsdException w:name="toc 3" w:semiHidden="1" w:uiPriority="39" w:unhideWhenUsed="1"/>
+    <w:lsdException w:name="toc 4" w:semiHidden="1" w:uiPriority="39" w:unhideWhenUsed="1"/>
+    <w:lsdException w:name="toc 5" w:semiHidden="1" w:uiPriority="39" w:unhideWhenUsed="1"/>
+    <w:lsdException w:name="toc 6" w:semiHidden="1" w:uiPriority="39" w:unhideWhenUsed="1"/>
+    <w:lsdException w:name="toc 7" w:semiHidden="1" w:uiPriority="39" w:unhideWhenUsed="1"/>
+    <w:lsdException w:name="toc 8" w:semiHidden="1" w:uiPriority="39" w:unhideWhenUsed="1"/>
+    <w:lsdException w:name="toc 9" w:semiHidden="1" w:uiPriority="39" w:unhideWhenUsed="1"/>
+    <w:lsdException w:name="Normal Indent" w:semiHidden="1" w:unhideWhenUsed="1"/>
+    <w:lsdException w:name="footnote text" w:semiHidden="1" w:unhideWhenUsed="1"/>
+    <w:lsdException w:name="annotation text" w:semiHidden="1" w:unhideWhenUsed="1"/>
+    <w:lsdException w:name="header" w:semiHidden="1" w:unhideWhenUsed="1"/>
+    <w:lsdException w:name="footer" w:semiHidden="1" w:unhideWhenUsed="1"/>
+    <w:lsdException w:name="index heading" w:semiHidden="1" w:unhideWhenUsed="1"/>
+    <w:lsdException w:name="caption" w:semiHidden="1" w:uiPriority="35" w:unhideWhenUsed="1" w:qFormat="1"/>
+    <w:lsdException w:name="table of figures" w:semiHidden="1" w:unhideWhenUsed="1"/>
+    <w:lsdException w:name="envelope address" w:semiHidden="1" w:unhideWhenUsed="1"/>
+    <w:lsdException w:name="envelope return" w:semiHidden="1" w:unhideWhenUsed="1"/>
+    <w:lsdException w:name="footnote reference" w:semiHidden="1" w:unhideWhenUsed="1"/>
+    <w:lsdException w:name="annotation reference" w:semiHidden="1" w:unhideWhenUsed="1"/>
+    <w:lsdException w:name="line number" w:semiHidden="1" w:unhideWhenUsed="1"/>
+    <w:lsdException w:name="page number" w:semiHidden="1" w:unhideWhenUsed="1"/>
+    <w:lsdException w:name="endnote reference" w:semiHidden="1" w:unhideWhenUsed="1"/>
+    <w:lsdException w:name="endnote text" w:semiHidden="1" w:unhideWhenUsed="1"/>
+    <w:lsdException w:name="table of authorities" w:semiHidden="1" w:unhideWhenUsed="1"/>
+    <w:lsdException w:name="macro" w:semiHidden="1" w:unhideWhenUsed="1"/>
+    <w:lsdException w:name="toa heading" w:semiHidden="1" w:unhideWhenUsed="1"/>
+    <w:lsdException w:name="List" w:semiHidden="1" w:unhideWhenUsed="1"/>
+    <w:lsdException w:name="List Bullet" w:semiHidden="1" w:unhideWhenUsed="1"/>
+    <w:lsdException w:name="List Number" w:semiHidden="1" w:unhideWhenUsed="1"/>
+    <w:lsdException w:name="List 2" w:semiHidden="1" w:unhideWhenUsed="1"/>
+    <w:lsdException w:name="List 3" w:semiHidden="1" w:unhideWhenUsed="1"/>
+    <w:lsdException w:name="List 4" w:semiHidden="1" w:unhideWhenUsed="1"/>
+    <w:lsdException w:name="List 5" w:semiHidden="1" w:unhideWhenUsed="1"/>
+    <w:lsdException w:name="List Bullet 2" w:semiHidden="1" w:unhideWhenUsed="1"/>
+    <w:lsdException w:name="List Bullet 3" w:semiHidden="1" w:unhideWhenUsed="1"/>
+    <w:lsdException w:name="List Bullet 4" w:semiHidden="1" w:unhideWhenUsed="1"/>
+    <w:lsdException w:name="List Bullet 5" w:semiHidden="1" w:unhideWhenUsed="1"/>
+    <w:lsdException w:name="List Number 2" w:semiHidden="1" w:unhideWhenUsed="1"/>
+    <w:lsdException w:name="List Number 3" w:semiHidden="1" w:unhideWhenUsed="1"/>
+    <w:lsdException w:name="List Number 4" w:semiHidden="1" w:unhideWhenUsed="1"/>
+    <w:lsdException w:name="List Number 5" w:semiHidden="1" w:unhideWhenUsed="1"/>
+    <w:lsdException w:name="Title" w:uiPriority="10" w:qFormat="1"/>
+    <w:lsdException w:name="Closing" w:semiHidden="1" w:unhideWhenUsed="1"/>
+    <w:lsdException w:name="Signature" w:semiHidden="1" w:unhideWhenUsed="1"/>
+    <w:lsdException w:name="Default Paragraph Font" w:semiHidden="1" w:uiPriority="1" w:unhideWhenUsed="1"/>
+    <w:lsdException w:name="Body Text" w:semiHidden="1" w:unhideWhenUsed="1"/>
+    <w:lsdException w:name="Body Text Indent" w:semiHidden="1" w:unhideWhenUsed="1"/>
+    <w:lsdException w:name="List Continue" w:semiHidden="1" w:unhideWhenUsed="1"/>
+    <w:lsdException w:name="List Continue 2" w:semiHidden="1" w:unhideWhenUsed="1"/>
+    <w:lsdException w:name="List Continue 3" w:semiHidden="1" w:unhideWhenUsed="1"/>
+    <w:lsdException w:name="List Continue 4" w:semiHidden="1" w:unhideWhenUsed="1"/>
+    <w:lsdException w:name="List Continue 5" w:semiHidden="1" w:unhideWhenUsed="1"/>
+    <w:lsdException w:name="Message Header" w:semiHidden="1" w:unhideWhenUsed="1"/>
+    <w:lsdException w:name="Subtitle" w:uiPriority="11" w:qFormat="1"/>
+    <w:lsdException w:name="Salutation" w:semiHidden="1" w:unhideWhenUsed="1"/>
+    <w:lsdException w:name="Date" w:semiHidden="1" w:unhideWhenUsed="1"/>
+    <w:lsdException w:name="Body Text First Indent" w:semiHidden="1" w:unhideWhenUsed="1"/>
+    <w:lsdException w:name="Body Text First Indent 2" w:semiHidden="1" w:unhideWhenUsed="1"/>
+    <w:lsdException w:name="Note Heading" w:semiHidden="1" w:unhideWhenUsed="1"/>
+    <w:lsdException w:name="Body Text 2" w:semiHidden="1" w:unhideWhenUsed="1"/>
+    <w:lsdException w:name="Body Text 3" w:semiHidden="1" w:unhideWhenUsed="1"/>
+    <w:lsdException w:name="Body Text Indent 2" w:semiHidden="1" w:unhideWhenUsed="1"/>
+    <w:lsdException w:name="Body Text Indent 3" w:semiHidden="1" w:unhideWhenUsed="1"/>
+    <w:lsdException w:name="Block Text" w:semiHidden="1" w:unhideWhenUsed="1"/>
+    <w:lsdException w:name="Hyperlink" w:semiHidden="1" w:unhideWhenUsed="1"/>
+    <w:lsdException w:name="FollowedHyperlink" w:semiHidden="1" w:unhideWhenUsed="1"/>
+    <w:lsdException w:name="Strong" w:uiPriority="22" w:qFormat="1"/>
+    <w:lsdException w:name="Emphasis" w:uiPriority="20" w:qFormat="1"/>
+    <w:lsdException w:name="Document Map" w:semiHidden="1" w:unhideWhenUsed="1"/>
+    <w:lsdException w:name="Plain Text" w:semiHidden="1" w:unhideWhenUsed="1"/>
+    <w:lsdException w:name="E-mail Signature" w:semiHidden="1" w:unhideWhenUsed="1"/>
+    <w:lsdException w:name="HTML Top of Form" w:semiHidden="1" w:unhideWhenUsed="1"/>
+    <w:lsdException w:name="HTML Bottom of Form" w:semiHidden="1" w:unhideWhenUsed="1"/>
+    <w:lsdException w:name="Normal (Web)" w:semiHidden="1" w:unhideWhenUsed="1"/>
+    <w:lsdException w:name="HTML Acronym" w:semiHidden="1" w:unhideWhenUsed="1"/>
+    <w:lsdException w:name="HTML Address" w:semiHidden="1" w:unhideWhenUsed="1"/>
+    <w:lsdException w:name="HTML Cite" w:semiHidden="1" w:unhideWhenUsed="1"/>
+    <w:lsdException w:name="HTML Code" w:semiHidden="1" w:unhideWhenUsed="1"/>
+    <w:lsdException w:name="HTML Definition" w:semiHidden="1" w:unhideWhenUsed="1"/>
+    <w:lsdException w:name="HTML Keyboard" w:semiHidden="1" w:unhideWhenUsed="1"/>
+    <w:lsdException w:name="HTML Preformatted" w:semiHidden="1" w:unhideWhenUsed="1"/>
+    <w:lsdException w:name="HTML Sample" w:semiHidden="1" w:unhideWhenUsed="1"/>
+    <w:lsdException w:name="HTML Typewriter" w:semiHidden="1" w:unhideWhenUsed="1"/>
+    <w:lsdException w:name="HTML Variable" w:semiHidden="1" w:unhideWhenUsed="1"/>
+    <w:lsdException w:name="Normal Table" w:semiHidden="1" w:unhideWhenUsed="1"/>
+    <w:lsdException w:name="annotation subject" w:semiHidden="1" w:unhideWhenUsed="1"/>
+    <w:lsdException w:name="No List" w:semiHidden="1" w:unhideWhenUsed="1"/>
+    <w:lsdException w:name="Outline List 1" w:semiHidden="1" w:unhideWhenUsed="1"/>
+    <w:lsdException w:name="Outline List 2" w:semiHidden="1" w:unhideWhenUsed="1"/>
+    <w:lsdException w:name="Outline List 3" w:semiHidden="1" w:unhideWhenUsed="1"/>
+    <w:lsdException w:name="Table Simple 1" w:semiHidden="1" w:unhideWhenUsed="1"/>
+    <w:lsdException w:name="Table Simple 2" w:semiHidden="1" w:unhideWhenUsed="1"/>
+    <w:lsdException w:name="Table Simple 3" w:semiHidden="1" w:unhideWhenUsed="1"/>
+    <w:lsdException w:name="Table Classic 1" w:semiHidden="1" w:unhideWhenUsed="1"/>
+    <w:lsdException w:name="Table Classic 2" w:semiHidden="1" w:unhideWhenUsed="1"/>
+    <w:lsdException w:name="Table Classic 3" w:semiHidden="1" w:unhideWhenUsed="1"/>
+    <w:lsdException w:name="Table Classic 4" w:semiHidden="1" w:unhideWhenUsed="1"/>
+    <w:lsdException w:name="Table Colorful 1" w:semiHidden="1" w:unhideWhenUsed="1"/>
+    <w:lsdException w:name="Table Colorful 2" w:semiHidden="1" w:unhideWhenUsed="1"/>
+    <w:lsdException w:name="Table Colorful 3" w:semiHidden="1" w:unhideWhenUsed="1"/>
+    <w:lsdException w:name="Table Columns 1" w:semiHidden="1" w:unhideWhenUsed="1"/>
+    <w:lsdException w:name="Table Columns 2" w:semiHidden="1" w:unhideWhenUsed="1"/>
+    <w:lsdException w:name="Table Columns 3" w:semiHidden="1" w:unhideWhenUsed="1"/>
+    <w:lsdException w:name="Table Columns 4" w:semiHidden="1" w:unhideWhenUsed="1"/>
+    <w:lsdException w:name="Table Columns 5" w:semiHidden="1" w:unhideWhenUsed="1"/>
+    <w:lsdException w:name="Table Grid 1" w:semiHidden="1" w:unhideWhenUsed="1"/>
+    <w:lsdException w:name="Table Grid 2" w:semiHidden="1" w:unhideWhenUsed="1"/>
+    <w:lsdException w:name="Table Grid 3" w:semiHidden="1" w:unhideWhenUsed="1"/>
+    <w:lsdException w:name="Table Grid 4" w:semiHidden="1" w:unhideWhenUsed="1"/>
+    <w:lsdException w:name="Table Grid 5" w:semiHidden="1" w:unhideWhenUsed="1"/>
+    <w:lsdException w:name="Table Grid 6" w:semiHidden="1" w:unhideWhenUsed="1"/>
+    <w:lsdException w:name="Table Grid 7" w:semiHidden="1" w:unhideWhenUsed="1"/>
+    <w:lsdException w:name="Table Grid 8" w:semiHidden="1" w:unhideWhenUsed="1"/>
+    <w:lsdException w:name="Table List 1" w:semiHidden="1" w:unhideWhenUsed="1"/>
+    <w:lsdException w:name="Table List 2" w:semiHidden="1" w:unhideWhenUsed="1"/>
+    <w:lsdException w:name="Table List 3" w:semiHidden="1" w:unhideWhenUsed="1"/>
+    <w:lsdException w:name="Table List 4" w:semiHidden="1" w:unhideWhenUsed="1"/>
+    <w:lsdException w:name="Table List 5" w:semiHidden="1" w:unhideWhenUsed="1"/>
+    <w:lsdException w:name="Table List 6" w:semiHidden="1" w:unhideWhenUsed="1"/>
+    <w:lsdException w:name="Table List 7" w:semiHidden="1" w:unhideWhenUsed="1"/>
+    <w:lsdException w:name="Table List 8" w:semiHidden="1" w:unhideWhenUsed="1"/>
+    <w:lsdException w:name="Table 3D effects 1" w:semiHidden="1" w:unhideWhenUsed="1"/>
+    <w:lsdException w:name="Table 3D effects 2" w:semiHidden="1" w:unhideWhenUsed="1"/>
+    <w:lsdException w:name="Table 3D effects 3" w:semiHidden="1" w:unhideWhenUsed="1"/>
+    <w:lsdException w:name="Table Contemporary" w:semiHidden="1" w:unhideWhenUsed="1"/>
+    <w:lsdException w:name="Table Elegant" w:semiHidden="1" w:unhideWhenUsed="1"/>
+    <w:lsdException w:name="Table Professional" w:semiHidden="1" w:unhideWhenUsed="1"/>
+    <w:lsdException w:name="Table Subtle 1" w:semiHidden="1" w:unhideWhenUsed="1"/>
+    <w:lsdException w:name="Table Subtle 2" w:semiHidden="1" w:unhideWhenUsed="1"/>
+    <w:lsdException w:name="Table Web 1" w:semiHidden="1" w:unhideWhenUsed="1"/>
+    <w:lsdException w:name="Table Web 2" w:semiHidden="1" w:unhideWhenUsed="1"/>
+    <w:lsdException w:name="Table Web 3" w:semiHidden="1" w:unhideWhenUsed="1"/>
+    <w:lsdException w:name="Balloon Text" w:semiHidden="1" w:unhideWhenUsed="1"/>
+    <w:lsdException w:name="Table Grid" w:uiPriority="39"/>
+    <w:lsdException w:name="Table Theme" w:semiHidden="1" w:unhideWhenUsed="1"/>
+    <w:lsdException w:name="Placeholder Text" w:semiHidden="1"/>
+    <w:lsdException w:name="No Spacing" w:uiPriority="1" w:qFormat="1"/>
+    <w:lsdException w:name="Light Shading" w:uiPriority="60"/>
+    <w:lsdException w:name="Light List" w:uiPriority="61"/>
+    <w:lsdException w:name="Light Grid" w:uiPriority="62"/>
+    <w:lsdException w:name="Medium Shading 1" w:uiPriority="63"/>
+    <w:lsdException w:name="Medium Shading 2" w:uiPriority="64"/>
+    <w:lsdException w:name="Medium List 1" w:uiPriority="65"/>
+    <w:lsdException w:name="Medium List 2" w:uiPriority="66"/>
+    <w:lsdException w:name="Medium Grid 1" w:uiPriority="67"/>
+    <w:lsdException w:name="Medium Grid 2" w:uiPriority="68"/>
+    <w:lsdException w:name="Medium Grid 3" w:uiPriority="69"/>
+    <w:lsdException w:name="Dark List" w:uiPriority="70"/>
+    <w:lsdException w:name="Colorful Shading" w:uiPriority="71"/>
+    <w:lsdException w:name="Colorful List" w:uiPriority="72"/>
+    <w:lsdException w:name="Colorful Grid" w:uiPriority="73"/>
+    <w:lsdException w:name="Light Shading Accent 1" w:uiPriority="60"/>
+    <w:lsdException w:name="Light List Accent 1" w:uiPriority="61"/>
+    <w:lsdException w:name="Light Grid Accent 1" w:uiPriority="62"/>
+    <w:lsdException w:name="Medium Shading 1 Accent 1" w:uiPriority="63"/>
+    <w:lsdException w:name="Medium Shading 2 Accent 1" w:uiPriority="64"/>
+    <w:lsdException w:name="Medium List 1 Accent 1" w:uiPriority="65"/>
+    <w:lsdException w:name="Revision" w:semiHidden="1"/>
+    <w:lsdException w:name="List Paragraph" w:uiPriority="34" w:qFormat="1"/>
+    <w:lsdException w:name="Quote" w:uiPriority="29" w:qFormat="1"/>
+    <w:lsdException w:name="Intense Quote" w:uiPriority="30" w:qFormat="1"/>
+    <w:lsdException w:name="Medium List 2 Accent 1" w:uiPriority="66"/>
+    <w:lsdException w:name="Medium Grid 1 Accent 1" w:uiPriority="67"/>
+    <w:lsdException w:name="Medium Grid 2 Accent 1" w:uiPriority="68"/>
+    <w:lsdException w:name="Medium Grid 3 Accent 1" w:uiPriority="69"/>
+    <w:lsdException w:name="Dark List Accent 1" w:uiPriority="70"/>
+    <w:lsdException w:name="Colorful Shading Accent 1" w:uiPriority="71"/>
+    <w:lsdException w:name="Colorful List Accent 1" w:uiPriority="72"/>
+    <w:lsdException w:name="Colorful Grid Accent 1" w:uiPriority="73"/>
+    <w:lsdException w:name="Light Shading Accent 2" w:uiPriority="60"/>
+    <w:lsdException w:name="Light List Accent 2" w:uiPriority="61"/>
+    <w:lsdException w:name="Light Grid Accent 2" w:uiPriority="62"/>
+    <w:lsdException w:name="Medium Shading 1 Accent 2" w:uiPriority="63"/>
+    <w:lsdException w:name="Medium Shading 2 Accent 2" w:uiPriority="64"/>
+    <w:lsdException w:name="Medium List 1 Accent 2" w:uiPriority="65"/>
+    <w:lsdException w:name="Medium List 2 Accent 2" w:uiPriority="66"/>
+    <w:lsdException w:name="Medium Grid 1 Accent 2" w:uiPriority="67"/>
+    <w:lsdException w:name="Medium Grid 2 Accent 2" w:uiPriority="68"/>
+    <w:lsdException w:name="Medium Grid 3 Accent 2" w:uiPriority="69"/>
+    <w:lsdException w:name="Dark List Accent 2" w:uiPriority="70"/>
+    <w:lsdException w:name="Colorful Shading Accent 2" w:uiPriority="71"/>
+    <w:lsdException w:name="Colorful List Accent 2" w:uiPriority="72"/>
+    <w:lsdException w:name="Colorful Grid Accent 2" w:uiPriority="73"/>
+    <w:lsdException w:name="Light Shading Accent 3" w:uiPriority="60"/>
+    <w:lsdException w:name="Light List Accent 3" w:uiPriority="61"/>
+    <w:lsdException w:name="Light Grid Accent 3" w:uiPriority="62"/>
+    <w:lsdException w:name="Medium Shading 1 Accent 3" w:uiPriority="63"/>
+    <w:lsdException w:name="Medium Shading 2 Accent 3" w:uiPriority="64"/>
+    <w:lsdException w:name="Medium List 1 Accent 3" w:uiPriority="65"/>
+    <w:lsdException w:name="Medium List 2 Accent 3" w:uiPriority="66"/>
+    <w:lsdException w:name="Medium Grid 1 Accent 3" w:uiPriority="67"/>
+    <w:lsdException w:name="Medium Grid 2 Accent 3" w:uiPriority="68"/>
+    <w:lsdException w:name="Medium Grid 3 Accent 3" w:uiPriority="69"/>
+    <w:lsdException w:name="Dark List Accent 3" w:uiPriority="70"/>
+    <w:lsdException w:name="Colorful Shading Accent 3" w:uiPriority="71"/>
+    <w:lsdException w:name="Colorful List Accent 3" w:uiPriority="72"/>
+    <w:lsdException w:name="Colorful Grid Accent 3" w:uiPriority="73"/>
+    <w:lsdException w:name="Light Shading Accent 4" w:uiPriority="60"/>
+    <w:lsdException w:name="Light List Accent 4" w:uiPriority="61"/>
+    <w:lsdException w:name="Light Grid Accent 4" w:uiPriority="62"/>
+    <w:lsdException w:name="Medium Shading 1 Accent 4" w:uiPriority="63"/>
+    <w:lsdException w:name="Medium Shading 2 Accent 4" w:uiPriority="64"/>
+    <w:lsdException w:name="Medium List 1 Accent 4" w:uiPriority="65"/>
+    <w:lsdException w:name="Medium List 2 Accent 4" w:uiPriority="66"/>
+    <w:lsdException w:name="Medium Grid 1 Accent 4" w:uiPriority="67"/>
+    <w:lsdException w:name="Medium Grid 2 Accent 4" w:uiPriority="68"/>
+    <w:lsdException w:name="Medium Grid 3 Accent 4" w:uiPriority="69"/>
+    <w:lsdException w:name="Dark List Accent 4" w:uiPriority="70"/>
+    <w:lsdException w:name="Colorful Shading Accent 4" w:uiPriority="71"/>
+    <w:lsdException w:name="Colorful List Accent 4" w:uiPriority="72"/>
+    <w:lsdException w:name="Colorful Grid Accent 4" w:uiPriority="73"/>
+    <w:lsdException w:name="Light Shading Accent 5" w:uiPriority="60"/>
+    <w:lsdException w:name="Light List Accent 5" w:uiPriority="61"/>
+    <w:lsdException w:name="Light Grid Accent 5" w:uiPriority="62"/>
+    <w:lsdException w:name="Medium Shading 1 Accent 5" w:uiPriority="63"/>
+    <w:lsdException w:name="Medium Shading 2 Accent 5" w:uiPriority="64"/>
+    <w:lsdException w:name="Medium List 1 Accent 5" w:uiPriority="65"/>
+    <w:lsdException w:name="Medium List 2 Accent 5" w:uiPriority="66"/>
+    <w:lsdException w:name="Medium Grid 1 Accent 5" w:uiPriority="67"/>
+    <w:lsdException w:name="Medium Grid 2 Accent 5" w:uiPriority="68"/>
+    <w:lsdException w:name="Medium Grid 3 Accent 5" w:uiPriority="69"/>
+    <w:lsdException w:name="Dark List Accent 5" w:uiPriority="70"/>
+    <w:lsdException w:name="Colorful Shading Accent 5" w:uiPriority="71"/>
+    <w:lsdException w:name="Colorful List Accent 5" w:uiPriority="72"/>
+    <w:lsdException w:name="Colorful Grid Accent 5" w:uiPriority="73"/>
+    <w:lsdException w:name="Light Shading Accent 6" w:uiPriority="60"/>
+    <w:lsdException w:name="Light List Accent 6" w:uiPriority="61"/>
+    <w:lsdException w:name="Light Grid Accent 6" w:uiPriority="62"/>
+    <w:lsdException w:name="Medium Shading 1 Accent 6" w:uiPriority="63"/>
+    <w:lsdException w:name="Medium Shading 2 Accent 6" w:uiPriority="64"/>
+    <w:lsdException w:name="Medium List 1 Accent 6" w:uiPriority="65"/>
+    <w:lsdException w:name="Medium List 2 Accent 6" w:uiPriority="66"/>
+    <w:lsdException w:name="Medium Grid 1 Accent 6" w:uiPriority="67"/>
+    <w:lsdException w:name="Medium Grid 2 Accent 6" w:uiPriority="68"/>
+    <w:lsdException w:name="Medium Grid 3 Accent 6" w:uiPriority="69"/>
+    <w:lsdException w:name="Dark List Accent 6" w:uiPriority="70"/>
+    <w:lsdException w:name="Colorful Shading Accent 6" w:uiPriority="71"/>
+    <w:lsdException w:name="Colorful List Accent 6" w:uiPriority="72"/>
+    <w:lsdException w:name="Colorful Grid Accent 6" w:uiPriority="73"/>
+    <w:lsdException w:name="Subtle Emphasis" w:uiPriority="19" w:qFormat="1"/>
+    <w:lsdException w:name="Intense Emphasis" w:uiPriority="21" w:qFormat="1"/>
+    <w:lsdException w:name="Subtle Reference" w:uiPriority="31" w:qFormat="1"/>
+    <w:lsdException w:name="Intense Reference" w:uiPriority="32" w:qFormat="1"/>
+    <w:lsdException w:name="Book Title" w:uiPriority="33" w:qFormat="1"/>
+    <w:lsdException w:name="Bibliography" w:semiHidden="1" w:uiPriority="37" w:unhideWhenUsed="1"/>
+    <w:lsdException w:name="TOC Heading" w:semiHidden="1" w:uiPriority="39" w:unhideWhenUsed="1" w:qFormat="1"/>
+    <w:lsdException w:name="Plain Table 1" w:uiPriority="41"/>
+    <w:lsdException w:name="Plain Table 2" w:uiPriority="42"/>
+    <w:lsdException w:name="Plain Table 3" w:uiPriority="43"/>
+    <w:lsdException w:name="Plain Table 4" w:uiPriority="44"/>
+    <w:lsdException w:name="Plain Table 5" w:uiPriority="45"/>
+    <w:lsdException w:name="Grid Table Light" w:uiPriority="40"/>
+    <w:lsdException w:name="Grid Table 1 Light" w:uiPriority="46"/>
+    <w:lsdException w:name="Grid Table 2" w:uiPriority="47"/>
+    <w:lsdException w:name="Grid Table 3" w:uiPriority="48"/>
+    <w:lsdException w:name="Grid Table 4" w:uiPriority="49"/>
+    <w:lsdException w:name="Grid Table 5 Dark" w:uiPriority="50"/>
+    <w:lsdException w:name="Grid Table 6 Colorful" w:uiPriority="51"/>
+    <w:lsdException w:name="Grid Table 7 Colorful" w:uiPriority="52"/>
+    <w:lsdException w:name="Grid Table 1 Light Accent 1" w:uiPriority="46"/>
+    <w:lsdException w:name="Grid Table 2 Accent 1" w:uiPriority="47"/>
+    <w:lsdException w:name="Grid Table 3 Accent 1" w:uiPriority="48"/>
+    <w:lsdException w:name="Grid Table 4 Accent 1" w:uiPriority="49"/>
+    <w:lsdException w:name="Grid Table 5 Dark Accent 1" w:uiPriority="50"/>
+    <w:lsdException w:name="Grid Table 6 Colorful Accent 1" w:uiPriority="51"/>
+    <w:lsdException w:name="Grid Table 7 Colorful Accent 1" w:uiPriority="52"/>
+    <w:lsdException w:name="Grid Table 1 Light Accent 2" w:uiPriority="46"/>
+    <w:lsdException w:name="Grid Table 2 Accent 2" w:uiPriority="47"/>
+    <w:lsdException w:name="Grid Table 3 Accent 2" w:uiPriority="48"/>
+    <w:lsdException w:name="Grid Table 4 Accent 2" w:uiPriority="49"/>
+    <w:lsdException w:name="Grid Table 5 Dark Accent 2" w:uiPriority="50"/>
+    <w:lsdException w:name="Grid Table 6 Colorful Accent 2" w:uiPriority="51"/>
+    <w:lsdException w:name="Grid Table 7 Colorful Accent 2" w:uiPriority="52"/>
+    <w:lsdException w:name="Grid Table 1 Light Accent 3" w:uiPriority="46"/>
+    <w:lsdException w:name="Grid Table 2 Accent 3" w:uiPriority="47"/>
+    <w:lsdException w:name="Grid Table 3 Accent 3" w:uiPriority="48"/>
+    <w:lsdException w:name="Grid Table 4 Accent 3" w:uiPriority="49"/>
+    <w:lsdException w:name="Grid Table 5 Dark Accent 3" w:uiPriority="50"/>
+    <w:lsdException w:name="Grid Table 6 Colorful Accent 3" w:uiPriority="51"/>
+    <w:lsdException w:name="Grid Table 7 Colorful Accent 3" w:uiPriority="52"/>
+    <w:lsdException w:name="Grid Table 1 Light Accent 4" w:uiPriority="46"/>
+    <w:lsdException w:name="Grid Table 2 Accent 4" w:uiPriority="47"/>
+    <w:lsdException w:name="Grid Table 3 Accent 4" w:uiPriority="48"/>
+    <w:lsdException w:name="Grid Table 4 Accent 4" w:uiPriority="49"/>
+    <w:lsdException w:name="Grid Table 5 Dark Accent 4" w:uiPriority="50"/>
+    <w:lsdException w:name="Grid Table 6 Colorful Accent 4" w:uiPriority="51"/>
+    <w:lsdException w:name="Grid Table 7 Colorful Accent 4" w:uiPriority="52"/>
+    <w:lsdException w:name="Grid Table 1 Light Accent 5" w:uiPriority="46"/>
+    <w:lsdException w:name="Grid Table 2 Accent 5" w:uiPriority="47"/>
+    <w:lsdException w:name="Grid Table 3 Accent 5" w:uiPriority="48"/>
+    <w:lsdException w:name="Grid Table 4 Accent 5" w:uiPriority="49"/>
+    <w:lsdException w:name="Grid Table 5 Dark Accent 5" w:uiPriority="50"/>
+    <w:lsdException w:name="Grid Table 6 Colorful Accent 5" w:uiPriority="51"/>
+    <w:lsdException w:name="Grid Table 7 Colorful Accent 5" w:uiPriority="52"/>
+    <w:lsdException w:name="Grid Table 1 Light Accent 6" w:uiPriority="46"/>
+    <w:lsdException w:name="Grid Table 2 Accent 6" w:uiPriority="47"/>
+    <w:lsdException w:name="Grid Table 3 Accent 6" w:uiPriority="48"/>
+    <w:lsdException w:name="Grid Table 4 Accent 6" w:uiPriority="49"/>
+    <w:lsdException w:name="Grid Table 5 Dark Accent 6" w:uiPriority="50"/>
+    <w:lsdException w:name="Grid Table 6 Colorful Accent 6" w:uiPriority="51"/>
+    <w:lsdException w:name="Grid Table 7 Colorful Accent 6" w:uiPriority="52"/>
+    <w:lsdException w:name="List Table 1 Light" w:uiPriority="46"/>
+    <w:lsdException w:name="List Table 2" w:uiPriority="47"/>
+    <w:lsdException w:name="List Table 3" w:uiPriority="48"/>
+    <w:lsdException w:name="List Table 4" w:uiPriority="49"/>
+    <w:lsdException w:name="List Table 5 Dark" w:uiPriority="50"/>
+    <w:lsdException w:name="List Table 6 Colorful" w:uiPriority="51"/>
+    <w:lsdException w:name="List Table 7 Colorful" w:uiPriority="52"/>
+    <w:lsdException w:name="List Table 1 Light Accent 1" w:uiPriority="46"/>
+    <w:lsdException w:name="List Table 2 Accent 1" w:uiPriority="47"/>
+    <w:lsdException w:name="List Table 3 Accent 1" w:uiPriority="48"/>
+    <w:lsdException w:name="List Table 4 Accent 1" w:uiPriority="49"/>
+    <w:lsdException w:name="List Table 5 Dark Accent 1" w:uiPriority="50"/>
+    <w:lsdException w:name="List Table 6 Colorful Accent 1" w:uiPriority="51"/>
+    <w:lsdException w:name="List Table 7 Colorful Accent 1" w:uiPriority="52"/>
+    <w:lsdException w:name="List Table 1 Light Accent 2" w:uiPriority="46"/>
+    <w:lsdException w:name="List Table 2 Accent 2" w:uiPriority="47"/>
+    <w:lsdException w:name="List Table 3 Accent 2" w:uiPriority="48"/>
+    <w:lsdException w:name="List Table 4 Accent 2" w:uiPriority="49"/>
+    <w:lsdException w:name="List Table 5 Dark Accent 2" w:uiPriority="50"/>
+    <w:lsdException w:name="List Table 6 Colorful Accent 2" w:uiPriority="51"/>
+    <w:lsdException w:name="List Table 7 Colorful Accent 2" w:uiPriority="52"/>
+    <w:lsdException w:name="List Table 1 Light Accent 3" w:uiPriority="46"/>
+    <w:lsdException w:name="List Table 2 Accent 3" w:uiPriority="47"/>
+    <w:lsdException w:name="List Table 3 Accent 3" w:uiPriority="48"/>
+    <w:lsdException w:name="List Table 4 Accent 3" w:uiPriority="49"/>
+    <w:lsdException w:name="List Table 5 Dark Accent 3" w:uiPriority="50"/>
+    <w:lsdException w:name="List Table 6 Colorful Accent 3" w:uiPriority="51"/>
+    <w:lsdException w:name="List Table 7 Colorful Accent 3" w:uiPriority="52"/>
+    <w:lsdException w:name="List Table 1 Light Accent 4" w:uiPriority="46"/>
+    <w:lsdException w:name="List Table 2 Accent 4" w:uiPriority="47"/>
+    <w:lsdException w:name="List Table 3 Accent 4" w:uiPriority="48"/>
+    <w:lsdException w:name="List Table 4 Accent 4" w:uiPriority="49"/>
+    <w:lsdException w:name="List Table 5 Dark Accent 4" w:uiPriority="50"/>
+    <w:lsdException w:name="List Table 6 Colorful Accent 4" w:uiPriority="51"/>
+    <w:lsdException w:name="List Table 7 Colorful Accent 4" w:uiPriority="52"/>
+    <w:lsdException w:name="List Table 1 Light Accent 5" w:uiPriority="46"/>
+    <w:lsdException w:name="List Table 2 Accent 5" w:uiPriority="47"/>
+    <w:lsdException w:name="List Table 3 Accent 5" w:uiPriority="48"/>
+    <w:lsdException w:name="List Table 4 Accent 5" w:uiPriority="49"/>
+    <w:lsdException w:name="List Table 5 Dark Accent 5" w:uiPriority="50"/>
+    <w:lsdException w:name="List Table 6 Colorful Accent 5" w:uiPriority="51"/>
+    <w:lsdException w:name="List Table 7 Colorful Accent 5" w:uiPriority="52"/>
+    <w:lsdException w:name="List Table 1 Light Accent 6" w:uiPriority="46"/>
+    <w:lsdException w:name="List Table 2 Accent 6" w:uiPriority="47"/>
+    <w:lsdException w:name="List Table 3 Accent 6" w:uiPriority="48"/>
+    <w:lsdException w:name="List Table 4 Accent 6" w:uiPriority="49"/>
+    <w:lsdException w:name="List Table 5 Dark Accent 6" w:uiPriority="50"/>
+    <w:lsdException w:name="List Table 6 Colorful Accent 6" w:uiPriority="51"/>
+    <w:lsdException w:name="List Table 7 Colorful Accent 6" w:uiPriority="52"/>
   </w:latentStyles>
   <w:style w:type="paragraph" w:default="1" w:styleId="Normal">
     <w:name w:val="Normal"/>
@@ -10503,7 +11127,6 @@
     <w:uiPriority w:val="99"/>
     <w:semiHidden/>
     <w:unhideWhenUsed/>
-    <w:qFormat/>
     <w:tblPr>
       <w:tblInd w:w="0" w:type="dxa"/>
       <w:tblCellMar>
@@ -10641,7 +11264,6 @@
       <w:spacing w:after="0" w:line="240" w:lineRule="auto"/>
     </w:pPr>
     <w:tblPr>
-      <w:tblInd w:w="0" w:type="dxa"/>
       <w:tblBorders>
         <w:top w:val="single" w:sz="4" w:space="0" w:color="auto"/>
         <w:left w:val="single" w:sz="4" w:space="0" w:color="auto"/>
@@ -10650,12 +11272,6 @@
         <w:insideH w:val="single" w:sz="4" w:space="0" w:color="auto"/>
         <w:insideV w:val="single" w:sz="4" w:space="0" w:color="auto"/>
       </w:tblBorders>
-      <w:tblCellMar>
-        <w:top w:w="0" w:type="dxa"/>
-        <w:left w:w="108" w:type="dxa"/>
-        <w:bottom w:w="0" w:type="dxa"/>
-        <w:right w:w="108" w:type="dxa"/>
-      </w:tblCellMar>
     </w:tblPr>
   </w:style>
   <w:style w:type="character" w:styleId="CommentReference">
@@ -11033,7 +11649,7 @@
   <a:extraClrSchemeLst/>
   <a:extLst>
     <a:ext uri="{05A4C25C-085E-4340-85A3-A5531E510DB2}">
-      <thm15:themeFamily xmlns:thm15="http://schemas.microsoft.com/office/thememl/2012/main" xmlns="" name="Office Theme" id="{62F939B6-93AF-4DB8-9C6B-D6C7DFDC589F}" vid="{4A3C46E8-61CC-4603-A589-7422A47A8E4A}"/>
+      <thm15:themeFamily xmlns:thm15="http://schemas.microsoft.com/office/thememl/2012/main" name="Office Theme" id="{62F939B6-93AF-4DB8-9C6B-D6C7DFDC589F}" vid="{4A3C46E8-61CC-4603-A589-7422A47A8E4A}"/>
     </a:ext>
   </a:extLst>
 </a:theme>

</xml_diff>

<commit_message>
Removed the rest of the prints, finalised report.
</commit_message>
<xml_diff>
--- a/report.docx
+++ b/report.docx
@@ -190,15 +190,10 @@
         <w:tab/>
       </w:r>
       <w:r>
-        <w:t xml:space="preserve">The name of the node (A or B or C </w:t>
-      </w:r>
-      <w:proofErr w:type="spellStart"/>
-      <w:r>
-        <w:t>etc</w:t>
-      </w:r>
-      <w:proofErr w:type="spellEnd"/>
-      <w:r>
-        <w:t>)</w:t>
+        <w:tab/>
+      </w:r>
+      <w:r>
+        <w:t>The name of the node (A or B or C etc)</w:t>
       </w:r>
     </w:p>
     <w:p>
@@ -216,13 +211,8 @@
         <w:t>Double</w:t>
       </w:r>
       <w:r>
-        <w:t xml:space="preserve"> </w:t>
-      </w:r>
-      <w:proofErr w:type="spellStart"/>
-      <w:r>
-        <w:t>minDistance</w:t>
-      </w:r>
-      <w:proofErr w:type="spellEnd"/>
+        <w:t xml:space="preserve"> minDistance</w:t>
+      </w:r>
       <w:r>
         <w:t xml:space="preserve">: </w:t>
       </w:r>
@@ -230,15 +220,7 @@
         <w:tab/>
       </w:r>
       <w:r>
-        <w:t xml:space="preserve">Keeps track of the minimum distance this particular node is from the start Node. Required for </w:t>
-      </w:r>
-      <w:proofErr w:type="spellStart"/>
-      <w:r>
-        <w:t>Dijkstra’s</w:t>
-      </w:r>
-      <w:proofErr w:type="spellEnd"/>
-      <w:r>
-        <w:t xml:space="preserve"> Algorithm.</w:t>
+        <w:t>Keeps track of the minimum distance this particular node is from the start Node. Required for Dijkstra’s Algorithm.</w:t>
       </w:r>
     </w:p>
     <w:p>
@@ -256,15 +238,13 @@
         <w:t>Node</w:t>
       </w:r>
       <w:r>
-        <w:t xml:space="preserve"> </w:t>
-      </w:r>
-      <w:proofErr w:type="spellStart"/>
-      <w:r>
-        <w:t>prev</w:t>
-      </w:r>
-      <w:proofErr w:type="spellEnd"/>
+        <w:t xml:space="preserve"> prev</w:t>
+      </w:r>
       <w:r>
         <w:t>:</w:t>
+      </w:r>
+      <w:r>
+        <w:tab/>
       </w:r>
       <w:r>
         <w:tab/>
@@ -318,6 +298,12 @@
         <w:tab/>
       </w:r>
       <w:r>
+        <w:tab/>
+      </w:r>
+      <w:r>
+        <w:tab/>
+      </w:r>
+      <w:r>
         <w:t>Contains one of the two Nodes at either end of the Edge.</w:t>
       </w:r>
     </w:p>
@@ -345,6 +331,12 @@
         <w:tab/>
       </w:r>
       <w:r>
+        <w:tab/>
+      </w:r>
+      <w:r>
+        <w:tab/>
+      </w:r>
+      <w:r>
         <w:t>Contains one of the two Nodes at either end of the Edge.</w:t>
       </w:r>
     </w:p>
@@ -356,24 +348,20 @@
           <w:numId w:val="13"/>
         </w:numPr>
       </w:pPr>
-      <w:proofErr w:type="spellStart"/>
       <w:r>
         <w:rPr>
           <w:b/>
         </w:rPr>
         <w:t>Int</w:t>
       </w:r>
-      <w:proofErr w:type="spellEnd"/>
-      <w:r>
-        <w:t xml:space="preserve"> </w:t>
-      </w:r>
-      <w:proofErr w:type="spellStart"/>
-      <w:r>
-        <w:t>propagationDelay</w:t>
-      </w:r>
-      <w:proofErr w:type="spellEnd"/>
+      <w:r>
+        <w:t xml:space="preserve"> propagationDelay</w:t>
+      </w:r>
       <w:r>
         <w:t>:</w:t>
+      </w:r>
+      <w:r>
+        <w:tab/>
       </w:r>
       <w:r>
         <w:tab/>
@@ -400,26 +388,16 @@
         <w:t>Double</w:t>
       </w:r>
       <w:r>
-        <w:t xml:space="preserve"> </w:t>
-      </w:r>
-      <w:proofErr w:type="spellStart"/>
-      <w:r>
-        <w:t>numSimulCircuits</w:t>
-      </w:r>
-      <w:proofErr w:type="spellEnd"/>
+        <w:t xml:space="preserve"> numSimulCircuits</w:t>
+      </w:r>
       <w:r>
         <w:t xml:space="preserve">: </w:t>
       </w:r>
       <w:r>
         <w:tab/>
       </w:r>
-      <w:proofErr w:type="spellStart"/>
-      <w:r>
-        <w:t>numSimulCircuits</w:t>
-      </w:r>
-      <w:proofErr w:type="spellEnd"/>
-      <w:r>
-        <w:t xml:space="preserve"> is an argument taken in from topology.txt.</w:t>
+      <w:r>
+        <w:t>numSimulCircuits is an argument taken in from topology.txt.</w:t>
       </w:r>
     </w:p>
     <w:p>
@@ -430,33 +408,11 @@
           <w:numId w:val="13"/>
         </w:numPr>
       </w:pPr>
-      <w:proofErr w:type="spellStart"/>
       <w:r>
         <w:rPr>
           <w:b/>
         </w:rPr>
-        <w:t>ArrayList</w:t>
-      </w:r>
-      <w:proofErr w:type="spellEnd"/>
-      <w:r>
-        <w:rPr>
-          <w:b/>
-        </w:rPr>
-        <w:t>&lt;</w:t>
-      </w:r>
-      <w:proofErr w:type="spellStart"/>
-      <w:r>
-        <w:rPr>
-          <w:b/>
-        </w:rPr>
-        <w:t>VirtualCircuit</w:t>
-      </w:r>
-      <w:proofErr w:type="spellEnd"/>
-      <w:r>
-        <w:rPr>
-          <w:b/>
-        </w:rPr>
-        <w:t>&gt;</w:t>
+        <w:t>ArrayList&lt;VirtualCircuit&gt;</w:t>
       </w:r>
       <w:r>
         <w:t xml:space="preserve"> circuits</w:t>
@@ -475,11 +431,9 @@
       <w:pPr>
         <w:pStyle w:val="Heading3"/>
       </w:pPr>
-      <w:proofErr w:type="spellStart"/>
       <w:r>
         <w:t>UndirectedGraph</w:t>
       </w:r>
-      <w:proofErr w:type="spellEnd"/>
     </w:p>
     <w:p>
       <w:r>
@@ -499,19 +453,11 @@
           <w:numId w:val="18"/>
         </w:numPr>
       </w:pPr>
-      <w:proofErr w:type="spellStart"/>
       <w:r>
         <w:rPr>
           <w:b/>
         </w:rPr>
-        <w:t>ArrayList</w:t>
-      </w:r>
-      <w:proofErr w:type="spellEnd"/>
-      <w:r>
-        <w:rPr>
-          <w:b/>
-        </w:rPr>
-        <w:t xml:space="preserve">&lt;Node&gt; </w:t>
+        <w:t xml:space="preserve">ArrayList&lt;Node&gt; </w:t>
       </w:r>
       <w:r>
         <w:t>nodes</w:t>
@@ -534,19 +480,11 @@
           <w:numId w:val="15"/>
         </w:numPr>
       </w:pPr>
-      <w:proofErr w:type="spellStart"/>
       <w:r>
         <w:rPr>
           <w:b/>
         </w:rPr>
-        <w:t>ArrayList</w:t>
-      </w:r>
-      <w:proofErr w:type="spellEnd"/>
-      <w:r>
-        <w:rPr>
-          <w:b/>
-        </w:rPr>
-        <w:t>&lt;Edge&gt;</w:t>
+        <w:t>ArrayList&lt;Edge&gt;</w:t>
       </w:r>
       <w:r>
         <w:t xml:space="preserve"> edges</w:t>
@@ -587,11 +525,6 @@
       </w:r>
       <w:r>
         <w:t xml:space="preserve"> (VCN)</w:t>
-      </w:r>
-    </w:p>
-    <w:p>
-      <w:r>
-        <w:t>Temporary values. Still need to fix bug regarding bidirectional edges.</w:t>
       </w:r>
     </w:p>
     <w:tbl>
@@ -638,11 +571,9 @@
             </w:r>
           </w:p>
           <w:p>
-            <w:proofErr w:type="spellStart"/>
             <w:r>
               <w:t>pkt</w:t>
             </w:r>
-            <w:proofErr w:type="spellEnd"/>
           </w:p>
         </w:tc>
         <w:tc>
@@ -650,21 +581,14 @@
             <w:tcW w:w="1395" w:type="dxa"/>
           </w:tcPr>
           <w:p>
-            <w:proofErr w:type="spellStart"/>
-            <w:r>
-              <w:t>Succ</w:t>
-            </w:r>
-            <w:proofErr w:type="spellEnd"/>
-            <w:r>
-              <w:t>. Routed</w:t>
-            </w:r>
-          </w:p>
-          <w:p>
-            <w:proofErr w:type="spellStart"/>
+            <w:r>
+              <w:t>Succ. Routed</w:t>
+            </w:r>
+          </w:p>
+          <w:p>
             <w:r>
               <w:t>pkt</w:t>
             </w:r>
-            <w:proofErr w:type="spellEnd"/>
           </w:p>
         </w:tc>
         <w:tc>
@@ -677,11 +601,9 @@
             </w:r>
           </w:p>
           <w:p>
-            <w:proofErr w:type="spellStart"/>
             <w:r>
               <w:t>pkt</w:t>
             </w:r>
-            <w:proofErr w:type="spellEnd"/>
           </w:p>
         </w:tc>
         <w:tc>
@@ -689,21 +611,14 @@
             <w:tcW w:w="1467" w:type="dxa"/>
           </w:tcPr>
           <w:p>
-            <w:proofErr w:type="spellStart"/>
-            <w:r>
-              <w:t>Num</w:t>
-            </w:r>
-            <w:proofErr w:type="spellEnd"/>
-            <w:r>
-              <w:t xml:space="preserve"> blocked</w:t>
-            </w:r>
-          </w:p>
-          <w:p>
-            <w:proofErr w:type="spellStart"/>
+            <w:r>
+              <w:t>Num blocked</w:t>
+            </w:r>
+          </w:p>
+          <w:p>
             <w:r>
               <w:t>pkt</w:t>
             </w:r>
-            <w:proofErr w:type="spellEnd"/>
           </w:p>
         </w:tc>
         <w:tc>
@@ -716,11 +631,9 @@
             </w:r>
           </w:p>
           <w:p>
-            <w:proofErr w:type="spellStart"/>
             <w:r>
               <w:t>pkt</w:t>
             </w:r>
-            <w:proofErr w:type="spellEnd"/>
           </w:p>
         </w:tc>
         <w:tc>
@@ -728,13 +641,8 @@
             <w:tcW w:w="681" w:type="dxa"/>
           </w:tcPr>
           <w:p>
-            <w:proofErr w:type="spellStart"/>
-            <w:r>
-              <w:t>Avg</w:t>
-            </w:r>
-            <w:proofErr w:type="spellEnd"/>
-            <w:r>
-              <w:t xml:space="preserve"> hops</w:t>
+            <w:r>
+              <w:t>Avg hops</w:t>
             </w:r>
           </w:p>
         </w:tc>
@@ -1134,43 +1042,26 @@
         <w:t xml:space="preserve"> links.</w:t>
       </w:r>
       <w:r>
-        <w:t xml:space="preserve"> This means that there is a lower likelihood that the number of virtual circuits involved in the links in SDP will exceed the </w:t>
-      </w:r>
-      <w:proofErr w:type="spellStart"/>
-      <w:r>
-        <w:t>numSimulCircuits</w:t>
-      </w:r>
-      <w:proofErr w:type="spellEnd"/>
-      <w:r>
-        <w:t xml:space="preserve"> field in each Edge than in SHP.</w:t>
-      </w:r>
-      <w:r>
-        <w:t xml:space="preserve"> As for LLP, it</w:t>
-      </w:r>
-      <w:r>
-        <w:t xml:space="preserve"> takes the least loaded path which theoretically results in the smallest amount of blocked packets, given that paths with greater free capacity are chosen preferentially</w:t>
-      </w:r>
-      <w:r>
-        <w:t>. Number of hops is irrelevant to the LLP algorithm. Hence, there is the lowest number and percentage of blocked packets (12342, 4.76%)</w:t>
+        <w:t xml:space="preserve"> This means that there is a lower likelihood that the number of virtual circuits involved in the links in SDP will exceed the numSimulCircuits field in each Edge than in SHP.</w:t>
+      </w:r>
+      <w:r>
+        <w:t xml:space="preserve"> As for LLP, it takes the least loaded path which theoretically results in the smallest amount of blocked packets, given that paths with greater free capacity are chosen preferentially. Number of hops is irrelevant to the LLP algorithm. Hence, there is the lowest number and percentage of blocked packets (12342, 4.76%)</w:t>
       </w:r>
     </w:p>
     <w:p>
-      <w:commentRangeStart w:id="0"/>
       <w:r>
         <w:t>Additionally, the cumulative propagation delay for SDP is 142.25, smaller than that of SHP, 173.53. This smaller propagation delay is directly beneficial for SDP, given that the SDP algorithm uses propagation delays of the Links as the length of the path taken</w:t>
       </w:r>
       <w:r>
-        <w:t>. This means that packets take a shorter time to travel the distance from source node to destination, and its resources can be freed for use by other packets more quickly.</w:t>
-      </w:r>
-      <w:commentRangeEnd w:id="0"/>
-      <w:r>
-        <w:rPr>
-          <w:rStyle w:val="CommentReference"/>
-        </w:rPr>
-        <w:commentReference w:id="0"/>
-      </w:r>
-      <w:r>
-        <w:t xml:space="preserve"> For LLP, propagation delay is irrelevant, since it will always choose the path with the least overall load, even if the path is physically longer than other possible paths, or if there is a greater delay as a result of the higher cumulative total propagation delay from such longer paths.</w:t>
+        <w:t>. This means that packets take a shorter time to travel the distance f</w:t>
+      </w:r>
+      <w:r>
+        <w:t xml:space="preserve">rom source node to destination. </w:t>
+      </w:r>
+      <w:bookmarkStart w:id="0" w:name="_GoBack"/>
+      <w:bookmarkEnd w:id="0"/>
+      <w:r>
+        <w:t>For LLP, propagation delay is irrelevant, since it will always choose the path with the least overall load, even if the path is physically longer than other possible paths, or if there is a greater delay as a result of the higher cumulative total propagation delay from such longer paths.</w:t>
       </w:r>
     </w:p>
     <w:p>
@@ -1189,16 +1080,7 @@
     </w:p>
     <w:p>
       <w:r>
-        <w:t>A</w:t>
-      </w:r>
-      <w:r>
-        <w:t>ll three of the algorithms have their advantages and disadvantages for factors such successful packets, hops and propagation delay. There is no one correct algorithm to use all of the time and it must be chosen to meet the user</w:t>
-      </w:r>
-      <w:r>
-        <w:t>’</w:t>
-      </w:r>
-      <w:r>
-        <w:t>s specific needs.</w:t>
+        <w:t>All three of the algorithms have their advantages and disadvantages for factors such successful packets, hops and propagation delay. There is no one correct algorithm to use all of the time and it must be chosen to meet the user’s specific needs.</w:t>
       </w:r>
     </w:p>
     <w:p/>
@@ -1232,16 +1114,11 @@
       <w:r>
         <w:t xml:space="preserve">acket </w:t>
       </w:r>
-      <w:proofErr w:type="gramStart"/>
       <w:r>
         <w:t>N</w:t>
       </w:r>
       <w:r>
-        <w:t>etwork(</w:t>
-      </w:r>
-      <w:proofErr w:type="gramEnd"/>
-      <w:r>
-        <w:t>VPN)</w:t>
+        <w:t>etwork(VPN)</w:t>
       </w:r>
     </w:p>
     <w:p/>
@@ -1253,27 +1130,14 @@
       <w:r>
         <w:t xml:space="preserve">Table </w:t>
       </w:r>
-      <w:r>
-        <w:fldChar w:fldCharType="begin"/>
-      </w:r>
-      <w:r>
-        <w:instrText xml:space="preserve"> SEQ Table \* ARABIC </w:instrText>
-      </w:r>
-      <w:r>
-        <w:fldChar w:fldCharType="separate"/>
-      </w:r>
-      <w:r>
-        <w:rPr>
-          <w:noProof/>
-        </w:rPr>
-        <w:t>1</w:t>
-      </w:r>
-      <w:r>
-        <w:rPr>
-          <w:noProof/>
-        </w:rPr>
-        <w:fldChar w:fldCharType="end"/>
-      </w:r>
+      <w:fldSimple w:instr=" SEQ Table \* ARABIC ">
+        <w:r>
+          <w:rPr>
+            <w:noProof/>
+          </w:rPr>
+          <w:t>1</w:t>
+        </w:r>
+      </w:fldSimple>
     </w:p>
     <w:tbl>
       <w:tblPr>
@@ -1650,23 +1514,13 @@
                 <w:lang w:val="en-AU" w:eastAsia="en-AU"/>
               </w:rPr>
             </w:pPr>
-            <w:proofErr w:type="spellStart"/>
-            <w:r>
-              <w:rPr>
-                <w:rFonts w:ascii="Calibri" w:eastAsia="Times New Roman" w:hAnsi="Calibri" w:cs="Calibri"/>
-                <w:color w:val="000000"/>
-                <w:lang w:val="en-AU" w:eastAsia="en-AU"/>
-              </w:rPr>
-              <w:t>Succ</w:t>
-            </w:r>
-            <w:proofErr w:type="spellEnd"/>
-            <w:r>
-              <w:rPr>
-                <w:rFonts w:ascii="Calibri" w:eastAsia="Times New Roman" w:hAnsi="Calibri" w:cs="Calibri"/>
-                <w:color w:val="000000"/>
-                <w:lang w:val="en-AU" w:eastAsia="en-AU"/>
-              </w:rPr>
-              <w:t>. Routed</w:t>
+            <w:r>
+              <w:rPr>
+                <w:rFonts w:ascii="Calibri" w:eastAsia="Times New Roman" w:hAnsi="Calibri" w:cs="Calibri"/>
+                <w:color w:val="000000"/>
+                <w:lang w:val="en-AU" w:eastAsia="en-AU"/>
+              </w:rPr>
+              <w:t>Succ. Routed</w:t>
             </w:r>
           </w:p>
         </w:tc>
@@ -1722,23 +1576,13 @@
                 <w:lang w:val="en-AU" w:eastAsia="en-AU"/>
               </w:rPr>
             </w:pPr>
-            <w:proofErr w:type="spellStart"/>
-            <w:r>
-              <w:rPr>
-                <w:rFonts w:ascii="Calibri" w:eastAsia="Times New Roman" w:hAnsi="Calibri" w:cs="Calibri"/>
-                <w:color w:val="000000"/>
-                <w:lang w:val="en-AU" w:eastAsia="en-AU"/>
-              </w:rPr>
-              <w:t>Num</w:t>
-            </w:r>
-            <w:proofErr w:type="spellEnd"/>
-            <w:r>
-              <w:rPr>
-                <w:rFonts w:ascii="Calibri" w:eastAsia="Times New Roman" w:hAnsi="Calibri" w:cs="Calibri"/>
-                <w:color w:val="000000"/>
-                <w:lang w:val="en-AU" w:eastAsia="en-AU"/>
-              </w:rPr>
-              <w:t xml:space="preserve"> blocked</w:t>
+            <w:r>
+              <w:rPr>
+                <w:rFonts w:ascii="Calibri" w:eastAsia="Times New Roman" w:hAnsi="Calibri" w:cs="Calibri"/>
+                <w:color w:val="000000"/>
+                <w:lang w:val="en-AU" w:eastAsia="en-AU"/>
+              </w:rPr>
+              <w:t>Num blocked</w:t>
             </w:r>
           </w:p>
         </w:tc>
@@ -1795,23 +1639,13 @@
                 <w:lang w:val="en-AU" w:eastAsia="en-AU"/>
               </w:rPr>
             </w:pPr>
-            <w:proofErr w:type="spellStart"/>
-            <w:r>
-              <w:rPr>
-                <w:rFonts w:ascii="Calibri" w:eastAsia="Times New Roman" w:hAnsi="Calibri" w:cs="Calibri"/>
-                <w:color w:val="000000"/>
-                <w:lang w:val="en-AU" w:eastAsia="en-AU"/>
-              </w:rPr>
-              <w:t>Avg</w:t>
-            </w:r>
-            <w:proofErr w:type="spellEnd"/>
-            <w:r>
-              <w:rPr>
-                <w:rFonts w:ascii="Calibri" w:eastAsia="Times New Roman" w:hAnsi="Calibri" w:cs="Calibri"/>
-                <w:color w:val="000000"/>
-                <w:lang w:val="en-AU" w:eastAsia="en-AU"/>
-              </w:rPr>
-              <w:t xml:space="preserve"> hops</w:t>
+            <w:r>
+              <w:rPr>
+                <w:rFonts w:ascii="Calibri" w:eastAsia="Times New Roman" w:hAnsi="Calibri" w:cs="Calibri"/>
+                <w:color w:val="000000"/>
+                <w:lang w:val="en-AU" w:eastAsia="en-AU"/>
+              </w:rPr>
+              <w:t>Avg hops</w:t>
             </w:r>
           </w:p>
         </w:tc>
@@ -1921,7 +1755,6 @@
                 <w:lang w:val="en-AU" w:eastAsia="en-AU"/>
               </w:rPr>
             </w:pPr>
-            <w:proofErr w:type="spellStart"/>
             <w:r>
               <w:rPr>
                 <w:rFonts w:ascii="Calibri" w:eastAsia="Times New Roman" w:hAnsi="Calibri" w:cs="Calibri"/>
@@ -1930,31 +1763,29 @@
               </w:rPr>
               <w:t>pkt</w:t>
             </w:r>
-            <w:proofErr w:type="spellEnd"/>
-          </w:p>
-        </w:tc>
-        <w:tc>
-          <w:tcPr>
-            <w:tcW w:w="976" w:type="dxa"/>
-            <w:tcBorders>
-              <w:top w:val="nil"/>
-              <w:left w:val="nil"/>
-              <w:bottom w:val="single" w:sz="8" w:space="0" w:color="auto"/>
-              <w:right w:val="single" w:sz="8" w:space="0" w:color="auto"/>
-            </w:tcBorders>
-            <w:shd w:val="clear" w:color="auto" w:fill="auto"/>
-            <w:hideMark/>
-          </w:tcPr>
-          <w:p>
-            <w:pPr>
-              <w:spacing w:after="0" w:line="240" w:lineRule="auto"/>
-              <w:rPr>
-                <w:rFonts w:ascii="Calibri" w:eastAsia="Times New Roman" w:hAnsi="Calibri" w:cs="Calibri"/>
-                <w:color w:val="000000"/>
-                <w:lang w:val="en-AU" w:eastAsia="en-AU"/>
-              </w:rPr>
-            </w:pPr>
-            <w:proofErr w:type="spellStart"/>
+          </w:p>
+        </w:tc>
+        <w:tc>
+          <w:tcPr>
+            <w:tcW w:w="976" w:type="dxa"/>
+            <w:tcBorders>
+              <w:top w:val="nil"/>
+              <w:left w:val="nil"/>
+              <w:bottom w:val="single" w:sz="8" w:space="0" w:color="auto"/>
+              <w:right w:val="single" w:sz="8" w:space="0" w:color="auto"/>
+            </w:tcBorders>
+            <w:shd w:val="clear" w:color="auto" w:fill="auto"/>
+            <w:hideMark/>
+          </w:tcPr>
+          <w:p>
+            <w:pPr>
+              <w:spacing w:after="0" w:line="240" w:lineRule="auto"/>
+              <w:rPr>
+                <w:rFonts w:ascii="Calibri" w:eastAsia="Times New Roman" w:hAnsi="Calibri" w:cs="Calibri"/>
+                <w:color w:val="000000"/>
+                <w:lang w:val="en-AU" w:eastAsia="en-AU"/>
+              </w:rPr>
+            </w:pPr>
             <w:r>
               <w:rPr>
                 <w:rFonts w:ascii="Calibri" w:eastAsia="Times New Roman" w:hAnsi="Calibri" w:cs="Calibri"/>
@@ -1963,31 +1794,29 @@
               </w:rPr>
               <w:t>pkt</w:t>
             </w:r>
-            <w:proofErr w:type="spellEnd"/>
-          </w:p>
-        </w:tc>
-        <w:tc>
-          <w:tcPr>
-            <w:tcW w:w="976" w:type="dxa"/>
-            <w:tcBorders>
-              <w:top w:val="nil"/>
-              <w:left w:val="nil"/>
-              <w:bottom w:val="single" w:sz="8" w:space="0" w:color="auto"/>
-              <w:right w:val="single" w:sz="8" w:space="0" w:color="auto"/>
-            </w:tcBorders>
-            <w:shd w:val="clear" w:color="auto" w:fill="auto"/>
-            <w:hideMark/>
-          </w:tcPr>
-          <w:p>
-            <w:pPr>
-              <w:spacing w:after="0" w:line="240" w:lineRule="auto"/>
-              <w:rPr>
-                <w:rFonts w:ascii="Calibri" w:eastAsia="Times New Roman" w:hAnsi="Calibri" w:cs="Calibri"/>
-                <w:color w:val="000000"/>
-                <w:lang w:val="en-AU" w:eastAsia="en-AU"/>
-              </w:rPr>
-            </w:pPr>
-            <w:proofErr w:type="spellStart"/>
+          </w:p>
+        </w:tc>
+        <w:tc>
+          <w:tcPr>
+            <w:tcW w:w="976" w:type="dxa"/>
+            <w:tcBorders>
+              <w:top w:val="nil"/>
+              <w:left w:val="nil"/>
+              <w:bottom w:val="single" w:sz="8" w:space="0" w:color="auto"/>
+              <w:right w:val="single" w:sz="8" w:space="0" w:color="auto"/>
+            </w:tcBorders>
+            <w:shd w:val="clear" w:color="auto" w:fill="auto"/>
+            <w:hideMark/>
+          </w:tcPr>
+          <w:p>
+            <w:pPr>
+              <w:spacing w:after="0" w:line="240" w:lineRule="auto"/>
+              <w:rPr>
+                <w:rFonts w:ascii="Calibri" w:eastAsia="Times New Roman" w:hAnsi="Calibri" w:cs="Calibri"/>
+                <w:color w:val="000000"/>
+                <w:lang w:val="en-AU" w:eastAsia="en-AU"/>
+              </w:rPr>
+            </w:pPr>
             <w:r>
               <w:rPr>
                 <w:rFonts w:ascii="Calibri" w:eastAsia="Times New Roman" w:hAnsi="Calibri" w:cs="Calibri"/>
@@ -1996,31 +1825,29 @@
               </w:rPr>
               <w:t>pkt</w:t>
             </w:r>
-            <w:proofErr w:type="spellEnd"/>
-          </w:p>
-        </w:tc>
-        <w:tc>
-          <w:tcPr>
-            <w:tcW w:w="976" w:type="dxa"/>
-            <w:tcBorders>
-              <w:top w:val="nil"/>
-              <w:left w:val="nil"/>
-              <w:bottom w:val="single" w:sz="8" w:space="0" w:color="auto"/>
-              <w:right w:val="single" w:sz="8" w:space="0" w:color="auto"/>
-            </w:tcBorders>
-            <w:shd w:val="clear" w:color="auto" w:fill="auto"/>
-            <w:hideMark/>
-          </w:tcPr>
-          <w:p>
-            <w:pPr>
-              <w:spacing w:after="0" w:line="240" w:lineRule="auto"/>
-              <w:rPr>
-                <w:rFonts w:ascii="Calibri" w:eastAsia="Times New Roman" w:hAnsi="Calibri" w:cs="Calibri"/>
-                <w:color w:val="000000"/>
-                <w:lang w:val="en-AU" w:eastAsia="en-AU"/>
-              </w:rPr>
-            </w:pPr>
-            <w:proofErr w:type="spellStart"/>
+          </w:p>
+        </w:tc>
+        <w:tc>
+          <w:tcPr>
+            <w:tcW w:w="976" w:type="dxa"/>
+            <w:tcBorders>
+              <w:top w:val="nil"/>
+              <w:left w:val="nil"/>
+              <w:bottom w:val="single" w:sz="8" w:space="0" w:color="auto"/>
+              <w:right w:val="single" w:sz="8" w:space="0" w:color="auto"/>
+            </w:tcBorders>
+            <w:shd w:val="clear" w:color="auto" w:fill="auto"/>
+            <w:hideMark/>
+          </w:tcPr>
+          <w:p>
+            <w:pPr>
+              <w:spacing w:after="0" w:line="240" w:lineRule="auto"/>
+              <w:rPr>
+                <w:rFonts w:ascii="Calibri" w:eastAsia="Times New Roman" w:hAnsi="Calibri" w:cs="Calibri"/>
+                <w:color w:val="000000"/>
+                <w:lang w:val="en-AU" w:eastAsia="en-AU"/>
+              </w:rPr>
+            </w:pPr>
             <w:r>
               <w:rPr>
                 <w:rFonts w:ascii="Calibri" w:eastAsia="Times New Roman" w:hAnsi="Calibri" w:cs="Calibri"/>
@@ -2029,31 +1856,29 @@
               </w:rPr>
               <w:t>pkt</w:t>
             </w:r>
-            <w:proofErr w:type="spellEnd"/>
-          </w:p>
-        </w:tc>
-        <w:tc>
-          <w:tcPr>
-            <w:tcW w:w="976" w:type="dxa"/>
-            <w:tcBorders>
-              <w:top w:val="nil"/>
-              <w:left w:val="nil"/>
-              <w:bottom w:val="single" w:sz="8" w:space="0" w:color="auto"/>
-              <w:right w:val="single" w:sz="8" w:space="0" w:color="auto"/>
-            </w:tcBorders>
-            <w:shd w:val="clear" w:color="auto" w:fill="auto"/>
-            <w:hideMark/>
-          </w:tcPr>
-          <w:p>
-            <w:pPr>
-              <w:spacing w:after="0" w:line="240" w:lineRule="auto"/>
-              <w:rPr>
-                <w:rFonts w:ascii="Calibri" w:eastAsia="Times New Roman" w:hAnsi="Calibri" w:cs="Calibri"/>
-                <w:color w:val="000000"/>
-                <w:lang w:val="en-AU" w:eastAsia="en-AU"/>
-              </w:rPr>
-            </w:pPr>
-            <w:proofErr w:type="spellStart"/>
+          </w:p>
+        </w:tc>
+        <w:tc>
+          <w:tcPr>
+            <w:tcW w:w="976" w:type="dxa"/>
+            <w:tcBorders>
+              <w:top w:val="nil"/>
+              <w:left w:val="nil"/>
+              <w:bottom w:val="single" w:sz="8" w:space="0" w:color="auto"/>
+              <w:right w:val="single" w:sz="8" w:space="0" w:color="auto"/>
+            </w:tcBorders>
+            <w:shd w:val="clear" w:color="auto" w:fill="auto"/>
+            <w:hideMark/>
+          </w:tcPr>
+          <w:p>
+            <w:pPr>
+              <w:spacing w:after="0" w:line="240" w:lineRule="auto"/>
+              <w:rPr>
+                <w:rFonts w:ascii="Calibri" w:eastAsia="Times New Roman" w:hAnsi="Calibri" w:cs="Calibri"/>
+                <w:color w:val="000000"/>
+                <w:lang w:val="en-AU" w:eastAsia="en-AU"/>
+              </w:rPr>
+            </w:pPr>
             <w:r>
               <w:rPr>
                 <w:rFonts w:ascii="Calibri" w:eastAsia="Times New Roman" w:hAnsi="Calibri" w:cs="Calibri"/>
@@ -2062,7 +1887,6 @@
               </w:rPr>
               <w:t>pkt</w:t>
             </w:r>
-            <w:proofErr w:type="spellEnd"/>
           </w:p>
         </w:tc>
         <w:tc>
@@ -3594,27 +3418,14 @@
       <w:r>
         <w:t xml:space="preserve">Table </w:t>
       </w:r>
-      <w:r>
-        <w:fldChar w:fldCharType="begin"/>
-      </w:r>
-      <w:r>
-        <w:instrText xml:space="preserve"> SEQ Table \* ARABIC </w:instrText>
-      </w:r>
-      <w:r>
-        <w:fldChar w:fldCharType="separate"/>
-      </w:r>
-      <w:r>
-        <w:rPr>
-          <w:noProof/>
-        </w:rPr>
-        <w:t>2</w:t>
-      </w:r>
-      <w:r>
-        <w:rPr>
-          <w:noProof/>
-        </w:rPr>
-        <w:fldChar w:fldCharType="end"/>
-      </w:r>
+      <w:fldSimple w:instr=" SEQ Table \* ARABIC ">
+        <w:r>
+          <w:rPr>
+            <w:noProof/>
+          </w:rPr>
+          <w:t>2</w:t>
+        </w:r>
+      </w:fldSimple>
     </w:p>
     <w:tbl>
       <w:tblPr>
@@ -3991,23 +3802,13 @@
                 <w:lang w:val="en-AU" w:eastAsia="en-AU"/>
               </w:rPr>
             </w:pPr>
-            <w:proofErr w:type="spellStart"/>
-            <w:r>
-              <w:rPr>
-                <w:rFonts w:ascii="Calibri" w:eastAsia="Times New Roman" w:hAnsi="Calibri" w:cs="Calibri"/>
-                <w:color w:val="000000"/>
-                <w:lang w:val="en-AU" w:eastAsia="en-AU"/>
-              </w:rPr>
-              <w:t>Succ</w:t>
-            </w:r>
-            <w:proofErr w:type="spellEnd"/>
-            <w:r>
-              <w:rPr>
-                <w:rFonts w:ascii="Calibri" w:eastAsia="Times New Roman" w:hAnsi="Calibri" w:cs="Calibri"/>
-                <w:color w:val="000000"/>
-                <w:lang w:val="en-AU" w:eastAsia="en-AU"/>
-              </w:rPr>
-              <w:t>. Routed</w:t>
+            <w:r>
+              <w:rPr>
+                <w:rFonts w:ascii="Calibri" w:eastAsia="Times New Roman" w:hAnsi="Calibri" w:cs="Calibri"/>
+                <w:color w:val="000000"/>
+                <w:lang w:val="en-AU" w:eastAsia="en-AU"/>
+              </w:rPr>
+              <w:t>Succ. Routed</w:t>
             </w:r>
           </w:p>
         </w:tc>
@@ -4063,23 +3864,13 @@
                 <w:lang w:val="en-AU" w:eastAsia="en-AU"/>
               </w:rPr>
             </w:pPr>
-            <w:proofErr w:type="spellStart"/>
-            <w:r>
-              <w:rPr>
-                <w:rFonts w:ascii="Calibri" w:eastAsia="Times New Roman" w:hAnsi="Calibri" w:cs="Calibri"/>
-                <w:color w:val="000000"/>
-                <w:lang w:val="en-AU" w:eastAsia="en-AU"/>
-              </w:rPr>
-              <w:t>Num</w:t>
-            </w:r>
-            <w:proofErr w:type="spellEnd"/>
-            <w:r>
-              <w:rPr>
-                <w:rFonts w:ascii="Calibri" w:eastAsia="Times New Roman" w:hAnsi="Calibri" w:cs="Calibri"/>
-                <w:color w:val="000000"/>
-                <w:lang w:val="en-AU" w:eastAsia="en-AU"/>
-              </w:rPr>
-              <w:t xml:space="preserve"> blocked</w:t>
+            <w:r>
+              <w:rPr>
+                <w:rFonts w:ascii="Calibri" w:eastAsia="Times New Roman" w:hAnsi="Calibri" w:cs="Calibri"/>
+                <w:color w:val="000000"/>
+                <w:lang w:val="en-AU" w:eastAsia="en-AU"/>
+              </w:rPr>
+              <w:t>Num blocked</w:t>
             </w:r>
           </w:p>
         </w:tc>
@@ -4136,23 +3927,13 @@
                 <w:lang w:val="en-AU" w:eastAsia="en-AU"/>
               </w:rPr>
             </w:pPr>
-            <w:proofErr w:type="spellStart"/>
-            <w:r>
-              <w:rPr>
-                <w:rFonts w:ascii="Calibri" w:eastAsia="Times New Roman" w:hAnsi="Calibri" w:cs="Calibri"/>
-                <w:color w:val="000000"/>
-                <w:lang w:val="en-AU" w:eastAsia="en-AU"/>
-              </w:rPr>
-              <w:t>Avg</w:t>
-            </w:r>
-            <w:proofErr w:type="spellEnd"/>
-            <w:r>
-              <w:rPr>
-                <w:rFonts w:ascii="Calibri" w:eastAsia="Times New Roman" w:hAnsi="Calibri" w:cs="Calibri"/>
-                <w:color w:val="000000"/>
-                <w:lang w:val="en-AU" w:eastAsia="en-AU"/>
-              </w:rPr>
-              <w:t xml:space="preserve"> hops</w:t>
+            <w:r>
+              <w:rPr>
+                <w:rFonts w:ascii="Calibri" w:eastAsia="Times New Roman" w:hAnsi="Calibri" w:cs="Calibri"/>
+                <w:color w:val="000000"/>
+                <w:lang w:val="en-AU" w:eastAsia="en-AU"/>
+              </w:rPr>
+              <w:t>Avg hops</w:t>
             </w:r>
           </w:p>
         </w:tc>
@@ -4262,7 +4043,6 @@
                 <w:lang w:val="en-AU" w:eastAsia="en-AU"/>
               </w:rPr>
             </w:pPr>
-            <w:proofErr w:type="spellStart"/>
             <w:r>
               <w:rPr>
                 <w:rFonts w:ascii="Calibri" w:eastAsia="Times New Roman" w:hAnsi="Calibri" w:cs="Calibri"/>
@@ -4271,31 +4051,29 @@
               </w:rPr>
               <w:t>pkt</w:t>
             </w:r>
-            <w:proofErr w:type="spellEnd"/>
-          </w:p>
-        </w:tc>
-        <w:tc>
-          <w:tcPr>
-            <w:tcW w:w="976" w:type="dxa"/>
-            <w:tcBorders>
-              <w:top w:val="nil"/>
-              <w:left w:val="nil"/>
-              <w:bottom w:val="single" w:sz="8" w:space="0" w:color="auto"/>
-              <w:right w:val="single" w:sz="8" w:space="0" w:color="auto"/>
-            </w:tcBorders>
-            <w:shd w:val="clear" w:color="auto" w:fill="auto"/>
-            <w:hideMark/>
-          </w:tcPr>
-          <w:p>
-            <w:pPr>
-              <w:spacing w:after="0" w:line="240" w:lineRule="auto"/>
-              <w:rPr>
-                <w:rFonts w:ascii="Calibri" w:eastAsia="Times New Roman" w:hAnsi="Calibri" w:cs="Calibri"/>
-                <w:color w:val="000000"/>
-                <w:lang w:val="en-AU" w:eastAsia="en-AU"/>
-              </w:rPr>
-            </w:pPr>
-            <w:proofErr w:type="spellStart"/>
+          </w:p>
+        </w:tc>
+        <w:tc>
+          <w:tcPr>
+            <w:tcW w:w="976" w:type="dxa"/>
+            <w:tcBorders>
+              <w:top w:val="nil"/>
+              <w:left w:val="nil"/>
+              <w:bottom w:val="single" w:sz="8" w:space="0" w:color="auto"/>
+              <w:right w:val="single" w:sz="8" w:space="0" w:color="auto"/>
+            </w:tcBorders>
+            <w:shd w:val="clear" w:color="auto" w:fill="auto"/>
+            <w:hideMark/>
+          </w:tcPr>
+          <w:p>
+            <w:pPr>
+              <w:spacing w:after="0" w:line="240" w:lineRule="auto"/>
+              <w:rPr>
+                <w:rFonts w:ascii="Calibri" w:eastAsia="Times New Roman" w:hAnsi="Calibri" w:cs="Calibri"/>
+                <w:color w:val="000000"/>
+                <w:lang w:val="en-AU" w:eastAsia="en-AU"/>
+              </w:rPr>
+            </w:pPr>
             <w:r>
               <w:rPr>
                 <w:rFonts w:ascii="Calibri" w:eastAsia="Times New Roman" w:hAnsi="Calibri" w:cs="Calibri"/>
@@ -4304,31 +4082,29 @@
               </w:rPr>
               <w:t>pkt</w:t>
             </w:r>
-            <w:proofErr w:type="spellEnd"/>
-          </w:p>
-        </w:tc>
-        <w:tc>
-          <w:tcPr>
-            <w:tcW w:w="976" w:type="dxa"/>
-            <w:tcBorders>
-              <w:top w:val="nil"/>
-              <w:left w:val="nil"/>
-              <w:bottom w:val="single" w:sz="8" w:space="0" w:color="auto"/>
-              <w:right w:val="single" w:sz="8" w:space="0" w:color="auto"/>
-            </w:tcBorders>
-            <w:shd w:val="clear" w:color="auto" w:fill="auto"/>
-            <w:hideMark/>
-          </w:tcPr>
-          <w:p>
-            <w:pPr>
-              <w:spacing w:after="0" w:line="240" w:lineRule="auto"/>
-              <w:rPr>
-                <w:rFonts w:ascii="Calibri" w:eastAsia="Times New Roman" w:hAnsi="Calibri" w:cs="Calibri"/>
-                <w:color w:val="000000"/>
-                <w:lang w:val="en-AU" w:eastAsia="en-AU"/>
-              </w:rPr>
-            </w:pPr>
-            <w:proofErr w:type="spellStart"/>
+          </w:p>
+        </w:tc>
+        <w:tc>
+          <w:tcPr>
+            <w:tcW w:w="976" w:type="dxa"/>
+            <w:tcBorders>
+              <w:top w:val="nil"/>
+              <w:left w:val="nil"/>
+              <w:bottom w:val="single" w:sz="8" w:space="0" w:color="auto"/>
+              <w:right w:val="single" w:sz="8" w:space="0" w:color="auto"/>
+            </w:tcBorders>
+            <w:shd w:val="clear" w:color="auto" w:fill="auto"/>
+            <w:hideMark/>
+          </w:tcPr>
+          <w:p>
+            <w:pPr>
+              <w:spacing w:after="0" w:line="240" w:lineRule="auto"/>
+              <w:rPr>
+                <w:rFonts w:ascii="Calibri" w:eastAsia="Times New Roman" w:hAnsi="Calibri" w:cs="Calibri"/>
+                <w:color w:val="000000"/>
+                <w:lang w:val="en-AU" w:eastAsia="en-AU"/>
+              </w:rPr>
+            </w:pPr>
             <w:r>
               <w:rPr>
                 <w:rFonts w:ascii="Calibri" w:eastAsia="Times New Roman" w:hAnsi="Calibri" w:cs="Calibri"/>
@@ -4337,31 +4113,29 @@
               </w:rPr>
               <w:t>pkt</w:t>
             </w:r>
-            <w:proofErr w:type="spellEnd"/>
-          </w:p>
-        </w:tc>
-        <w:tc>
-          <w:tcPr>
-            <w:tcW w:w="976" w:type="dxa"/>
-            <w:tcBorders>
-              <w:top w:val="nil"/>
-              <w:left w:val="nil"/>
-              <w:bottom w:val="single" w:sz="8" w:space="0" w:color="auto"/>
-              <w:right w:val="single" w:sz="8" w:space="0" w:color="auto"/>
-            </w:tcBorders>
-            <w:shd w:val="clear" w:color="auto" w:fill="auto"/>
-            <w:hideMark/>
-          </w:tcPr>
-          <w:p>
-            <w:pPr>
-              <w:spacing w:after="0" w:line="240" w:lineRule="auto"/>
-              <w:rPr>
-                <w:rFonts w:ascii="Calibri" w:eastAsia="Times New Roman" w:hAnsi="Calibri" w:cs="Calibri"/>
-                <w:color w:val="000000"/>
-                <w:lang w:val="en-AU" w:eastAsia="en-AU"/>
-              </w:rPr>
-            </w:pPr>
-            <w:proofErr w:type="spellStart"/>
+          </w:p>
+        </w:tc>
+        <w:tc>
+          <w:tcPr>
+            <w:tcW w:w="976" w:type="dxa"/>
+            <w:tcBorders>
+              <w:top w:val="nil"/>
+              <w:left w:val="nil"/>
+              <w:bottom w:val="single" w:sz="8" w:space="0" w:color="auto"/>
+              <w:right w:val="single" w:sz="8" w:space="0" w:color="auto"/>
+            </w:tcBorders>
+            <w:shd w:val="clear" w:color="auto" w:fill="auto"/>
+            <w:hideMark/>
+          </w:tcPr>
+          <w:p>
+            <w:pPr>
+              <w:spacing w:after="0" w:line="240" w:lineRule="auto"/>
+              <w:rPr>
+                <w:rFonts w:ascii="Calibri" w:eastAsia="Times New Roman" w:hAnsi="Calibri" w:cs="Calibri"/>
+                <w:color w:val="000000"/>
+                <w:lang w:val="en-AU" w:eastAsia="en-AU"/>
+              </w:rPr>
+            </w:pPr>
             <w:r>
               <w:rPr>
                 <w:rFonts w:ascii="Calibri" w:eastAsia="Times New Roman" w:hAnsi="Calibri" w:cs="Calibri"/>
@@ -4370,31 +4144,29 @@
               </w:rPr>
               <w:t>pkt</w:t>
             </w:r>
-            <w:proofErr w:type="spellEnd"/>
-          </w:p>
-        </w:tc>
-        <w:tc>
-          <w:tcPr>
-            <w:tcW w:w="976" w:type="dxa"/>
-            <w:tcBorders>
-              <w:top w:val="nil"/>
-              <w:left w:val="nil"/>
-              <w:bottom w:val="single" w:sz="8" w:space="0" w:color="auto"/>
-              <w:right w:val="single" w:sz="8" w:space="0" w:color="auto"/>
-            </w:tcBorders>
-            <w:shd w:val="clear" w:color="auto" w:fill="auto"/>
-            <w:hideMark/>
-          </w:tcPr>
-          <w:p>
-            <w:pPr>
-              <w:spacing w:after="0" w:line="240" w:lineRule="auto"/>
-              <w:rPr>
-                <w:rFonts w:ascii="Calibri" w:eastAsia="Times New Roman" w:hAnsi="Calibri" w:cs="Calibri"/>
-                <w:color w:val="000000"/>
-                <w:lang w:val="en-AU" w:eastAsia="en-AU"/>
-              </w:rPr>
-            </w:pPr>
-            <w:proofErr w:type="spellStart"/>
+          </w:p>
+        </w:tc>
+        <w:tc>
+          <w:tcPr>
+            <w:tcW w:w="976" w:type="dxa"/>
+            <w:tcBorders>
+              <w:top w:val="nil"/>
+              <w:left w:val="nil"/>
+              <w:bottom w:val="single" w:sz="8" w:space="0" w:color="auto"/>
+              <w:right w:val="single" w:sz="8" w:space="0" w:color="auto"/>
+            </w:tcBorders>
+            <w:shd w:val="clear" w:color="auto" w:fill="auto"/>
+            <w:hideMark/>
+          </w:tcPr>
+          <w:p>
+            <w:pPr>
+              <w:spacing w:after="0" w:line="240" w:lineRule="auto"/>
+              <w:rPr>
+                <w:rFonts w:ascii="Calibri" w:eastAsia="Times New Roman" w:hAnsi="Calibri" w:cs="Calibri"/>
+                <w:color w:val="000000"/>
+                <w:lang w:val="en-AU" w:eastAsia="en-AU"/>
+              </w:rPr>
+            </w:pPr>
             <w:r>
               <w:rPr>
                 <w:rFonts w:ascii="Calibri" w:eastAsia="Times New Roman" w:hAnsi="Calibri" w:cs="Calibri"/>
@@ -4403,7 +4175,6 @@
               </w:rPr>
               <w:t>pkt</w:t>
             </w:r>
-            <w:proofErr w:type="spellEnd"/>
           </w:p>
         </w:tc>
         <w:tc>
@@ -5934,27 +5705,14 @@
       <w:r>
         <w:t xml:space="preserve">Table </w:t>
       </w:r>
-      <w:r>
-        <w:fldChar w:fldCharType="begin"/>
-      </w:r>
-      <w:r>
-        <w:instrText xml:space="preserve"> SEQ Table \* ARABIC </w:instrText>
-      </w:r>
-      <w:r>
-        <w:fldChar w:fldCharType="separate"/>
-      </w:r>
-      <w:r>
-        <w:rPr>
-          <w:noProof/>
-        </w:rPr>
-        <w:t>3</w:t>
-      </w:r>
-      <w:r>
-        <w:rPr>
-          <w:noProof/>
-        </w:rPr>
-        <w:fldChar w:fldCharType="end"/>
-      </w:r>
+      <w:fldSimple w:instr=" SEQ Table \* ARABIC ">
+        <w:r>
+          <w:rPr>
+            <w:noProof/>
+          </w:rPr>
+          <w:t>3</w:t>
+        </w:r>
+      </w:fldSimple>
     </w:p>
     <w:tbl>
       <w:tblPr>
@@ -6331,23 +6089,13 @@
                 <w:lang w:val="en-AU" w:eastAsia="en-AU"/>
               </w:rPr>
             </w:pPr>
-            <w:proofErr w:type="spellStart"/>
-            <w:r>
-              <w:rPr>
-                <w:rFonts w:ascii="Calibri" w:eastAsia="Times New Roman" w:hAnsi="Calibri" w:cs="Calibri"/>
-                <w:color w:val="000000"/>
-                <w:lang w:val="en-AU" w:eastAsia="en-AU"/>
-              </w:rPr>
-              <w:t>Succ</w:t>
-            </w:r>
-            <w:proofErr w:type="spellEnd"/>
-            <w:r>
-              <w:rPr>
-                <w:rFonts w:ascii="Calibri" w:eastAsia="Times New Roman" w:hAnsi="Calibri" w:cs="Calibri"/>
-                <w:color w:val="000000"/>
-                <w:lang w:val="en-AU" w:eastAsia="en-AU"/>
-              </w:rPr>
-              <w:t>. Routed</w:t>
+            <w:r>
+              <w:rPr>
+                <w:rFonts w:ascii="Calibri" w:eastAsia="Times New Roman" w:hAnsi="Calibri" w:cs="Calibri"/>
+                <w:color w:val="000000"/>
+                <w:lang w:val="en-AU" w:eastAsia="en-AU"/>
+              </w:rPr>
+              <w:t>Succ. Routed</w:t>
             </w:r>
           </w:p>
         </w:tc>
@@ -6403,23 +6151,13 @@
                 <w:lang w:val="en-AU" w:eastAsia="en-AU"/>
               </w:rPr>
             </w:pPr>
-            <w:proofErr w:type="spellStart"/>
-            <w:r>
-              <w:rPr>
-                <w:rFonts w:ascii="Calibri" w:eastAsia="Times New Roman" w:hAnsi="Calibri" w:cs="Calibri"/>
-                <w:color w:val="000000"/>
-                <w:lang w:val="en-AU" w:eastAsia="en-AU"/>
-              </w:rPr>
-              <w:t>Num</w:t>
-            </w:r>
-            <w:proofErr w:type="spellEnd"/>
-            <w:r>
-              <w:rPr>
-                <w:rFonts w:ascii="Calibri" w:eastAsia="Times New Roman" w:hAnsi="Calibri" w:cs="Calibri"/>
-                <w:color w:val="000000"/>
-                <w:lang w:val="en-AU" w:eastAsia="en-AU"/>
-              </w:rPr>
-              <w:t xml:space="preserve"> blocked</w:t>
+            <w:r>
+              <w:rPr>
+                <w:rFonts w:ascii="Calibri" w:eastAsia="Times New Roman" w:hAnsi="Calibri" w:cs="Calibri"/>
+                <w:color w:val="000000"/>
+                <w:lang w:val="en-AU" w:eastAsia="en-AU"/>
+              </w:rPr>
+              <w:t>Num blocked</w:t>
             </w:r>
           </w:p>
         </w:tc>
@@ -6476,23 +6214,13 @@
                 <w:lang w:val="en-AU" w:eastAsia="en-AU"/>
               </w:rPr>
             </w:pPr>
-            <w:proofErr w:type="spellStart"/>
-            <w:r>
-              <w:rPr>
-                <w:rFonts w:ascii="Calibri" w:eastAsia="Times New Roman" w:hAnsi="Calibri" w:cs="Calibri"/>
-                <w:color w:val="000000"/>
-                <w:lang w:val="en-AU" w:eastAsia="en-AU"/>
-              </w:rPr>
-              <w:t>Avg</w:t>
-            </w:r>
-            <w:proofErr w:type="spellEnd"/>
-            <w:r>
-              <w:rPr>
-                <w:rFonts w:ascii="Calibri" w:eastAsia="Times New Roman" w:hAnsi="Calibri" w:cs="Calibri"/>
-                <w:color w:val="000000"/>
-                <w:lang w:val="en-AU" w:eastAsia="en-AU"/>
-              </w:rPr>
-              <w:t xml:space="preserve"> hops</w:t>
+            <w:r>
+              <w:rPr>
+                <w:rFonts w:ascii="Calibri" w:eastAsia="Times New Roman" w:hAnsi="Calibri" w:cs="Calibri"/>
+                <w:color w:val="000000"/>
+                <w:lang w:val="en-AU" w:eastAsia="en-AU"/>
+              </w:rPr>
+              <w:t>Avg hops</w:t>
             </w:r>
           </w:p>
         </w:tc>
@@ -6602,7 +6330,6 @@
                 <w:lang w:val="en-AU" w:eastAsia="en-AU"/>
               </w:rPr>
             </w:pPr>
-            <w:proofErr w:type="spellStart"/>
             <w:r>
               <w:rPr>
                 <w:rFonts w:ascii="Calibri" w:eastAsia="Times New Roman" w:hAnsi="Calibri" w:cs="Calibri"/>
@@ -6611,31 +6338,29 @@
               </w:rPr>
               <w:t>pkt</w:t>
             </w:r>
-            <w:proofErr w:type="spellEnd"/>
-          </w:p>
-        </w:tc>
-        <w:tc>
-          <w:tcPr>
-            <w:tcW w:w="976" w:type="dxa"/>
-            <w:tcBorders>
-              <w:top w:val="nil"/>
-              <w:left w:val="nil"/>
-              <w:bottom w:val="single" w:sz="8" w:space="0" w:color="auto"/>
-              <w:right w:val="single" w:sz="8" w:space="0" w:color="auto"/>
-            </w:tcBorders>
-            <w:shd w:val="clear" w:color="auto" w:fill="auto"/>
-            <w:hideMark/>
-          </w:tcPr>
-          <w:p>
-            <w:pPr>
-              <w:spacing w:after="0" w:line="240" w:lineRule="auto"/>
-              <w:rPr>
-                <w:rFonts w:ascii="Calibri" w:eastAsia="Times New Roman" w:hAnsi="Calibri" w:cs="Calibri"/>
-                <w:color w:val="000000"/>
-                <w:lang w:val="en-AU" w:eastAsia="en-AU"/>
-              </w:rPr>
-            </w:pPr>
-            <w:proofErr w:type="spellStart"/>
+          </w:p>
+        </w:tc>
+        <w:tc>
+          <w:tcPr>
+            <w:tcW w:w="976" w:type="dxa"/>
+            <w:tcBorders>
+              <w:top w:val="nil"/>
+              <w:left w:val="nil"/>
+              <w:bottom w:val="single" w:sz="8" w:space="0" w:color="auto"/>
+              <w:right w:val="single" w:sz="8" w:space="0" w:color="auto"/>
+            </w:tcBorders>
+            <w:shd w:val="clear" w:color="auto" w:fill="auto"/>
+            <w:hideMark/>
+          </w:tcPr>
+          <w:p>
+            <w:pPr>
+              <w:spacing w:after="0" w:line="240" w:lineRule="auto"/>
+              <w:rPr>
+                <w:rFonts w:ascii="Calibri" w:eastAsia="Times New Roman" w:hAnsi="Calibri" w:cs="Calibri"/>
+                <w:color w:val="000000"/>
+                <w:lang w:val="en-AU" w:eastAsia="en-AU"/>
+              </w:rPr>
+            </w:pPr>
             <w:r>
               <w:rPr>
                 <w:rFonts w:ascii="Calibri" w:eastAsia="Times New Roman" w:hAnsi="Calibri" w:cs="Calibri"/>
@@ -6644,31 +6369,29 @@
               </w:rPr>
               <w:t>pkt</w:t>
             </w:r>
-            <w:proofErr w:type="spellEnd"/>
-          </w:p>
-        </w:tc>
-        <w:tc>
-          <w:tcPr>
-            <w:tcW w:w="976" w:type="dxa"/>
-            <w:tcBorders>
-              <w:top w:val="nil"/>
-              <w:left w:val="nil"/>
-              <w:bottom w:val="single" w:sz="8" w:space="0" w:color="auto"/>
-              <w:right w:val="single" w:sz="8" w:space="0" w:color="auto"/>
-            </w:tcBorders>
-            <w:shd w:val="clear" w:color="auto" w:fill="auto"/>
-            <w:hideMark/>
-          </w:tcPr>
-          <w:p>
-            <w:pPr>
-              <w:spacing w:after="0" w:line="240" w:lineRule="auto"/>
-              <w:rPr>
-                <w:rFonts w:ascii="Calibri" w:eastAsia="Times New Roman" w:hAnsi="Calibri" w:cs="Calibri"/>
-                <w:color w:val="000000"/>
-                <w:lang w:val="en-AU" w:eastAsia="en-AU"/>
-              </w:rPr>
-            </w:pPr>
-            <w:proofErr w:type="spellStart"/>
+          </w:p>
+        </w:tc>
+        <w:tc>
+          <w:tcPr>
+            <w:tcW w:w="976" w:type="dxa"/>
+            <w:tcBorders>
+              <w:top w:val="nil"/>
+              <w:left w:val="nil"/>
+              <w:bottom w:val="single" w:sz="8" w:space="0" w:color="auto"/>
+              <w:right w:val="single" w:sz="8" w:space="0" w:color="auto"/>
+            </w:tcBorders>
+            <w:shd w:val="clear" w:color="auto" w:fill="auto"/>
+            <w:hideMark/>
+          </w:tcPr>
+          <w:p>
+            <w:pPr>
+              <w:spacing w:after="0" w:line="240" w:lineRule="auto"/>
+              <w:rPr>
+                <w:rFonts w:ascii="Calibri" w:eastAsia="Times New Roman" w:hAnsi="Calibri" w:cs="Calibri"/>
+                <w:color w:val="000000"/>
+                <w:lang w:val="en-AU" w:eastAsia="en-AU"/>
+              </w:rPr>
+            </w:pPr>
             <w:r>
               <w:rPr>
                 <w:rFonts w:ascii="Calibri" w:eastAsia="Times New Roman" w:hAnsi="Calibri" w:cs="Calibri"/>
@@ -6677,31 +6400,29 @@
               </w:rPr>
               <w:t>pkt</w:t>
             </w:r>
-            <w:proofErr w:type="spellEnd"/>
-          </w:p>
-        </w:tc>
-        <w:tc>
-          <w:tcPr>
-            <w:tcW w:w="976" w:type="dxa"/>
-            <w:tcBorders>
-              <w:top w:val="nil"/>
-              <w:left w:val="nil"/>
-              <w:bottom w:val="single" w:sz="8" w:space="0" w:color="auto"/>
-              <w:right w:val="single" w:sz="8" w:space="0" w:color="auto"/>
-            </w:tcBorders>
-            <w:shd w:val="clear" w:color="auto" w:fill="auto"/>
-            <w:hideMark/>
-          </w:tcPr>
-          <w:p>
-            <w:pPr>
-              <w:spacing w:after="0" w:line="240" w:lineRule="auto"/>
-              <w:rPr>
-                <w:rFonts w:ascii="Calibri" w:eastAsia="Times New Roman" w:hAnsi="Calibri" w:cs="Calibri"/>
-                <w:color w:val="000000"/>
-                <w:lang w:val="en-AU" w:eastAsia="en-AU"/>
-              </w:rPr>
-            </w:pPr>
-            <w:proofErr w:type="spellStart"/>
+          </w:p>
+        </w:tc>
+        <w:tc>
+          <w:tcPr>
+            <w:tcW w:w="976" w:type="dxa"/>
+            <w:tcBorders>
+              <w:top w:val="nil"/>
+              <w:left w:val="nil"/>
+              <w:bottom w:val="single" w:sz="8" w:space="0" w:color="auto"/>
+              <w:right w:val="single" w:sz="8" w:space="0" w:color="auto"/>
+            </w:tcBorders>
+            <w:shd w:val="clear" w:color="auto" w:fill="auto"/>
+            <w:hideMark/>
+          </w:tcPr>
+          <w:p>
+            <w:pPr>
+              <w:spacing w:after="0" w:line="240" w:lineRule="auto"/>
+              <w:rPr>
+                <w:rFonts w:ascii="Calibri" w:eastAsia="Times New Roman" w:hAnsi="Calibri" w:cs="Calibri"/>
+                <w:color w:val="000000"/>
+                <w:lang w:val="en-AU" w:eastAsia="en-AU"/>
+              </w:rPr>
+            </w:pPr>
             <w:r>
               <w:rPr>
                 <w:rFonts w:ascii="Calibri" w:eastAsia="Times New Roman" w:hAnsi="Calibri" w:cs="Calibri"/>
@@ -6710,31 +6431,29 @@
               </w:rPr>
               <w:t>pkt</w:t>
             </w:r>
-            <w:proofErr w:type="spellEnd"/>
-          </w:p>
-        </w:tc>
-        <w:tc>
-          <w:tcPr>
-            <w:tcW w:w="976" w:type="dxa"/>
-            <w:tcBorders>
-              <w:top w:val="nil"/>
-              <w:left w:val="nil"/>
-              <w:bottom w:val="single" w:sz="8" w:space="0" w:color="auto"/>
-              <w:right w:val="single" w:sz="8" w:space="0" w:color="auto"/>
-            </w:tcBorders>
-            <w:shd w:val="clear" w:color="auto" w:fill="auto"/>
-            <w:hideMark/>
-          </w:tcPr>
-          <w:p>
-            <w:pPr>
-              <w:spacing w:after="0" w:line="240" w:lineRule="auto"/>
-              <w:rPr>
-                <w:rFonts w:ascii="Calibri" w:eastAsia="Times New Roman" w:hAnsi="Calibri" w:cs="Calibri"/>
-                <w:color w:val="000000"/>
-                <w:lang w:val="en-AU" w:eastAsia="en-AU"/>
-              </w:rPr>
-            </w:pPr>
-            <w:proofErr w:type="spellStart"/>
+          </w:p>
+        </w:tc>
+        <w:tc>
+          <w:tcPr>
+            <w:tcW w:w="976" w:type="dxa"/>
+            <w:tcBorders>
+              <w:top w:val="nil"/>
+              <w:left w:val="nil"/>
+              <w:bottom w:val="single" w:sz="8" w:space="0" w:color="auto"/>
+              <w:right w:val="single" w:sz="8" w:space="0" w:color="auto"/>
+            </w:tcBorders>
+            <w:shd w:val="clear" w:color="auto" w:fill="auto"/>
+            <w:hideMark/>
+          </w:tcPr>
+          <w:p>
+            <w:pPr>
+              <w:spacing w:after="0" w:line="240" w:lineRule="auto"/>
+              <w:rPr>
+                <w:rFonts w:ascii="Calibri" w:eastAsia="Times New Roman" w:hAnsi="Calibri" w:cs="Calibri"/>
+                <w:color w:val="000000"/>
+                <w:lang w:val="en-AU" w:eastAsia="en-AU"/>
+              </w:rPr>
+            </w:pPr>
             <w:r>
               <w:rPr>
                 <w:rFonts w:ascii="Calibri" w:eastAsia="Times New Roman" w:hAnsi="Calibri" w:cs="Calibri"/>
@@ -6743,7 +6462,6 @@
               </w:rPr>
               <w:t>pkt</w:t>
             </w:r>
-            <w:proofErr w:type="spellEnd"/>
           </w:p>
         </w:tc>
         <w:tc>
@@ -8289,7 +8007,7 @@
                     </pic:cNvPicPr>
                   </pic:nvPicPr>
                   <pic:blipFill>
-                    <a:blip r:embed="rId7" cstate="print"/>
+                    <a:blip r:embed="rId5" cstate="print"/>
                     <a:srcRect/>
                     <a:stretch>
                       <a:fillRect/>
@@ -8325,27 +8043,14 @@
       <w:r>
         <w:t xml:space="preserve">Figure </w:t>
       </w:r>
-      <w:r>
-        <w:fldChar w:fldCharType="begin"/>
-      </w:r>
-      <w:r>
-        <w:instrText xml:space="preserve"> SEQ Figure \* ARABIC </w:instrText>
-      </w:r>
-      <w:r>
-        <w:fldChar w:fldCharType="separate"/>
-      </w:r>
-      <w:r>
-        <w:rPr>
-          <w:noProof/>
-        </w:rPr>
-        <w:t>1</w:t>
-      </w:r>
-      <w:r>
-        <w:rPr>
-          <w:noProof/>
-        </w:rPr>
-        <w:fldChar w:fldCharType="end"/>
-      </w:r>
+      <w:fldSimple w:instr=" SEQ Figure \* ARABIC ">
+        <w:r>
+          <w:rPr>
+            <w:noProof/>
+          </w:rPr>
+          <w:t>1</w:t>
+        </w:r>
+      </w:fldSimple>
     </w:p>
     <w:p>
       <w:pPr>
@@ -8373,7 +8078,7 @@
                     </pic:cNvPicPr>
                   </pic:nvPicPr>
                   <pic:blipFill>
-                    <a:blip r:embed="rId8" cstate="print"/>
+                    <a:blip r:embed="rId6" cstate="print"/>
                     <a:srcRect/>
                     <a:stretch>
                       <a:fillRect/>
@@ -8409,27 +8114,14 @@
       <w:r>
         <w:t xml:space="preserve">Figure </w:t>
       </w:r>
-      <w:r>
-        <w:fldChar w:fldCharType="begin"/>
-      </w:r>
-      <w:r>
-        <w:instrText xml:space="preserve"> SEQ Figure \* ARABIC </w:instrText>
-      </w:r>
-      <w:r>
-        <w:fldChar w:fldCharType="separate"/>
-      </w:r>
-      <w:r>
-        <w:rPr>
-          <w:noProof/>
-        </w:rPr>
-        <w:t>2</w:t>
-      </w:r>
-      <w:r>
-        <w:rPr>
-          <w:noProof/>
-        </w:rPr>
-        <w:fldChar w:fldCharType="end"/>
-      </w:r>
+      <w:fldSimple w:instr=" SEQ Figure \* ARABIC ">
+        <w:r>
+          <w:rPr>
+            <w:noProof/>
+          </w:rPr>
+          <w:t>2</w:t>
+        </w:r>
+      </w:fldSimple>
     </w:p>
     <w:p>
       <w:pPr>
@@ -8457,7 +8149,7 @@
                     </pic:cNvPicPr>
                   </pic:nvPicPr>
                   <pic:blipFill>
-                    <a:blip r:embed="rId9" cstate="print"/>
+                    <a:blip r:embed="rId7" cstate="print"/>
                     <a:srcRect/>
                     <a:stretch>
                       <a:fillRect/>
@@ -8493,27 +8185,14 @@
       <w:r>
         <w:t xml:space="preserve">Figure </w:t>
       </w:r>
-      <w:r>
-        <w:fldChar w:fldCharType="begin"/>
-      </w:r>
-      <w:r>
-        <w:instrText xml:space="preserve"> SEQ Figure \* ARABIC </w:instrText>
-      </w:r>
-      <w:r>
-        <w:fldChar w:fldCharType="separate"/>
-      </w:r>
-      <w:r>
-        <w:rPr>
-          <w:noProof/>
-        </w:rPr>
-        <w:t>3</w:t>
-      </w:r>
-      <w:r>
-        <w:rPr>
-          <w:noProof/>
-        </w:rPr>
-        <w:fldChar w:fldCharType="end"/>
-      </w:r>
+      <w:fldSimple w:instr=" SEQ Figure \* ARABIC ">
+        <w:r>
+          <w:rPr>
+            <w:noProof/>
+          </w:rPr>
+          <w:t>3</w:t>
+        </w:r>
+      </w:fldSimple>
     </w:p>
     <w:p>
       <w:pPr>
@@ -8574,12 +8253,7 @@
     </w:p>
     <w:p>
       <w:r>
-        <w:t>Then, we analyse the cumulative propagation delay. From figure 3 it is evident that SDP has the lowest cumulative propagation delay with a maximum of only</w:t>
-      </w:r>
-      <w:bookmarkStart w:id="1" w:name="_GoBack"/>
-      <w:bookmarkEnd w:id="1"/>
-      <w:r>
-        <w:t xml:space="preserve"> ~150ms. Similarly, this is expected since the algorithm was designed to find the lowest cumulative delay.</w:t>
+        <w:t>Then, we analyse the cumulative propagation delay. From figure 3 it is evident that SDP has the lowest cumulative propagation delay with a maximum of only ~150ms. Similarly, this is expected since the algorithm was designed to find the lowest cumulative delay.</w:t>
       </w:r>
     </w:p>
     <w:p>
@@ -8601,33 +8275,6 @@
     </w:sectPr>
   </w:body>
 </w:document>
-</file>
-
-<file path=word/comments.xml><?xml version="1.0" encoding="utf-8"?>
-<w:comments xmlns:wpc="http://schemas.microsoft.com/office/word/2010/wordprocessingCanvas" xmlns:mc="http://schemas.openxmlformats.org/markup-compatibility/2006" xmlns:o="urn:schemas-microsoft-com:office:office" xmlns:r="http://schemas.openxmlformats.org/officeDocument/2006/relationships" xmlns:m="http://schemas.openxmlformats.org/officeDocument/2006/math" xmlns:v="urn:schemas-microsoft-com:vml" xmlns:wp14="http://schemas.microsoft.com/office/word/2010/wordprocessingDrawing" xmlns:wp="http://schemas.openxmlformats.org/drawingml/2006/wordprocessingDrawing" xmlns:w10="urn:schemas-microsoft-com:office:word" xmlns:w="http://schemas.openxmlformats.org/wordprocessingml/2006/main" xmlns:w14="http://schemas.microsoft.com/office/word/2010/wordml" xmlns:w15="http://schemas.microsoft.com/office/word/2012/wordml" xmlns:wpg="http://schemas.microsoft.com/office/word/2010/wordprocessingGroup" xmlns:wpi="http://schemas.microsoft.com/office/word/2010/wordprocessingInk" xmlns:wne="http://schemas.microsoft.com/office/word/2006/wordml" xmlns:wps="http://schemas.microsoft.com/office/word/2010/wordprocessingShape" mc:Ignorable="w14 w15 wp14">
-  <w:comment w:id="0" w:author="Nicholas Ho" w:date="2014-10-29T02:12:00Z" w:initials="NH">
-    <w:p>
-      <w:pPr>
-        <w:pStyle w:val="CommentText"/>
-      </w:pPr>
-      <w:r>
-        <w:rPr>
-          <w:rStyle w:val="CommentReference"/>
-        </w:rPr>
-        <w:annotationRef/>
-      </w:r>
-      <w:r>
-        <w:t>I think this is BS.</w:t>
-      </w:r>
-    </w:p>
-  </w:comment>
-</w:comments>
-</file>
-
-<file path=word/commentsExtended.xml><?xml version="1.0" encoding="utf-8"?>
-<w15:commentsEx xmlns:wpc="http://schemas.microsoft.com/office/word/2010/wordprocessingCanvas" xmlns:mc="http://schemas.openxmlformats.org/markup-compatibility/2006" xmlns:o="urn:schemas-microsoft-com:office:office" xmlns:r="http://schemas.openxmlformats.org/officeDocument/2006/relationships" xmlns:m="http://schemas.openxmlformats.org/officeDocument/2006/math" xmlns:v="urn:schemas-microsoft-com:vml" xmlns:wp14="http://schemas.microsoft.com/office/word/2010/wordprocessingDrawing" xmlns:wp="http://schemas.openxmlformats.org/drawingml/2006/wordprocessingDrawing" xmlns:w10="urn:schemas-microsoft-com:office:word" xmlns:w="http://schemas.openxmlformats.org/wordprocessingml/2006/main" xmlns:w14="http://schemas.microsoft.com/office/word/2010/wordml" xmlns:w15="http://schemas.microsoft.com/office/word/2012/wordml" xmlns:wpg="http://schemas.microsoft.com/office/word/2010/wordprocessingGroup" xmlns:wpi="http://schemas.microsoft.com/office/word/2010/wordprocessingInk" xmlns:wne="http://schemas.microsoft.com/office/word/2006/wordml" xmlns:wps="http://schemas.microsoft.com/office/word/2010/wordprocessingShape" mc:Ignorable="w14 w15 wp14">
-  <w15:commentEx w15:paraId="36C7AD6F" w15:done="0"/>
-</w15:commentsEx>
 </file>
 
 <file path=word/numbering.xml><?xml version="1.0" encoding="utf-8"?>
@@ -10649,14 +10296,6 @@
     <w:abstractNumId w:val="4"/>
   </w:num>
 </w:numbering>
-</file>
-
-<file path=word/people.xml><?xml version="1.0" encoding="utf-8"?>
-<w15:people xmlns:wpc="http://schemas.microsoft.com/office/word/2010/wordprocessingCanvas" xmlns:mc="http://schemas.openxmlformats.org/markup-compatibility/2006" xmlns:o="urn:schemas-microsoft-com:office:office" xmlns:r="http://schemas.openxmlformats.org/officeDocument/2006/relationships" xmlns:m="http://schemas.openxmlformats.org/officeDocument/2006/math" xmlns:v="urn:schemas-microsoft-com:vml" xmlns:wp14="http://schemas.microsoft.com/office/word/2010/wordprocessingDrawing" xmlns:wp="http://schemas.openxmlformats.org/drawingml/2006/wordprocessingDrawing" xmlns:w10="urn:schemas-microsoft-com:office:word" xmlns:w="http://schemas.openxmlformats.org/wordprocessingml/2006/main" xmlns:w14="http://schemas.microsoft.com/office/word/2010/wordml" xmlns:w15="http://schemas.microsoft.com/office/word/2012/wordml" xmlns:wpg="http://schemas.microsoft.com/office/word/2010/wordprocessingGroup" xmlns:wpi="http://schemas.microsoft.com/office/word/2010/wordprocessingInk" xmlns:wne="http://schemas.microsoft.com/office/word/2006/wordml" xmlns:wps="http://schemas.microsoft.com/office/word/2010/wordprocessingShape" mc:Ignorable="w14 w15 wp14">
-  <w15:person w15:author="Nicholas Ho">
-    <w15:presenceInfo w15:providerId="Windows Live" w15:userId="7739ffa8b74db08c"/>
-  </w15:person>
-</w15:people>
 </file>
 
 <file path=word/styles.xml><?xml version="1.0" encoding="utf-8"?>

</xml_diff>